<commit_message>
Added problem description to Testcase documentation
</commit_message>
<xml_diff>
--- a/Dokumente/Protokoll Teile Teammitglieder/TDD Testcases Dokumentation.docx
+++ b/Dokumente/Protokoll Teile Teammitglieder/TDD Testcases Dokumentation.docx
@@ -171,8 +171,6 @@
       <w:r>
         <w:t>)</w:t>
       </w:r>
-      <w:bookmarkStart w:id="0" w:name="_GoBack"/>
-      <w:bookmarkEnd w:id="0"/>
     </w:p>
     <w:p>
       <w:pPr>
@@ -260,336 +258,374 @@
       </w:r>
       <w:proofErr w:type="spellEnd"/>
       <w:r>
+        <w:t xml:space="preserve"> im Package </w:t>
+      </w:r>
+      <w:proofErr w:type="spellStart"/>
+      <w:r>
+        <w:t>BillingServer</w:t>
+      </w:r>
+      <w:proofErr w:type="spellEnd"/>
+      <w:r>
+        <w:t xml:space="preserve"> w</w:t>
+      </w:r>
+      <w:r>
+        <w:t xml:space="preserve">erden </w:t>
+      </w:r>
+      <w:r>
+        <w:t>folgende Methoden getestet:</w:t>
+      </w:r>
+    </w:p>
+    <w:p>
+      <w:pPr>
+        <w:pStyle w:val="Listenabsatz"/>
+        <w:numPr>
+          <w:ilvl w:val="0"/>
+          <w:numId w:val="2"/>
+        </w:numPr>
+      </w:pPr>
+      <w:proofErr w:type="spellStart"/>
+      <w:r>
+        <w:t>getPriceSteps</w:t>
+      </w:r>
+      <w:proofErr w:type="spellEnd"/>
+    </w:p>
+    <w:p>
+      <w:pPr>
+        <w:pStyle w:val="Listenabsatz"/>
+        <w:numPr>
+          <w:ilvl w:val="0"/>
+          <w:numId w:val="2"/>
+        </w:numPr>
+      </w:pPr>
+      <w:proofErr w:type="spellStart"/>
+      <w:r>
+        <w:t>createPriceStep</w:t>
+      </w:r>
+      <w:proofErr w:type="spellEnd"/>
+      <w:r>
+        <w:t xml:space="preserve"> mit akzeptierten Eingaben</w:t>
+      </w:r>
+    </w:p>
+    <w:p>
+      <w:pPr>
+        <w:pStyle w:val="Listenabsatz"/>
+        <w:numPr>
+          <w:ilvl w:val="0"/>
+          <w:numId w:val="2"/>
+        </w:numPr>
+      </w:pPr>
+      <w:proofErr w:type="spellStart"/>
+      <w:r>
+        <w:t>createPriceStep</w:t>
+      </w:r>
+      <w:proofErr w:type="spellEnd"/>
+      <w:r>
+        <w:t xml:space="preserve"> zweimal hintereinander und akzeptierten Eingaben</w:t>
+      </w:r>
+    </w:p>
+    <w:p>
+      <w:pPr>
+        <w:pStyle w:val="Listenabsatz"/>
+        <w:numPr>
+          <w:ilvl w:val="0"/>
+          <w:numId w:val="2"/>
+        </w:numPr>
+      </w:pPr>
+      <w:proofErr w:type="spellStart"/>
+      <w:r>
+        <w:t>createPriceStep</w:t>
+      </w:r>
+      <w:proofErr w:type="spellEnd"/>
+      <w:r>
         <w:t xml:space="preserve"> </w:t>
       </w:r>
       <w:r>
-        <w:t xml:space="preserve">im Package </w:t>
-      </w:r>
-      <w:proofErr w:type="spellStart"/>
-      <w:r>
+        <w:t>zweimal hintereinander und überlappenden Eingaben</w:t>
+      </w:r>
+    </w:p>
+    <w:p>
+      <w:pPr>
+        <w:pStyle w:val="Listenabsatz"/>
+        <w:numPr>
+          <w:ilvl w:val="0"/>
+          <w:numId w:val="2"/>
+        </w:numPr>
+      </w:pPr>
+      <w:proofErr w:type="spellStart"/>
+      <w:r>
+        <w:t>createPriceSep</w:t>
+      </w:r>
+      <w:proofErr w:type="spellEnd"/>
+      <w:r>
+        <w:t xml:space="preserve"> mit </w:t>
+      </w:r>
+      <w:proofErr w:type="spellStart"/>
+      <w:r>
+        <w:t>startPrice</w:t>
+      </w:r>
+      <w:proofErr w:type="spellEnd"/>
+      <w:r>
+        <w:t xml:space="preserve"> negativ</w:t>
+      </w:r>
+    </w:p>
+    <w:p>
+      <w:pPr>
+        <w:pStyle w:val="Listenabsatz"/>
+        <w:numPr>
+          <w:ilvl w:val="0"/>
+          <w:numId w:val="2"/>
+        </w:numPr>
+      </w:pPr>
+      <w:proofErr w:type="spellStart"/>
+      <w:r>
+        <w:t>createPriceSep</w:t>
+      </w:r>
+      <w:proofErr w:type="spellEnd"/>
+      <w:r>
+        <w:t xml:space="preserve"> mit </w:t>
+      </w:r>
+      <w:proofErr w:type="spellStart"/>
+      <w:r>
+        <w:t>EndPrice</w:t>
+      </w:r>
+      <w:proofErr w:type="spellEnd"/>
+      <w:r>
+        <w:t xml:space="preserve"> negativ</w:t>
+      </w:r>
+    </w:p>
+    <w:p>
+      <w:pPr>
+        <w:pStyle w:val="Listenabsatz"/>
+        <w:numPr>
+          <w:ilvl w:val="0"/>
+          <w:numId w:val="2"/>
+        </w:numPr>
+      </w:pPr>
+      <w:proofErr w:type="spellStart"/>
+      <w:r>
+        <w:t>createPriceSep</w:t>
+      </w:r>
+      <w:proofErr w:type="spellEnd"/>
+      <w:r>
+        <w:t xml:space="preserve"> mit </w:t>
+      </w:r>
+      <w:proofErr w:type="spellStart"/>
+      <w:r>
+        <w:t>FixedPrice</w:t>
+      </w:r>
+      <w:proofErr w:type="spellEnd"/>
+      <w:r>
+        <w:t xml:space="preserve"> negativ</w:t>
+      </w:r>
+    </w:p>
+    <w:p>
+      <w:pPr>
+        <w:pStyle w:val="Listenabsatz"/>
+        <w:numPr>
+          <w:ilvl w:val="0"/>
+          <w:numId w:val="2"/>
+        </w:numPr>
+      </w:pPr>
+      <w:proofErr w:type="spellStart"/>
+      <w:r>
+        <w:t>createPriceSep</w:t>
+      </w:r>
+      <w:proofErr w:type="spellEnd"/>
+      <w:r>
+        <w:t xml:space="preserve"> mit </w:t>
+      </w:r>
+      <w:proofErr w:type="spellStart"/>
+      <w:r>
+        <w:t>VariablePricePercent</w:t>
+      </w:r>
+      <w:proofErr w:type="spellEnd"/>
+      <w:r>
+        <w:t xml:space="preserve"> negativ</w:t>
+      </w:r>
+    </w:p>
+    <w:p>
+      <w:pPr>
+        <w:pStyle w:val="Listenabsatz"/>
+        <w:numPr>
+          <w:ilvl w:val="0"/>
+          <w:numId w:val="2"/>
+        </w:numPr>
+      </w:pPr>
+      <w:proofErr w:type="spellStart"/>
+      <w:r>
+        <w:t>deletePriceStep</w:t>
+      </w:r>
+      <w:proofErr w:type="spellEnd"/>
+      <w:r>
+        <w:t xml:space="preserve"> mit </w:t>
+      </w:r>
+      <w:r>
+        <w:t>existierenden Eingaben</w:t>
+      </w:r>
+    </w:p>
+    <w:p>
+      <w:pPr>
+        <w:pStyle w:val="Listenabsatz"/>
+        <w:numPr>
+          <w:ilvl w:val="0"/>
+          <w:numId w:val="2"/>
+        </w:numPr>
+      </w:pPr>
+      <w:proofErr w:type="spellStart"/>
+      <w:r>
+        <w:t>deletePriceStep</w:t>
+      </w:r>
+      <w:proofErr w:type="spellEnd"/>
+      <w:r>
+        <w:t xml:space="preserve"> mit nicht existierenden Eingaben</w:t>
+      </w:r>
+    </w:p>
+    <w:p>
+      <w:pPr>
+        <w:pStyle w:val="Listenabsatz"/>
+        <w:numPr>
+          <w:ilvl w:val="0"/>
+          <w:numId w:val="2"/>
+        </w:numPr>
+      </w:pPr>
+      <w:proofErr w:type="spellStart"/>
+      <w:r>
+        <w:t>billAuction</w:t>
+      </w:r>
+      <w:proofErr w:type="spellEnd"/>
+      <w:r>
+        <w:t xml:space="preserve"> mit akzeptierten Eingaben</w:t>
+      </w:r>
+    </w:p>
+    <w:p>
+      <w:pPr>
+        <w:pStyle w:val="Listenabsatz"/>
+        <w:numPr>
+          <w:ilvl w:val="0"/>
+          <w:numId w:val="2"/>
+        </w:numPr>
+      </w:pPr>
+      <w:proofErr w:type="spellStart"/>
+      <w:r>
+        <w:t>billAuction</w:t>
+      </w:r>
+      <w:proofErr w:type="spellEnd"/>
+      <w:r>
+        <w:t xml:space="preserve"> mit nicht existierendem User</w:t>
+      </w:r>
+    </w:p>
+    <w:p>
+      <w:pPr>
+        <w:pStyle w:val="Listenabsatz"/>
+        <w:numPr>
+          <w:ilvl w:val="0"/>
+          <w:numId w:val="2"/>
+        </w:numPr>
+      </w:pPr>
+      <w:proofErr w:type="spellStart"/>
+      <w:r>
+        <w:t>getBill</w:t>
+      </w:r>
+      <w:proofErr w:type="spellEnd"/>
+      <w:r>
+        <w:t xml:space="preserve"> mit existierendem User</w:t>
+      </w:r>
+    </w:p>
+    <w:p>
+      <w:pPr>
+        <w:pStyle w:val="Listenabsatz"/>
+        <w:numPr>
+          <w:ilvl w:val="0"/>
+          <w:numId w:val="2"/>
+        </w:numPr>
+      </w:pPr>
+      <w:proofErr w:type="spellStart"/>
+      <w:r>
+        <w:t>getBill</w:t>
+      </w:r>
+      <w:proofErr w:type="spellEnd"/>
+      <w:r>
+        <w:t xml:space="preserve"> mit nicht existierendem User</w:t>
+      </w:r>
+    </w:p>
+    <w:p>
+      <w:pPr>
+        <w:rPr>
+          <w:b/>
+        </w:rPr>
+      </w:pPr>
+      <w:proofErr w:type="spellStart"/>
+      <w:r>
+        <w:rPr>
+          <w:b/>
+        </w:rPr>
+        <w:t>Coverage</w:t>
+      </w:r>
+      <w:proofErr w:type="spellEnd"/>
+      <w:r>
+        <w:rPr>
+          <w:b/>
+        </w:rPr>
+        <w:t xml:space="preserve"> in dieser Klasse: 100% (Testzeitpunkt: 18.02.201</w:t>
+      </w:r>
+      <w:r>
+        <w:rPr>
+          <w:b/>
+        </w:rPr>
+        <w:t>4 11:06</w:t>
+      </w:r>
+      <w:r>
+        <w:rPr>
+          <w:b/>
+        </w:rPr>
+        <w:t>)</w:t>
+      </w:r>
+    </w:p>
+    <w:p>
+      <w:pPr>
+        <w:rPr>
+          <w:b/>
+        </w:rPr>
+      </w:pPr>
+      <w:r>
+        <w:rPr>
+          <w:b/>
+        </w:rPr>
+        <w:t xml:space="preserve">Overall </w:t>
+      </w:r>
+      <w:proofErr w:type="spellStart"/>
+      <w:r>
+        <w:rPr>
+          <w:b/>
+        </w:rPr>
+        <w:t>Coverage</w:t>
+      </w:r>
+      <w:proofErr w:type="spellEnd"/>
+      <w:r>
+        <w:rPr>
+          <w:b/>
+        </w:rPr>
+        <w:t xml:space="preserve"> von Package </w:t>
+      </w:r>
+      <w:proofErr w:type="spellStart"/>
+      <w:r>
+        <w:rPr>
+          <w:b/>
+        </w:rPr>
         <w:t>BillingServer</w:t>
       </w:r>
       <w:proofErr w:type="spellEnd"/>
       <w:r>
-        <w:t xml:space="preserve"> w</w:t>
-      </w:r>
-      <w:r>
-        <w:t xml:space="preserve">erden </w:t>
-      </w:r>
-      <w:r>
-        <w:t>folgende Methoden getestet:</w:t>
-      </w:r>
-    </w:p>
-    <w:p>
-      <w:pPr>
-        <w:pStyle w:val="Listenabsatz"/>
-        <w:numPr>
-          <w:ilvl w:val="0"/>
-          <w:numId w:val="2"/>
-        </w:numPr>
-      </w:pPr>
-      <w:proofErr w:type="spellStart"/>
-      <w:r>
-        <w:t>getPriceSteps</w:t>
-      </w:r>
-      <w:proofErr w:type="spellEnd"/>
-    </w:p>
-    <w:p>
-      <w:pPr>
-        <w:pStyle w:val="Listenabsatz"/>
-        <w:numPr>
-          <w:ilvl w:val="0"/>
-          <w:numId w:val="2"/>
-        </w:numPr>
-      </w:pPr>
-      <w:proofErr w:type="spellStart"/>
-      <w:r>
-        <w:t>createPriceStep</w:t>
-      </w:r>
-      <w:proofErr w:type="spellEnd"/>
-      <w:r>
-        <w:t xml:space="preserve"> mit akzeptierten Eingaben</w:t>
-      </w:r>
-    </w:p>
-    <w:p>
-      <w:pPr>
-        <w:pStyle w:val="Listenabsatz"/>
-        <w:numPr>
-          <w:ilvl w:val="0"/>
-          <w:numId w:val="2"/>
-        </w:numPr>
-      </w:pPr>
-      <w:proofErr w:type="spellStart"/>
-      <w:r>
-        <w:t>createPriceStep</w:t>
-      </w:r>
-      <w:proofErr w:type="spellEnd"/>
-      <w:r>
-        <w:t xml:space="preserve"> zweimal hintereinander und akzeptierten Eingaben</w:t>
-      </w:r>
-    </w:p>
-    <w:p>
-      <w:pPr>
-        <w:pStyle w:val="Listenabsatz"/>
-        <w:numPr>
-          <w:ilvl w:val="0"/>
-          <w:numId w:val="2"/>
-        </w:numPr>
-      </w:pPr>
-      <w:proofErr w:type="spellStart"/>
-      <w:r>
-        <w:t>createPriceStep</w:t>
-      </w:r>
-      <w:proofErr w:type="spellEnd"/>
-      <w:r>
-        <w:t xml:space="preserve"> </w:t>
-      </w:r>
-      <w:r>
-        <w:t>zweimal hintereinander und überlappenden Eingaben</w:t>
-      </w:r>
-    </w:p>
-    <w:p>
-      <w:pPr>
-        <w:pStyle w:val="Listenabsatz"/>
-        <w:numPr>
-          <w:ilvl w:val="0"/>
-          <w:numId w:val="2"/>
-        </w:numPr>
-      </w:pPr>
-      <w:proofErr w:type="spellStart"/>
-      <w:r>
-        <w:t>createPriceSep</w:t>
-      </w:r>
-      <w:proofErr w:type="spellEnd"/>
-      <w:r>
-        <w:t xml:space="preserve"> mit </w:t>
-      </w:r>
-      <w:proofErr w:type="spellStart"/>
-      <w:r>
-        <w:t>startPrice</w:t>
-      </w:r>
-      <w:proofErr w:type="spellEnd"/>
-      <w:r>
-        <w:t xml:space="preserve"> negativ</w:t>
-      </w:r>
-    </w:p>
-    <w:p>
-      <w:pPr>
-        <w:pStyle w:val="Listenabsatz"/>
-        <w:numPr>
-          <w:ilvl w:val="0"/>
-          <w:numId w:val="2"/>
-        </w:numPr>
-      </w:pPr>
-      <w:proofErr w:type="spellStart"/>
-      <w:r>
-        <w:t>createPriceSep</w:t>
-      </w:r>
-      <w:proofErr w:type="spellEnd"/>
-      <w:r>
-        <w:t xml:space="preserve"> mit </w:t>
-      </w:r>
-      <w:proofErr w:type="spellStart"/>
-      <w:r>
-        <w:t>EndPrice</w:t>
-      </w:r>
-      <w:proofErr w:type="spellEnd"/>
-      <w:r>
-        <w:t xml:space="preserve"> negativ</w:t>
-      </w:r>
-    </w:p>
-    <w:p>
-      <w:pPr>
-        <w:pStyle w:val="Listenabsatz"/>
-        <w:numPr>
-          <w:ilvl w:val="0"/>
-          <w:numId w:val="2"/>
-        </w:numPr>
-      </w:pPr>
-      <w:proofErr w:type="spellStart"/>
-      <w:r>
-        <w:t>createPriceSep</w:t>
-      </w:r>
-      <w:proofErr w:type="spellEnd"/>
-      <w:r>
-        <w:t xml:space="preserve"> mit </w:t>
-      </w:r>
-      <w:proofErr w:type="spellStart"/>
-      <w:r>
-        <w:t>FixedPrice</w:t>
-      </w:r>
-      <w:proofErr w:type="spellEnd"/>
-      <w:r>
-        <w:t xml:space="preserve"> negativ</w:t>
-      </w:r>
-    </w:p>
-    <w:p>
-      <w:pPr>
-        <w:pStyle w:val="Listenabsatz"/>
-        <w:numPr>
-          <w:ilvl w:val="0"/>
-          <w:numId w:val="2"/>
-        </w:numPr>
-      </w:pPr>
-      <w:proofErr w:type="spellStart"/>
-      <w:r>
-        <w:t>createPriceSep</w:t>
-      </w:r>
-      <w:proofErr w:type="spellEnd"/>
-      <w:r>
-        <w:t xml:space="preserve"> mit </w:t>
-      </w:r>
-      <w:proofErr w:type="spellStart"/>
-      <w:r>
-        <w:t>VariablePricePercent</w:t>
-      </w:r>
-      <w:proofErr w:type="spellEnd"/>
-      <w:r>
-        <w:t xml:space="preserve"> negativ</w:t>
-      </w:r>
-    </w:p>
-    <w:p>
-      <w:pPr>
-        <w:pStyle w:val="Listenabsatz"/>
-        <w:numPr>
-          <w:ilvl w:val="0"/>
-          <w:numId w:val="2"/>
-        </w:numPr>
-      </w:pPr>
-      <w:proofErr w:type="spellStart"/>
-      <w:r>
-        <w:t>deletePriceStep</w:t>
-      </w:r>
-      <w:proofErr w:type="spellEnd"/>
-      <w:r>
-        <w:t xml:space="preserve"> mit </w:t>
-      </w:r>
-      <w:r>
-        <w:t>existierenden Eingaben</w:t>
-      </w:r>
-    </w:p>
-    <w:p>
-      <w:pPr>
-        <w:pStyle w:val="Listenabsatz"/>
-        <w:numPr>
-          <w:ilvl w:val="0"/>
-          <w:numId w:val="2"/>
-        </w:numPr>
-      </w:pPr>
-      <w:proofErr w:type="spellStart"/>
-      <w:r>
-        <w:t>deletePriceStep</w:t>
-      </w:r>
-      <w:proofErr w:type="spellEnd"/>
-      <w:r>
-        <w:t xml:space="preserve"> mit nicht existierenden Eingaben</w:t>
-      </w:r>
-    </w:p>
-    <w:p>
-      <w:pPr>
-        <w:pStyle w:val="Listenabsatz"/>
-        <w:numPr>
-          <w:ilvl w:val="0"/>
-          <w:numId w:val="2"/>
-        </w:numPr>
-      </w:pPr>
-      <w:proofErr w:type="spellStart"/>
-      <w:r>
-        <w:t>billAuction</w:t>
-      </w:r>
-      <w:proofErr w:type="spellEnd"/>
-      <w:r>
-        <w:t xml:space="preserve"> mit akzeptierten Eingaben</w:t>
-      </w:r>
-    </w:p>
-    <w:p>
-      <w:pPr>
-        <w:pStyle w:val="Listenabsatz"/>
-        <w:numPr>
-          <w:ilvl w:val="0"/>
-          <w:numId w:val="2"/>
-        </w:numPr>
-      </w:pPr>
-      <w:proofErr w:type="spellStart"/>
-      <w:r>
-        <w:t>billAuction</w:t>
-      </w:r>
-      <w:proofErr w:type="spellEnd"/>
-      <w:r>
-        <w:t xml:space="preserve"> mit nicht existierendem User</w:t>
-      </w:r>
-    </w:p>
-    <w:p>
-      <w:pPr>
-        <w:pStyle w:val="Listenabsatz"/>
-        <w:numPr>
-          <w:ilvl w:val="0"/>
-          <w:numId w:val="2"/>
-        </w:numPr>
-      </w:pPr>
-      <w:proofErr w:type="spellStart"/>
-      <w:r>
-        <w:t>getBill</w:t>
-      </w:r>
-      <w:proofErr w:type="spellEnd"/>
-      <w:r>
-        <w:t xml:space="preserve"> mit existierendem User</w:t>
-      </w:r>
-    </w:p>
-    <w:p>
-      <w:pPr>
-        <w:pStyle w:val="Listenabsatz"/>
-        <w:numPr>
-          <w:ilvl w:val="0"/>
-          <w:numId w:val="2"/>
-        </w:numPr>
-      </w:pPr>
-      <w:proofErr w:type="spellStart"/>
-      <w:r>
-        <w:t>getBill</w:t>
-      </w:r>
-      <w:proofErr w:type="spellEnd"/>
-      <w:r>
-        <w:t xml:space="preserve"> mit nicht existierendem User</w:t>
-      </w:r>
-    </w:p>
-    <w:p>
-      <w:pPr>
-        <w:rPr>
-          <w:b/>
-        </w:rPr>
-      </w:pPr>
-      <w:proofErr w:type="spellStart"/>
-      <w:r>
-        <w:rPr>
-          <w:b/>
-        </w:rPr>
-        <w:t>Coverage</w:t>
-      </w:r>
-      <w:proofErr w:type="spellEnd"/>
-      <w:r>
-        <w:rPr>
-          <w:b/>
-        </w:rPr>
-        <w:t xml:space="preserve"> in dieser Klasse: 100% </w:t>
-      </w:r>
-      <w:r>
-        <w:rPr>
-          <w:b/>
-        </w:rPr>
-        <w:t>(Testzeitpunkt:</w:t>
-      </w:r>
-      <w:r>
-        <w:rPr>
-          <w:b/>
-        </w:rPr>
-        <w:t xml:space="preserve"> 18.02.201</w:t>
-      </w:r>
-      <w:r>
-        <w:rPr>
-          <w:b/>
-        </w:rPr>
-        <w:t>4 11:06</w:t>
+        <w:rPr>
+          <w:b/>
+        </w:rPr>
+        <w:t xml:space="preserve"> 68.6% (Testzeitpunkt:</w:t>
+      </w:r>
+      <w:r>
+        <w:rPr>
+          <w:b/>
+        </w:rPr>
+        <w:t xml:space="preserve"> 18.02.2014 11:07</w:t>
       </w:r>
       <w:r>
         <w:rPr>
@@ -599,70 +635,11 @@
       </w:r>
     </w:p>
     <w:p>
-      <w:pPr>
-        <w:rPr>
-          <w:b/>
-        </w:rPr>
-      </w:pPr>
-      <w:r>
-        <w:rPr>
-          <w:b/>
-        </w:rPr>
-        <w:t xml:space="preserve">Overall </w:t>
-      </w:r>
-      <w:proofErr w:type="spellStart"/>
-      <w:r>
-        <w:rPr>
-          <w:b/>
-        </w:rPr>
-        <w:t>Coverage</w:t>
-      </w:r>
-      <w:proofErr w:type="spellEnd"/>
-      <w:r>
-        <w:rPr>
-          <w:b/>
-        </w:rPr>
-        <w:t xml:space="preserve"> von Package </w:t>
-      </w:r>
-      <w:proofErr w:type="spellStart"/>
-      <w:r>
-        <w:rPr>
-          <w:b/>
-        </w:rPr>
-        <w:t>BillingServer</w:t>
-      </w:r>
-      <w:proofErr w:type="spellEnd"/>
-      <w:r>
-        <w:rPr>
-          <w:b/>
-        </w:rPr>
-        <w:t xml:space="preserve"> 68.6% (Testzeitpunkt:</w:t>
-      </w:r>
-      <w:r>
-        <w:rPr>
-          <w:b/>
-        </w:rPr>
-        <w:t xml:space="preserve"> 18.02.2014 11:07</w:t>
-      </w:r>
-      <w:r>
-        <w:rPr>
-          <w:b/>
-        </w:rPr>
-        <w:t>)</w:t>
-      </w:r>
-    </w:p>
-    <w:p>
       <w:r>
         <w:t>Beim Management Client</w:t>
       </w:r>
       <w:r>
-        <w:t xml:space="preserve"> </w:t>
-      </w:r>
-      <w:r>
-        <w:t>im Package</w:t>
-      </w:r>
-      <w:r>
-        <w:t xml:space="preserve"> </w:t>
+        <w:t xml:space="preserve"> im Package </w:t>
       </w:r>
       <w:proofErr w:type="spellStart"/>
       <w:r>
@@ -1010,10 +987,7 @@
     </w:p>
     <w:p>
       <w:r>
-        <w:t>Zusätzlich</w:t>
-      </w:r>
-      <w:r>
-        <w:t xml:space="preserve"> wurde noch die korrekte Objekterstellung und ein Vergleich zweier Objekte überprüft.</w:t>
+        <w:t>Zusätzlich wurde noch die korrekte Objekterstellung und ein Vergleich zweier Objekte überprüft.</w:t>
       </w:r>
     </w:p>
     <w:p>
@@ -1475,74 +1449,187 @@
       </w:r>
     </w:p>
     <w:p>
-      <w:pPr>
+      <w:r>
         <w:rPr>
           <w:b/>
           <w:u w:val="single"/>
         </w:rPr>
-      </w:pPr>
+        <w:t xml:space="preserve">Overall </w:t>
+      </w:r>
+      <w:proofErr w:type="spellStart"/>
       <w:r>
         <w:rPr>
           <w:b/>
           <w:u w:val="single"/>
         </w:rPr>
-        <w:t xml:space="preserve">Overall </w:t>
-      </w:r>
-      <w:proofErr w:type="spellStart"/>
+        <w:t>Coverage</w:t>
+      </w:r>
+      <w:proofErr w:type="spellEnd"/>
       <w:r>
         <w:rPr>
           <w:b/>
           <w:u w:val="single"/>
         </w:rPr>
-        <w:t>Coverage</w:t>
-      </w:r>
-      <w:proofErr w:type="spellEnd"/>
-      <w:r>
-        <w:rPr>
-          <w:b/>
-          <w:u w:val="single"/>
-        </w:rPr>
-        <w:t xml:space="preserve"> zum gesamten Projekt 58% </w:t>
-      </w:r>
-      <w:r>
-        <w:rPr>
-          <w:b/>
-          <w:u w:val="single"/>
-        </w:rPr>
-        <w:t>(Testzeitpunkt:</w:t>
-      </w:r>
-      <w:r>
-        <w:rPr>
-          <w:b/>
-          <w:u w:val="single"/>
-        </w:rPr>
-        <w:t xml:space="preserve"> 18.02.2014 11:27</w:t>
-      </w:r>
-      <w:r>
-        <w:rPr>
-          <w:b/>
-          <w:u w:val="single"/>
-        </w:rPr>
-        <w:t>)</w:t>
-      </w:r>
-    </w:p>
-    <w:p>
-      <w:pPr>
-        <w:rPr>
-          <w:b/>
-        </w:rPr>
-      </w:pPr>
-    </w:p>
-    <w:p>
-      <w:pPr>
-        <w:tabs>
-          <w:tab w:val="left" w:pos="3782"/>
-        </w:tabs>
-        <w:ind w:left="360"/>
-        <w:rPr>
-          <w:b/>
-        </w:rPr>
-      </w:pPr>
+        <w:t xml:space="preserve"> zum gesamten Projekt 58% (Testzeitpunkt: 18.02.2014 11:27)</w:t>
+      </w:r>
+    </w:p>
+    <w:p>
+      <w:pPr>
+        <w:rPr>
+          <w:b/>
+        </w:rPr>
+      </w:pPr>
+    </w:p>
+    <w:p>
+      <w:pPr>
+        <w:rPr>
+          <w:b/>
+        </w:rPr>
+      </w:pPr>
+      <w:r>
+        <w:rPr>
+          <w:b/>
+        </w:rPr>
+        <w:t>Probleme</w:t>
+      </w:r>
+      <w:r>
+        <w:rPr>
+          <w:b/>
+        </w:rPr>
+        <w:t xml:space="preserve"> die anhand der Testfälle festgestellt wurden</w:t>
+      </w:r>
+    </w:p>
+    <w:p>
+      <w:r>
+        <w:t xml:space="preserve">Im Package </w:t>
+      </w:r>
+      <w:proofErr w:type="spellStart"/>
+      <w:r>
+        <w:t>BillingServer</w:t>
+      </w:r>
+      <w:proofErr w:type="spellEnd"/>
+      <w:r>
+        <w:t xml:space="preserve"> im </w:t>
+      </w:r>
+      <w:proofErr w:type="spellStart"/>
+      <w:r>
+        <w:t>BillingServerSecure</w:t>
+      </w:r>
+      <w:proofErr w:type="spellEnd"/>
+      <w:r>
+        <w:t xml:space="preserve"> konnte man zunächst keine 2 </w:t>
+      </w:r>
+      <w:proofErr w:type="spellStart"/>
+      <w:r>
+        <w:t>PriceSteps</w:t>
+      </w:r>
+      <w:proofErr w:type="spellEnd"/>
+      <w:r>
+        <w:t xml:space="preserve"> hintereinander abspeichern. </w:t>
+      </w:r>
+      <w:r>
+        <w:t xml:space="preserve">Auch überlappende </w:t>
+      </w:r>
+      <w:proofErr w:type="spellStart"/>
+      <w:r>
+        <w:t>PriceSteps</w:t>
+      </w:r>
+      <w:proofErr w:type="spellEnd"/>
+      <w:r>
+        <w:t xml:space="preserve"> wurden beim </w:t>
+      </w:r>
+      <w:proofErr w:type="spellStart"/>
+      <w:r>
+        <w:t>BillingServerSucre</w:t>
+      </w:r>
+      <w:proofErr w:type="spellEnd"/>
+      <w:r>
+        <w:t xml:space="preserve"> nicht korrekt verarbeitet. Ebenfalls w</w:t>
+      </w:r>
+      <w:r>
+        <w:t>ar keine korrekte Ausführung der</w:t>
+      </w:r>
+      <w:r>
+        <w:t xml:space="preserve"> Methode</w:t>
+      </w:r>
+      <w:r>
+        <w:t>n</w:t>
+      </w:r>
+      <w:r>
+        <w:t xml:space="preserve"> </w:t>
+      </w:r>
+      <w:proofErr w:type="spellStart"/>
+      <w:r>
+        <w:t>billAuctions</w:t>
+      </w:r>
+      <w:proofErr w:type="spellEnd"/>
+      <w:r>
+        <w:t xml:space="preserve"> und </w:t>
+      </w:r>
+      <w:proofErr w:type="spellStart"/>
+      <w:r>
+        <w:t>getBill</w:t>
+      </w:r>
+      <w:proofErr w:type="spellEnd"/>
+      <w:r>
+        <w:t xml:space="preserve"> </w:t>
+      </w:r>
+      <w:r>
+        <w:t>möglich</w:t>
+      </w:r>
+      <w:r>
+        <w:t xml:space="preserve">, da </w:t>
+      </w:r>
+      <w:proofErr w:type="spellStart"/>
+      <w:r>
+        <w:t>Exceptions</w:t>
+      </w:r>
+      <w:proofErr w:type="spellEnd"/>
+      <w:r>
+        <w:t xml:space="preserve"> (aufgrund der zuvor geschilderten fehlerhaften Speicherung der </w:t>
+      </w:r>
+      <w:proofErr w:type="spellStart"/>
+      <w:r>
+        <w:t>PriceSteps</w:t>
+      </w:r>
+      <w:proofErr w:type="spellEnd"/>
+      <w:r>
+        <w:t xml:space="preserve">) geworfen wurden. </w:t>
+      </w:r>
+      <w:proofErr w:type="spellStart"/>
+      <w:r>
+        <w:t>Weiters</w:t>
+      </w:r>
+      <w:proofErr w:type="spellEnd"/>
+      <w:r>
+        <w:t xml:space="preserve"> war es </w:t>
+      </w:r>
+      <w:r>
+        <w:t xml:space="preserve">zunächst nicht möglich die Klasse </w:t>
+      </w:r>
+      <w:proofErr w:type="spellStart"/>
+      <w:r>
+        <w:t>BillingServer</w:t>
+      </w:r>
+      <w:proofErr w:type="spellEnd"/>
+      <w:r>
+        <w:t xml:space="preserve"> aufgrund der fehlenden </w:t>
+      </w:r>
+      <w:proofErr w:type="spellStart"/>
+      <w:r>
+        <w:t>user.properties</w:t>
+      </w:r>
+      <w:proofErr w:type="spellEnd"/>
+      <w:r>
+        <w:t xml:space="preserve"> ausreichend zu testen.</w:t>
+      </w:r>
+      <w:bookmarkStart w:id="0" w:name="_GoBack"/>
+      <w:bookmarkEnd w:id="0"/>
+    </w:p>
+    <w:p>
+      <w:r>
+        <w:t xml:space="preserve">Diese Probleme wurden nach Absprache und Korrektur von Herrn Lins bereits behoben. </w:t>
+      </w:r>
     </w:p>
     <w:p/>
     <w:sectPr>

</xml_diff>

<commit_message>
Updated Problems in Protocol and slightly updated Testcases at some points
</commit_message>
<xml_diff>
--- a/Dokumente/Protokoll Teile Teammitglieder/TDD Testcases Dokumentation.docx
+++ b/Dokumente/Protokoll Teile Teammitglieder/TDD Testcases Dokumentation.docx
@@ -1500,8 +1500,214 @@
       </w:r>
     </w:p>
     <w:p>
-      <w:r>
-        <w:t xml:space="preserve">Im Package </w:t>
+      <w:pPr>
+        <w:pStyle w:val="Listenabsatz"/>
+        <w:numPr>
+          <w:ilvl w:val="0"/>
+          <w:numId w:val="3"/>
+        </w:numPr>
+      </w:pPr>
+      <w:r>
+        <w:t xml:space="preserve">Zwei </w:t>
+      </w:r>
+      <w:proofErr w:type="spellStart"/>
+      <w:r>
+        <w:t>PriceSteps</w:t>
+      </w:r>
+      <w:proofErr w:type="spellEnd"/>
+      <w:r>
+        <w:t xml:space="preserve"> hintereinander abspeichern nicht möglich (behoben von Lins)</w:t>
+      </w:r>
+    </w:p>
+    <w:p>
+      <w:pPr>
+        <w:pStyle w:val="Listenabsatz"/>
+        <w:numPr>
+          <w:ilvl w:val="0"/>
+          <w:numId w:val="3"/>
+        </w:numPr>
+      </w:pPr>
+      <w:r>
+        <w:t xml:space="preserve">Inkorrekte Verarbeitung überlappender </w:t>
+      </w:r>
+      <w:proofErr w:type="spellStart"/>
+      <w:r>
+        <w:t>PriceSteps</w:t>
+      </w:r>
+      <w:proofErr w:type="spellEnd"/>
+      <w:r>
+        <w:t xml:space="preserve"> (behoben von Lins)</w:t>
+      </w:r>
+    </w:p>
+    <w:p>
+      <w:pPr>
+        <w:pStyle w:val="Listenabsatz"/>
+        <w:numPr>
+          <w:ilvl w:val="0"/>
+          <w:numId w:val="3"/>
+        </w:numPr>
+      </w:pPr>
+      <w:r>
+        <w:t xml:space="preserve">Ausführung der Methoden </w:t>
+      </w:r>
+      <w:proofErr w:type="spellStart"/>
+      <w:r>
+        <w:t>billAuctions</w:t>
+      </w:r>
+      <w:proofErr w:type="spellEnd"/>
+      <w:r>
+        <w:t xml:space="preserve"> und </w:t>
+      </w:r>
+      <w:proofErr w:type="spellStart"/>
+      <w:r>
+        <w:t>getBill</w:t>
+      </w:r>
+      <w:proofErr w:type="spellEnd"/>
+      <w:r>
+        <w:t xml:space="preserve">, ohne Fehler nicht möglich, </w:t>
+      </w:r>
+      <w:proofErr w:type="spellStart"/>
+      <w:r>
+        <w:t>Exceptions</w:t>
+      </w:r>
+      <w:proofErr w:type="spellEnd"/>
+      <w:r>
+        <w:t xml:space="preserve"> werden geworfen aufgrund Punkt 2 (behoben von Lins)</w:t>
+      </w:r>
+    </w:p>
+    <w:p>
+      <w:pPr>
+        <w:pStyle w:val="Listenabsatz"/>
+        <w:numPr>
+          <w:ilvl w:val="0"/>
+          <w:numId w:val="3"/>
+        </w:numPr>
+      </w:pPr>
+      <w:proofErr w:type="spellStart"/>
+      <w:r>
+        <w:t>User.properties</w:t>
+      </w:r>
+      <w:proofErr w:type="spellEnd"/>
+      <w:r>
+        <w:t xml:space="preserve"> </w:t>
+      </w:r>
+      <w:r>
+        <w:t xml:space="preserve">fehlt, deshalb keine ausreichende Testung des </w:t>
+      </w:r>
+      <w:proofErr w:type="spellStart"/>
+      <w:r>
+        <w:t>BillingServers</w:t>
+      </w:r>
+      <w:proofErr w:type="spellEnd"/>
+      <w:r>
+        <w:t xml:space="preserve"> (behoben von Lins)</w:t>
+      </w:r>
+      <w:proofErr w:type="spellStart"/>
+    </w:p>
+    <w:p>
+      <w:pPr>
+        <w:pStyle w:val="Listenabsatz"/>
+        <w:numPr>
+          <w:ilvl w:val="0"/>
+          <w:numId w:val="3"/>
+        </w:numPr>
+      </w:pPr>
+      <w:proofErr w:type="spellEnd"/>
+      <w:r>
+        <w:t xml:space="preserve">Gleichzeitiger Start von </w:t>
+      </w:r>
+      <w:proofErr w:type="spellStart"/>
+      <w:r>
+        <w:t>Billing</w:t>
+      </w:r>
+      <w:proofErr w:type="spellEnd"/>
+      <w:r>
+        <w:t xml:space="preserve">- und </w:t>
+      </w:r>
+      <w:proofErr w:type="spellStart"/>
+      <w:r>
+        <w:t>AnalyticServer</w:t>
+      </w:r>
+      <w:proofErr w:type="spellEnd"/>
+      <w:r>
+        <w:t xml:space="preserve"> auf einem Gerät nicht möglich, da beide auf </w:t>
+      </w:r>
+      <w:proofErr w:type="spellStart"/>
+      <w:r>
+        <w:t>den selben</w:t>
+      </w:r>
+      <w:proofErr w:type="spellEnd"/>
+      <w:r>
+        <w:t xml:space="preserve"> Port eine Registry erstellen wollen (behoben von Lins)</w:t>
+      </w:r>
+    </w:p>
+    <w:p>
+      <w:pPr>
+        <w:pStyle w:val="Listenabsatz"/>
+        <w:numPr>
+          <w:ilvl w:val="0"/>
+          <w:numId w:val="3"/>
+        </w:numPr>
+      </w:pPr>
+      <w:r>
+        <w:t xml:space="preserve">Erstellen von </w:t>
+      </w:r>
+      <w:proofErr w:type="spellStart"/>
+      <w:r>
+        <w:t>PriceSteps</w:t>
+      </w:r>
+      <w:proofErr w:type="spellEnd"/>
+      <w:r>
+        <w:t xml:space="preserve"> mit </w:t>
+      </w:r>
+      <w:proofErr w:type="spellStart"/>
+      <w:r>
+        <w:t>endPrice</w:t>
+      </w:r>
+      <w:proofErr w:type="spellEnd"/>
+      <w:r>
+        <w:t xml:space="preserve">=0 für unendlichen </w:t>
+      </w:r>
+      <w:proofErr w:type="spellStart"/>
+      <w:r>
+        <w:t>EndPrice</w:t>
+      </w:r>
+      <w:proofErr w:type="spellEnd"/>
+      <w:r>
+        <w:t xml:space="preserve"> nicht möglich, da die Bedingung dafür fehlt (behoben von </w:t>
+      </w:r>
+      <w:proofErr w:type="spellStart"/>
+      <w:r>
+        <w:t>Klune</w:t>
+      </w:r>
+      <w:proofErr w:type="spellEnd"/>
+      <w:r>
+        <w:t xml:space="preserve">, was die </w:t>
+      </w:r>
+      <w:proofErr w:type="spellStart"/>
+      <w:r>
+        <w:t>Testing</w:t>
+      </w:r>
+      <w:proofErr w:type="spellEnd"/>
+      <w:r>
+        <w:t>-Seite betrifft)</w:t>
+      </w:r>
+    </w:p>
+    <w:p>
+      <w:pPr>
+        <w:pStyle w:val="Listenabsatz"/>
+        <w:numPr>
+          <w:ilvl w:val="0"/>
+          <w:numId w:val="3"/>
+        </w:numPr>
+      </w:pPr>
+      <w:proofErr w:type="spellStart"/>
+      <w:r>
+        <w:t>Entsprechnde</w:t>
+      </w:r>
+      <w:proofErr w:type="spellEnd"/>
+      <w:r>
+        <w:t xml:space="preserve"> Stelle für den </w:t>
       </w:r>
       <w:proofErr w:type="spellStart"/>
       <w:r>
@@ -1509,129 +1715,75 @@
       </w:r>
       <w:proofErr w:type="spellEnd"/>
       <w:r>
-        <w:t xml:space="preserve"> im </w:t>
-      </w:r>
-      <w:proofErr w:type="spellStart"/>
-      <w:r>
-        <w:t>BillingServerSecure</w:t>
-      </w:r>
-      <w:proofErr w:type="spellEnd"/>
-      <w:r>
-        <w:t xml:space="preserve"> konnte man zunächst keine 2 </w:t>
-      </w:r>
-      <w:proofErr w:type="spellStart"/>
-      <w:r>
-        <w:t>PriceSteps</w:t>
-      </w:r>
-      <w:proofErr w:type="spellEnd"/>
-      <w:r>
-        <w:t xml:space="preserve"> hintereinander abspeichern. </w:t>
-      </w:r>
-      <w:r>
-        <w:t xml:space="preserve">Auch überlappende </w:t>
-      </w:r>
-      <w:proofErr w:type="spellStart"/>
-      <w:r>
-        <w:t>PriceSteps</w:t>
-      </w:r>
-      <w:proofErr w:type="spellEnd"/>
-      <w:r>
-        <w:t xml:space="preserve"> wurden beim </w:t>
-      </w:r>
-      <w:proofErr w:type="spellStart"/>
-      <w:r>
-        <w:t>BillingServerSucre</w:t>
-      </w:r>
-      <w:proofErr w:type="spellEnd"/>
-      <w:r>
-        <w:t xml:space="preserve"> nicht korrekt verarbeitet. Ebenfalls w</w:t>
-      </w:r>
-      <w:r>
-        <w:t>ar keine korrekte Ausführung der</w:t>
-      </w:r>
-      <w:r>
-        <w:t xml:space="preserve"> Methode</w:t>
-      </w:r>
-      <w:r>
-        <w:t>n</w:t>
-      </w:r>
-      <w:r>
         <w:t xml:space="preserve"> </w:t>
       </w:r>
-      <w:proofErr w:type="spellStart"/>
-      <w:r>
-        <w:t>billAuctions</w:t>
-      </w:r>
-      <w:proofErr w:type="spellEnd"/>
-      <w:r>
-        <w:t xml:space="preserve"> und </w:t>
-      </w:r>
-      <w:proofErr w:type="spellStart"/>
-      <w:r>
-        <w:t>getBill</w:t>
+      <w:r>
+        <w:t xml:space="preserve">(wegen </w:t>
+      </w:r>
+      <w:r>
+        <w:t xml:space="preserve">Punkt 5) auskommentiert, deshalb keine ausreichende Testung des </w:t>
+      </w:r>
+      <w:proofErr w:type="spellStart"/>
+      <w:r>
+        <w:t>ManagementClient</w:t>
+      </w:r>
+      <w:proofErr w:type="spellEnd"/>
+      <w:r>
+        <w:t xml:space="preserve"> möglich (behoben von </w:t>
+      </w:r>
+      <w:proofErr w:type="spellStart"/>
+      <w:r>
+        <w:t>Auradnik</w:t>
+      </w:r>
+      <w:proofErr w:type="spellEnd"/>
+      <w:r>
+        <w:t>)</w:t>
+      </w:r>
+    </w:p>
+    <w:p>
+      <w:pPr>
+        <w:pStyle w:val="Listenabsatz"/>
+        <w:numPr>
+          <w:ilvl w:val="0"/>
+          <w:numId w:val="3"/>
+        </w:numPr>
+      </w:pPr>
+      <w:r>
+        <w:t xml:space="preserve">Methode für </w:t>
+      </w:r>
+      <w:proofErr w:type="spellStart"/>
+      <w:r>
+        <w:t>Unsubscribe</w:t>
+      </w:r>
+      <w:proofErr w:type="spellEnd"/>
+      <w:r>
+        <w:t xml:space="preserve"> funktioniert nicht ordnungsgemäß, liegt (laut </w:t>
+      </w:r>
+      <w:proofErr w:type="spellStart"/>
+      <w:r>
+        <w:t>Auradnik</w:t>
+      </w:r>
+      <w:proofErr w:type="spellEnd"/>
+      <w:r>
+        <w:t xml:space="preserve">) am </w:t>
+      </w:r>
+      <w:proofErr w:type="spellStart"/>
+      <w:r>
+        <w:t>AnalyticServer</w:t>
       </w:r>
       <w:proofErr w:type="spellEnd"/>
       <w:r>
         <w:t xml:space="preserve"> </w:t>
       </w:r>
       <w:r>
-        <w:t>möglich</w:t>
-      </w:r>
-      <w:r>
-        <w:t xml:space="preserve">, da </w:t>
-      </w:r>
-      <w:proofErr w:type="spellStart"/>
-      <w:r>
-        <w:t>Exceptions</w:t>
-      </w:r>
-      <w:proofErr w:type="spellEnd"/>
-      <w:r>
-        <w:t xml:space="preserve"> (aufgrund der zuvor geschilderten fehlerhaften Speicherung der </w:t>
-      </w:r>
-      <w:proofErr w:type="spellStart"/>
-      <w:r>
-        <w:t>PriceSteps</w:t>
-      </w:r>
-      <w:proofErr w:type="spellEnd"/>
-      <w:r>
-        <w:t xml:space="preserve">) geworfen wurden. </w:t>
-      </w:r>
-      <w:proofErr w:type="spellStart"/>
-      <w:r>
-        <w:t>Weiters</w:t>
-      </w:r>
-      <w:proofErr w:type="spellEnd"/>
-      <w:r>
-        <w:t xml:space="preserve"> war es </w:t>
-      </w:r>
-      <w:r>
-        <w:t xml:space="preserve">zunächst nicht möglich die Klasse </w:t>
-      </w:r>
-      <w:proofErr w:type="spellStart"/>
-      <w:r>
-        <w:t>BillingServer</w:t>
-      </w:r>
-      <w:proofErr w:type="spellEnd"/>
-      <w:r>
-        <w:t xml:space="preserve"> aufgrund der fehlenden </w:t>
-      </w:r>
-      <w:proofErr w:type="spellStart"/>
-      <w:r>
-        <w:t>user.properties</w:t>
-      </w:r>
-      <w:proofErr w:type="spellEnd"/>
-      <w:r>
-        <w:t xml:space="preserve"> ausreichend zu testen.</w:t>
+        <w:rPr>
+          <w:b/>
+        </w:rPr>
+        <w:t>(ausstehend)</w:t>
       </w:r>
       <w:bookmarkStart w:id="0" w:name="_GoBack"/>
       <w:bookmarkEnd w:id="0"/>
     </w:p>
-    <w:p>
-      <w:r>
-        <w:t xml:space="preserve">Diese Probleme wurden nach Absprache und Korrektur von Herrn Lins bereits behoben. </w:t>
-      </w:r>
-    </w:p>
-    <w:p/>
     <w:sectPr>
       <w:pgSz w:w="11906" w:h="16838"/>
       <w:pgMar w:top="1417" w:right="1417" w:bottom="1134" w:left="1417" w:header="708" w:footer="708" w:gutter="0"/>
@@ -1868,11 +2020,100 @@
       </w:rPr>
     </w:lvl>
   </w:abstractNum>
+  <w:abstractNum w:abstractNumId="2">
+    <w:nsid w:val="45657A52"/>
+    <w:multiLevelType w:val="hybridMultilevel"/>
+    <w:tmpl w:val="CA8E4E86"/>
+    <w:lvl w:ilvl="0" w:tplc="0C07000F">
+      <w:start w:val="1"/>
+      <w:numFmt w:val="decimal"/>
+      <w:lvlText w:val="%1."/>
+      <w:lvlJc w:val="left"/>
+      <w:pPr>
+        <w:ind w:left="720" w:hanging="360"/>
+      </w:pPr>
+    </w:lvl>
+    <w:lvl w:ilvl="1" w:tplc="0C070019" w:tentative="1">
+      <w:start w:val="1"/>
+      <w:numFmt w:val="lowerLetter"/>
+      <w:lvlText w:val="%2."/>
+      <w:lvlJc w:val="left"/>
+      <w:pPr>
+        <w:ind w:left="1440" w:hanging="360"/>
+      </w:pPr>
+    </w:lvl>
+    <w:lvl w:ilvl="2" w:tplc="0C07001B" w:tentative="1">
+      <w:start w:val="1"/>
+      <w:numFmt w:val="lowerRoman"/>
+      <w:lvlText w:val="%3."/>
+      <w:lvlJc w:val="right"/>
+      <w:pPr>
+        <w:ind w:left="2160" w:hanging="180"/>
+      </w:pPr>
+    </w:lvl>
+    <w:lvl w:ilvl="3" w:tplc="0C07000F" w:tentative="1">
+      <w:start w:val="1"/>
+      <w:numFmt w:val="decimal"/>
+      <w:lvlText w:val="%4."/>
+      <w:lvlJc w:val="left"/>
+      <w:pPr>
+        <w:ind w:left="2880" w:hanging="360"/>
+      </w:pPr>
+    </w:lvl>
+    <w:lvl w:ilvl="4" w:tplc="0C070019" w:tentative="1">
+      <w:start w:val="1"/>
+      <w:numFmt w:val="lowerLetter"/>
+      <w:lvlText w:val="%5."/>
+      <w:lvlJc w:val="left"/>
+      <w:pPr>
+        <w:ind w:left="3600" w:hanging="360"/>
+      </w:pPr>
+    </w:lvl>
+    <w:lvl w:ilvl="5" w:tplc="0C07001B" w:tentative="1">
+      <w:start w:val="1"/>
+      <w:numFmt w:val="lowerRoman"/>
+      <w:lvlText w:val="%6."/>
+      <w:lvlJc w:val="right"/>
+      <w:pPr>
+        <w:ind w:left="4320" w:hanging="180"/>
+      </w:pPr>
+    </w:lvl>
+    <w:lvl w:ilvl="6" w:tplc="0C07000F" w:tentative="1">
+      <w:start w:val="1"/>
+      <w:numFmt w:val="decimal"/>
+      <w:lvlText w:val="%7."/>
+      <w:lvlJc w:val="left"/>
+      <w:pPr>
+        <w:ind w:left="5040" w:hanging="360"/>
+      </w:pPr>
+    </w:lvl>
+    <w:lvl w:ilvl="7" w:tplc="0C070019" w:tentative="1">
+      <w:start w:val="1"/>
+      <w:numFmt w:val="lowerLetter"/>
+      <w:lvlText w:val="%8."/>
+      <w:lvlJc w:val="left"/>
+      <w:pPr>
+        <w:ind w:left="5760" w:hanging="360"/>
+      </w:pPr>
+    </w:lvl>
+    <w:lvl w:ilvl="8" w:tplc="0C07001B" w:tentative="1">
+      <w:start w:val="1"/>
+      <w:numFmt w:val="lowerRoman"/>
+      <w:lvlText w:val="%9."/>
+      <w:lvlJc w:val="right"/>
+      <w:pPr>
+        <w:ind w:left="6480" w:hanging="180"/>
+      </w:pPr>
+    </w:lvl>
+  </w:abstractNum>
   <w:num w:numId="1">
     <w:abstractNumId w:val="0"/>
   </w:num>
   <w:num w:numId="2">
     <w:abstractNumId w:val="1"/>
+  </w:num>
+  <w:num w:numId="3">
+    <w:abstractNumId w:val="2"/>
   </w:num>
 </w:numbering>
 </file>

</xml_diff>

<commit_message>
Problem to Protocol added
</commit_message>
<xml_diff>
--- a/Dokumente/Protokoll Teile Teammitglieder/TDD Testcases Dokumentation.docx
+++ b/Dokumente/Protokoll Teile Teammitglieder/TDD Testcases Dokumentation.docx
@@ -1602,7 +1602,6 @@
       <w:r>
         <w:t xml:space="preserve"> (behoben von Lins)</w:t>
       </w:r>
-      <w:proofErr w:type="spellStart"/>
     </w:p>
     <w:p>
       <w:pPr>
@@ -1612,7 +1611,6 @@
           <w:numId w:val="3"/>
         </w:numPr>
       </w:pPr>
-      <w:proofErr w:type="spellEnd"/>
       <w:r>
         <w:t xml:space="preserve">Gleichzeitiger Start von </w:t>
       </w:r>
@@ -1715,29 +1713,65 @@
       </w:r>
       <w:proofErr w:type="spellEnd"/>
       <w:r>
+        <w:t xml:space="preserve"> (wegen Punkt 5) auskommentiert, deshalb keine ausreichende Testung des </w:t>
+      </w:r>
+      <w:proofErr w:type="spellStart"/>
+      <w:r>
+        <w:t>ManagementClient</w:t>
+      </w:r>
+      <w:proofErr w:type="spellEnd"/>
+      <w:r>
+        <w:t xml:space="preserve"> möglich (behoben von </w:t>
+      </w:r>
+      <w:proofErr w:type="spellStart"/>
+      <w:r>
+        <w:t>Auradnik</w:t>
+      </w:r>
+      <w:proofErr w:type="spellEnd"/>
+      <w:r>
+        <w:t>)</w:t>
+      </w:r>
+    </w:p>
+    <w:p>
+      <w:pPr>
+        <w:pStyle w:val="Listenabsatz"/>
+        <w:numPr>
+          <w:ilvl w:val="0"/>
+          <w:numId w:val="3"/>
+        </w:numPr>
+      </w:pPr>
+      <w:r>
+        <w:t xml:space="preserve">Methode für </w:t>
+      </w:r>
+      <w:proofErr w:type="spellStart"/>
+      <w:r>
+        <w:t>Unsubscribe</w:t>
+      </w:r>
+      <w:proofErr w:type="spellEnd"/>
+      <w:r>
+        <w:t xml:space="preserve"> funktioniert nicht ordnungsgemäß, liegt (laut </w:t>
+      </w:r>
+      <w:proofErr w:type="spellStart"/>
+      <w:r>
+        <w:t>Auradnik</w:t>
+      </w:r>
+      <w:proofErr w:type="spellEnd"/>
+      <w:r>
+        <w:t xml:space="preserve">) am </w:t>
+      </w:r>
+      <w:proofErr w:type="spellStart"/>
+      <w:r>
+        <w:t>AnalyticServer</w:t>
+      </w:r>
+      <w:proofErr w:type="spellEnd"/>
+      <w:r>
         <w:t xml:space="preserve"> </w:t>
       </w:r>
       <w:r>
-        <w:t xml:space="preserve">(wegen </w:t>
-      </w:r>
-      <w:r>
-        <w:t xml:space="preserve">Punkt 5) auskommentiert, deshalb keine ausreichende Testung des </w:t>
-      </w:r>
-      <w:proofErr w:type="spellStart"/>
-      <w:r>
-        <w:t>ManagementClient</w:t>
-      </w:r>
-      <w:proofErr w:type="spellEnd"/>
-      <w:r>
-        <w:t xml:space="preserve"> möglich (behoben von </w:t>
-      </w:r>
-      <w:proofErr w:type="spellStart"/>
-      <w:r>
-        <w:t>Auradnik</w:t>
-      </w:r>
-      <w:proofErr w:type="spellEnd"/>
-      <w:r>
-        <w:t>)</w:t>
+        <w:rPr>
+          <w:b/>
+        </w:rPr>
+        <w:t>(ausstehend)</w:t>
       </w:r>
     </w:p>
     <w:p>
@@ -1749,31 +1783,7 @@
         </w:numPr>
       </w:pPr>
       <w:r>
-        <w:t xml:space="preserve">Methode für </w:t>
-      </w:r>
-      <w:proofErr w:type="spellStart"/>
-      <w:r>
-        <w:t>Unsubscribe</w:t>
-      </w:r>
-      <w:proofErr w:type="spellEnd"/>
-      <w:r>
-        <w:t xml:space="preserve"> funktioniert nicht ordnungsgemäß, liegt (laut </w:t>
-      </w:r>
-      <w:proofErr w:type="spellStart"/>
-      <w:r>
-        <w:t>Auradnik</w:t>
-      </w:r>
-      <w:proofErr w:type="spellEnd"/>
-      <w:r>
-        <w:t xml:space="preserve">) am </w:t>
-      </w:r>
-      <w:proofErr w:type="spellStart"/>
-      <w:r>
-        <w:t>AnalyticServer</w:t>
-      </w:r>
-      <w:proofErr w:type="spellEnd"/>
-      <w:r>
-        <w:t xml:space="preserve"> </w:t>
+        <w:t xml:space="preserve">Zum gleichen User kann nur eine einzige Bill gleichzeitig gespeichert werden, sollen aber mehrere möglich sein </w:t>
       </w:r>
       <w:r>
         <w:rPr>

</xml_diff>

<commit_message>
Testcases should work fine now, Testcase Protocol updated
</commit_message>
<xml_diff>
--- a/Dokumente/Protokoll Teile Teammitglieder/TDD Testcases Dokumentation.docx
+++ b/Dokumente/Protokoll Teile Teammitglieder/TDD Testcases Dokumentation.docx
@@ -4,13 +4,74 @@
   <w:body>
     <w:p>
       <w:r>
-        <w:t>Die Test Driven Developement Testcases wurden so geschrieben, dass alle wesentlichen Gesichtspunkte, die aus der Aufgabenstellung und aus den bisher geschriebenen Codeteilen hervorgehen, sinnvoll auf ihre jetzige und zukünftige Funktionalität getestet werden. Derzeit existieren Testcases zum A</w:t>
-      </w:r>
-      <w:r>
-        <w:t>nalyticServer, BillingServe, Model und ManagementClient</w:t>
-      </w:r>
-      <w:r>
-        <w:t xml:space="preserve">. Weiters existieren noch </w:t>
+        <w:t xml:space="preserve">Die Test </w:t>
+      </w:r>
+      <w:proofErr w:type="spellStart"/>
+      <w:r>
+        <w:t>Driven</w:t>
+      </w:r>
+      <w:proofErr w:type="spellEnd"/>
+      <w:r>
+        <w:t xml:space="preserve"> </w:t>
+      </w:r>
+      <w:proofErr w:type="spellStart"/>
+      <w:r>
+        <w:t>Developement</w:t>
+      </w:r>
+      <w:proofErr w:type="spellEnd"/>
+      <w:r>
+        <w:t xml:space="preserve"> </w:t>
+      </w:r>
+      <w:proofErr w:type="spellStart"/>
+      <w:r>
+        <w:t>Testcases</w:t>
+      </w:r>
+      <w:proofErr w:type="spellEnd"/>
+      <w:r>
+        <w:t xml:space="preserve"> wurden so geschrieben, dass alle wesentlichen Gesichtspunkte, die aus der Aufgabenstellung und aus den bisher geschriebenen Codeteilen hervorgehen, sinnvoll auf ihre jetzige und zukünftige Funktionalität getestet werden. Derzeit existieren </w:t>
+      </w:r>
+      <w:proofErr w:type="spellStart"/>
+      <w:r>
+        <w:t>Testcases</w:t>
+      </w:r>
+      <w:proofErr w:type="spellEnd"/>
+      <w:r>
+        <w:t xml:space="preserve"> zum </w:t>
+      </w:r>
+      <w:proofErr w:type="spellStart"/>
+      <w:r>
+        <w:t>A</w:t>
+      </w:r>
+      <w:r>
+        <w:t>nalyticServer</w:t>
+      </w:r>
+      <w:proofErr w:type="spellEnd"/>
+      <w:r>
+        <w:t xml:space="preserve">, </w:t>
+      </w:r>
+      <w:proofErr w:type="spellStart"/>
+      <w:r>
+        <w:t>BillingServe</w:t>
+      </w:r>
+      <w:proofErr w:type="spellEnd"/>
+      <w:r>
+        <w:t xml:space="preserve">, Model und </w:t>
+      </w:r>
+      <w:proofErr w:type="spellStart"/>
+      <w:r>
+        <w:t>ManagementClient</w:t>
+      </w:r>
+      <w:proofErr w:type="spellEnd"/>
+      <w:r>
+        <w:t xml:space="preserve">. </w:t>
+      </w:r>
+      <w:proofErr w:type="spellStart"/>
+      <w:r>
+        <w:t>Weiters</w:t>
+      </w:r>
+      <w:proofErr w:type="spellEnd"/>
+      <w:r>
+        <w:t xml:space="preserve"> existieren noch </w:t>
       </w:r>
       <w:r>
         <w:t>Testfälle aus der vorherigen Aufgabe Task07 welche gegebenenfalls noch erweitert werden müs</w:t>
@@ -25,23 +86,42 @@
         <w:t xml:space="preserve">Package aufgelistet. </w:t>
       </w:r>
       <w:r>
-        <w:t>Angegeben ist pro Test jeweils am Anfang der getestete Methodenname und eventuelle Zusatzschritte die unternommen wurden in Spezialfällen.</w:t>
-      </w:r>
-      <w:r>
-        <w:t xml:space="preserve"> Am Ende befindet sich eine Liste mit Problemen die während dem Testen festgestellt wurden und ob sie noc</w:t>
-      </w:r>
-      <w:bookmarkStart w:id="0" w:name="_GoBack"/>
-      <w:bookmarkEnd w:id="0"/>
-      <w:r>
-        <w:t>h ausständig sind oder bereits behoben.</w:t>
-      </w:r>
-    </w:p>
-    <w:p>
-      <w:r>
-        <w:t xml:space="preserve">Beim BillingServer </w:t>
-      </w:r>
-      <w:r>
-        <w:t xml:space="preserve">im Package BillingServer </w:t>
+        <w:t xml:space="preserve">Angegeben </w:t>
+      </w:r>
+      <w:proofErr w:type="gramStart"/>
+      <w:r>
+        <w:t>ist</w:t>
+      </w:r>
+      <w:proofErr w:type="gramEnd"/>
+      <w:r>
+        <w:t xml:space="preserve"> pro Test jeweils am Anfang der getestete Methodenname und eventuelle Zusatzschritte die unternommen wurden in Spezialfällen.</w:t>
+      </w:r>
+      <w:r>
+        <w:t xml:space="preserve"> Am Ende befindet sich eine Liste mit Problemen die während dem Testen festgestellt wurden und ob sie noch ausständig sind oder bereits behoben.</w:t>
+      </w:r>
+    </w:p>
+    <w:p>
+      <w:r>
+        <w:t xml:space="preserve">Beim </w:t>
+      </w:r>
+      <w:proofErr w:type="spellStart"/>
+      <w:r>
+        <w:t>BillingServer</w:t>
+      </w:r>
+      <w:proofErr w:type="spellEnd"/>
+      <w:r>
+        <w:t xml:space="preserve"> </w:t>
+      </w:r>
+      <w:r>
+        <w:t xml:space="preserve">im Package </w:t>
+      </w:r>
+      <w:proofErr w:type="spellStart"/>
+      <w:r>
+        <w:t>BillingServer</w:t>
+      </w:r>
+      <w:proofErr w:type="spellEnd"/>
+      <w:r>
+        <w:t xml:space="preserve"> </w:t>
       </w:r>
       <w:r>
         <w:t>w</w:t>
@@ -68,13 +148,34 @@
         <w:t>richtigen Usereingaben</w:t>
       </w:r>
       <w:r>
-        <w:t xml:space="preserve"> und außerdem richtigem Aufrauf über Referenz (</w:t>
-      </w:r>
-      <w:r>
-        <w:t xml:space="preserve">BillingServer muss gestartet sein für erfolgreichen Testlauf, </w:t>
-      </w:r>
-      <w:r>
-        <w:t>zählt nicht zur Coverage)</w:t>
+        <w:t xml:space="preserve"> und außerdem richtigem </w:t>
+      </w:r>
+      <w:proofErr w:type="spellStart"/>
+      <w:r>
+        <w:t>Aufrauf</w:t>
+      </w:r>
+      <w:proofErr w:type="spellEnd"/>
+      <w:r>
+        <w:t xml:space="preserve"> über Referenz (</w:t>
+      </w:r>
+      <w:proofErr w:type="spellStart"/>
+      <w:r>
+        <w:t>BillingServer</w:t>
+      </w:r>
+      <w:proofErr w:type="spellEnd"/>
+      <w:r>
+        <w:t xml:space="preserve"> muss gestartet sein für erfolgreichen Testlauf, </w:t>
+      </w:r>
+      <w:r>
+        <w:t xml:space="preserve">zählt nicht zur </w:t>
+      </w:r>
+      <w:proofErr w:type="spellStart"/>
+      <w:r>
+        <w:t>Coverage</w:t>
+      </w:r>
+      <w:proofErr w:type="spellEnd"/>
+      <w:r>
+        <w:t>)</w:t>
       </w:r>
     </w:p>
     <w:p>
@@ -114,17 +215,31 @@
       </w:r>
     </w:p>
     <w:p>
-      <w:r>
-        <w:rPr>
-          <w:b/>
-        </w:rPr>
-        <w:t xml:space="preserve">Coverage in dieser Klasse: </w:t>
-      </w:r>
-      <w:r>
-        <w:rPr>
-          <w:b/>
-        </w:rPr>
-        <w:t>78.7% (Testzeitpunkt: 24</w:t>
+      <w:proofErr w:type="spellStart"/>
+      <w:r>
+        <w:rPr>
+          <w:b/>
+        </w:rPr>
+        <w:t>Coverage</w:t>
+      </w:r>
+      <w:proofErr w:type="spellEnd"/>
+      <w:r>
+        <w:rPr>
+          <w:b/>
+        </w:rPr>
+        <w:t xml:space="preserve"> in dieser Klasse: </w:t>
+      </w:r>
+      <w:r>
+        <w:rPr>
+          <w:b/>
+        </w:rPr>
+        <w:t>76.4</w:t>
+      </w:r>
+      <w:r>
+        <w:rPr>
+          <w:b/>
+        </w:rPr>
+        <w:t>% (Testzeitpunkt: 24</w:t>
       </w:r>
       <w:r>
         <w:rPr>
@@ -153,11 +268,21 @@
     </w:p>
     <w:p>
       <w:r>
-        <w:t>Beim BillingServerSecure</w:t>
-      </w:r>
-      <w:r>
-        <w:t xml:space="preserve"> im Package BillingServer</w:t>
-      </w:r>
+        <w:t xml:space="preserve">Beim </w:t>
+      </w:r>
+      <w:proofErr w:type="spellStart"/>
+      <w:r>
+        <w:t>BillingServerSecure</w:t>
+      </w:r>
+      <w:proofErr w:type="spellEnd"/>
+      <w:r>
+        <w:t xml:space="preserve"> im Package </w:t>
+      </w:r>
+      <w:proofErr w:type="spellStart"/>
+      <w:r>
+        <w:t>BillingServer</w:t>
+      </w:r>
+      <w:proofErr w:type="spellEnd"/>
       <w:r>
         <w:t xml:space="preserve"> w</w:t>
       </w:r>
@@ -176,45 +301,59 @@
           <w:numId w:val="2"/>
         </w:numPr>
       </w:pPr>
+      <w:proofErr w:type="spellStart"/>
       <w:r>
         <w:t>getPriceSteps</w:t>
       </w:r>
-    </w:p>
-    <w:p>
-      <w:pPr>
-        <w:pStyle w:val="Listenabsatz"/>
-        <w:numPr>
-          <w:ilvl w:val="0"/>
-          <w:numId w:val="2"/>
-        </w:numPr>
-      </w:pPr>
-      <w:r>
-        <w:t>createPriceStep mit akzeptierten Eingaben</w:t>
-      </w:r>
-    </w:p>
-    <w:p>
-      <w:pPr>
-        <w:pStyle w:val="Listenabsatz"/>
-        <w:numPr>
-          <w:ilvl w:val="0"/>
-          <w:numId w:val="2"/>
-        </w:numPr>
-      </w:pPr>
-      <w:r>
-        <w:t>createPriceStep zweimal hintereinander und akzeptierten Eingaben</w:t>
-      </w:r>
-    </w:p>
-    <w:p>
-      <w:pPr>
-        <w:pStyle w:val="Listenabsatz"/>
-        <w:numPr>
-          <w:ilvl w:val="0"/>
-          <w:numId w:val="2"/>
-        </w:numPr>
-      </w:pPr>
+      <w:proofErr w:type="spellEnd"/>
+    </w:p>
+    <w:p>
+      <w:pPr>
+        <w:pStyle w:val="Listenabsatz"/>
+        <w:numPr>
+          <w:ilvl w:val="0"/>
+          <w:numId w:val="2"/>
+        </w:numPr>
+      </w:pPr>
+      <w:proofErr w:type="spellStart"/>
       <w:r>
         <w:t>createPriceStep</w:t>
       </w:r>
+      <w:proofErr w:type="spellEnd"/>
+      <w:r>
+        <w:t xml:space="preserve"> mit akzeptierten Eingaben</w:t>
+      </w:r>
+    </w:p>
+    <w:p>
+      <w:pPr>
+        <w:pStyle w:val="Listenabsatz"/>
+        <w:numPr>
+          <w:ilvl w:val="0"/>
+          <w:numId w:val="2"/>
+        </w:numPr>
+      </w:pPr>
+      <w:proofErr w:type="spellStart"/>
+      <w:r>
+        <w:t>createPriceStep</w:t>
+      </w:r>
+      <w:proofErr w:type="spellEnd"/>
+      <w:r>
+        <w:t xml:space="preserve"> zweimal hintereinander und akzeptierten Eingaben</w:t>
+      </w:r>
+    </w:p>
+    <w:p>
+      <w:pPr>
+        <w:pStyle w:val="Listenabsatz"/>
+        <w:numPr>
+          <w:ilvl w:val="0"/>
+          <w:numId w:val="2"/>
+        </w:numPr>
+      </w:pPr>
+      <w:proofErr w:type="spellStart"/>
+      <w:r>
+        <w:t>createPriceStep</w:t>
+      </w:r>
+      <w:proofErr w:type="spellEnd"/>
       <w:r>
         <w:t xml:space="preserve"> </w:t>
       </w:r>
@@ -230,86 +369,147 @@
           <w:numId w:val="2"/>
         </w:numPr>
       </w:pPr>
-      <w:r>
-        <w:t xml:space="preserve">createPriceStep zweimal hintereinander und </w:t>
-      </w:r>
-      <w:r>
-        <w:t>gleichen</w:t>
-      </w:r>
-      <w:r>
-        <w:t xml:space="preserve"> Eingaben</w:t>
-      </w:r>
-    </w:p>
-    <w:p>
-      <w:pPr>
-        <w:pStyle w:val="Listenabsatz"/>
-        <w:numPr>
-          <w:ilvl w:val="0"/>
-          <w:numId w:val="2"/>
-        </w:numPr>
-      </w:pPr>
-      <w:r>
-        <w:t>createPriceStep mit Startpreis größer Endpreis</w:t>
-      </w:r>
-    </w:p>
-    <w:p>
-      <w:pPr>
-        <w:pStyle w:val="Listenabsatz"/>
-        <w:numPr>
-          <w:ilvl w:val="0"/>
-          <w:numId w:val="2"/>
-        </w:numPr>
-      </w:pPr>
-      <w:r>
-        <w:t>createPriceSep mit startPrice negativ</w:t>
-      </w:r>
-    </w:p>
-    <w:p>
-      <w:pPr>
-        <w:pStyle w:val="Listenabsatz"/>
-        <w:numPr>
-          <w:ilvl w:val="0"/>
-          <w:numId w:val="2"/>
-        </w:numPr>
-      </w:pPr>
-      <w:r>
-        <w:t>createPriceSep mit EndPrice negativ</w:t>
-      </w:r>
-    </w:p>
-    <w:p>
-      <w:pPr>
-        <w:pStyle w:val="Listenabsatz"/>
-        <w:numPr>
-          <w:ilvl w:val="0"/>
-          <w:numId w:val="2"/>
-        </w:numPr>
-      </w:pPr>
-      <w:r>
-        <w:t>createPriceSep mit FixedPrice negativ</w:t>
-      </w:r>
-    </w:p>
-    <w:p>
-      <w:pPr>
-        <w:pStyle w:val="Listenabsatz"/>
-        <w:numPr>
-          <w:ilvl w:val="0"/>
-          <w:numId w:val="2"/>
-        </w:numPr>
-      </w:pPr>
-      <w:r>
-        <w:t>createPriceSep mit VariablePricePercent negativ</w:t>
-      </w:r>
-    </w:p>
-    <w:p>
-      <w:pPr>
-        <w:pStyle w:val="Listenabsatz"/>
-        <w:numPr>
-          <w:ilvl w:val="0"/>
-          <w:numId w:val="2"/>
-        </w:numPr>
-      </w:pPr>
-      <w:r>
-        <w:t xml:space="preserve">deletePriceStep mit </w:t>
+      <w:proofErr w:type="spellStart"/>
+      <w:r>
+        <w:t>createPriceStep</w:t>
+      </w:r>
+      <w:proofErr w:type="spellEnd"/>
+      <w:r>
+        <w:t xml:space="preserve"> zweimal hintereinander und gleichen Eingaben</w:t>
+      </w:r>
+    </w:p>
+    <w:p>
+      <w:pPr>
+        <w:pStyle w:val="Listenabsatz"/>
+        <w:numPr>
+          <w:ilvl w:val="0"/>
+          <w:numId w:val="2"/>
+        </w:numPr>
+      </w:pPr>
+      <w:proofErr w:type="spellStart"/>
+      <w:r>
+        <w:t>createPriceStep</w:t>
+      </w:r>
+      <w:proofErr w:type="spellEnd"/>
+      <w:r>
+        <w:t xml:space="preserve"> mit Startpreis größer Endpreis</w:t>
+      </w:r>
+    </w:p>
+    <w:p>
+      <w:pPr>
+        <w:pStyle w:val="Listenabsatz"/>
+        <w:numPr>
+          <w:ilvl w:val="0"/>
+          <w:numId w:val="2"/>
+        </w:numPr>
+      </w:pPr>
+      <w:proofErr w:type="spellStart"/>
+      <w:r>
+        <w:t>createPriceSep</w:t>
+      </w:r>
+      <w:proofErr w:type="spellEnd"/>
+      <w:r>
+        <w:t xml:space="preserve"> mit </w:t>
+      </w:r>
+      <w:proofErr w:type="spellStart"/>
+      <w:r>
+        <w:t>startPrice</w:t>
+      </w:r>
+      <w:proofErr w:type="spellEnd"/>
+      <w:r>
+        <w:t xml:space="preserve"> negativ</w:t>
+      </w:r>
+    </w:p>
+    <w:p>
+      <w:pPr>
+        <w:pStyle w:val="Listenabsatz"/>
+        <w:numPr>
+          <w:ilvl w:val="0"/>
+          <w:numId w:val="2"/>
+        </w:numPr>
+      </w:pPr>
+      <w:proofErr w:type="spellStart"/>
+      <w:r>
+        <w:t>createPriceSep</w:t>
+      </w:r>
+      <w:proofErr w:type="spellEnd"/>
+      <w:r>
+        <w:t xml:space="preserve"> mit </w:t>
+      </w:r>
+      <w:proofErr w:type="spellStart"/>
+      <w:r>
+        <w:t>EndPrice</w:t>
+      </w:r>
+      <w:proofErr w:type="spellEnd"/>
+      <w:r>
+        <w:t xml:space="preserve"> negativ</w:t>
+      </w:r>
+    </w:p>
+    <w:p>
+      <w:pPr>
+        <w:pStyle w:val="Listenabsatz"/>
+        <w:numPr>
+          <w:ilvl w:val="0"/>
+          <w:numId w:val="2"/>
+        </w:numPr>
+      </w:pPr>
+      <w:proofErr w:type="spellStart"/>
+      <w:r>
+        <w:t>createPriceSep</w:t>
+      </w:r>
+      <w:proofErr w:type="spellEnd"/>
+      <w:r>
+        <w:t xml:space="preserve"> mit </w:t>
+      </w:r>
+      <w:proofErr w:type="spellStart"/>
+      <w:r>
+        <w:t>FixedPrice</w:t>
+      </w:r>
+      <w:proofErr w:type="spellEnd"/>
+      <w:r>
+        <w:t xml:space="preserve"> negativ</w:t>
+      </w:r>
+    </w:p>
+    <w:p>
+      <w:pPr>
+        <w:pStyle w:val="Listenabsatz"/>
+        <w:numPr>
+          <w:ilvl w:val="0"/>
+          <w:numId w:val="2"/>
+        </w:numPr>
+      </w:pPr>
+      <w:proofErr w:type="spellStart"/>
+      <w:r>
+        <w:t>createPriceSep</w:t>
+      </w:r>
+      <w:proofErr w:type="spellEnd"/>
+      <w:r>
+        <w:t xml:space="preserve"> mit </w:t>
+      </w:r>
+      <w:proofErr w:type="spellStart"/>
+      <w:r>
+        <w:t>VariablePricePercent</w:t>
+      </w:r>
+      <w:proofErr w:type="spellEnd"/>
+      <w:r>
+        <w:t xml:space="preserve"> negativ</w:t>
+      </w:r>
+    </w:p>
+    <w:p>
+      <w:pPr>
+        <w:pStyle w:val="Listenabsatz"/>
+        <w:numPr>
+          <w:ilvl w:val="0"/>
+          <w:numId w:val="2"/>
+        </w:numPr>
+      </w:pPr>
+      <w:proofErr w:type="spellStart"/>
+      <w:r>
+        <w:t>deletePriceStep</w:t>
+      </w:r>
+      <w:proofErr w:type="spellEnd"/>
+      <w:r>
+        <w:t xml:space="preserve"> mit </w:t>
       </w:r>
       <w:r>
         <w:t>existierenden Eingaben</w:t>
@@ -323,99 +523,136 @@
           <w:numId w:val="2"/>
         </w:numPr>
       </w:pPr>
-      <w:r>
-        <w:t xml:space="preserve">deletePriceStep mit </w:t>
-      </w:r>
-      <w:r>
-        <w:t>falschem Startpreis</w:t>
-      </w:r>
-    </w:p>
-    <w:p>
-      <w:pPr>
-        <w:pStyle w:val="Listenabsatz"/>
-        <w:numPr>
-          <w:ilvl w:val="0"/>
-          <w:numId w:val="2"/>
-        </w:numPr>
-      </w:pPr>
-      <w:r>
-        <w:t>deletePriceStep mit nicht existierenden Eingaben</w:t>
-      </w:r>
-    </w:p>
-    <w:p>
-      <w:pPr>
-        <w:pStyle w:val="Listenabsatz"/>
-        <w:numPr>
-          <w:ilvl w:val="0"/>
-          <w:numId w:val="2"/>
-        </w:numPr>
-      </w:pPr>
-      <w:r>
-        <w:t>billAuction mit akzeptierten Eingaben</w:t>
-      </w:r>
-    </w:p>
-    <w:p>
-      <w:pPr>
-        <w:pStyle w:val="Listenabsatz"/>
-        <w:numPr>
-          <w:ilvl w:val="0"/>
-          <w:numId w:val="2"/>
-        </w:numPr>
-      </w:pPr>
-      <w:r>
-        <w:t>billA</w:t>
-      </w:r>
-      <w:r>
-        <w:t>uction mit mehreren und gleichen Eingaben</w:t>
-      </w:r>
-    </w:p>
-    <w:p>
-      <w:pPr>
-        <w:pStyle w:val="Listenabsatz"/>
-        <w:numPr>
-          <w:ilvl w:val="0"/>
-          <w:numId w:val="2"/>
-        </w:numPr>
-      </w:pPr>
-      <w:r>
-        <w:t>billAuction mit nicht existierendem User</w:t>
-      </w:r>
-    </w:p>
-    <w:p>
-      <w:pPr>
-        <w:pStyle w:val="Listenabsatz"/>
-        <w:numPr>
-          <w:ilvl w:val="0"/>
-          <w:numId w:val="2"/>
-        </w:numPr>
-      </w:pPr>
-      <w:r>
-        <w:t>getBill mit existierendem User</w:t>
-      </w:r>
-    </w:p>
-    <w:p>
-      <w:pPr>
-        <w:pStyle w:val="Listenabsatz"/>
-        <w:numPr>
-          <w:ilvl w:val="0"/>
-          <w:numId w:val="2"/>
-        </w:numPr>
-      </w:pPr>
-      <w:r>
-        <w:t>getBill mit nicht existierendem User</w:t>
-      </w:r>
-    </w:p>
-    <w:p>
-      <w:pPr>
-        <w:rPr>
-          <w:b/>
-        </w:rPr>
-      </w:pPr>
-      <w:r>
-        <w:rPr>
-          <w:b/>
-        </w:rPr>
-        <w:t>Coverage in dieser Klasse: 96.5</w:t>
+      <w:proofErr w:type="spellStart"/>
+      <w:r>
+        <w:t>deletePriceStep</w:t>
+      </w:r>
+      <w:proofErr w:type="spellEnd"/>
+      <w:r>
+        <w:t xml:space="preserve"> mit falschem Startpreis</w:t>
+      </w:r>
+    </w:p>
+    <w:p>
+      <w:pPr>
+        <w:pStyle w:val="Listenabsatz"/>
+        <w:numPr>
+          <w:ilvl w:val="0"/>
+          <w:numId w:val="2"/>
+        </w:numPr>
+      </w:pPr>
+      <w:proofErr w:type="spellStart"/>
+      <w:r>
+        <w:t>deletePriceStep</w:t>
+      </w:r>
+      <w:proofErr w:type="spellEnd"/>
+      <w:r>
+        <w:t xml:space="preserve"> mit nicht existierenden Eingaben</w:t>
+      </w:r>
+    </w:p>
+    <w:p>
+      <w:pPr>
+        <w:pStyle w:val="Listenabsatz"/>
+        <w:numPr>
+          <w:ilvl w:val="0"/>
+          <w:numId w:val="2"/>
+        </w:numPr>
+      </w:pPr>
+      <w:proofErr w:type="spellStart"/>
+      <w:r>
+        <w:t>billAuction</w:t>
+      </w:r>
+      <w:proofErr w:type="spellEnd"/>
+      <w:r>
+        <w:t xml:space="preserve"> mit akzeptierten Eingaben</w:t>
+      </w:r>
+    </w:p>
+    <w:p>
+      <w:pPr>
+        <w:pStyle w:val="Listenabsatz"/>
+        <w:numPr>
+          <w:ilvl w:val="0"/>
+          <w:numId w:val="2"/>
+        </w:numPr>
+      </w:pPr>
+      <w:proofErr w:type="spellStart"/>
+      <w:r>
+        <w:t>billAuction</w:t>
+      </w:r>
+      <w:proofErr w:type="spellEnd"/>
+      <w:r>
+        <w:t xml:space="preserve"> mit mehreren und gleichen Eingaben</w:t>
+      </w:r>
+    </w:p>
+    <w:p>
+      <w:pPr>
+        <w:pStyle w:val="Listenabsatz"/>
+        <w:numPr>
+          <w:ilvl w:val="0"/>
+          <w:numId w:val="2"/>
+        </w:numPr>
+      </w:pPr>
+      <w:proofErr w:type="spellStart"/>
+      <w:r>
+        <w:t>billAuction</w:t>
+      </w:r>
+      <w:proofErr w:type="spellEnd"/>
+      <w:r>
+        <w:t xml:space="preserve"> mit nicht existierendem User</w:t>
+      </w:r>
+    </w:p>
+    <w:p>
+      <w:pPr>
+        <w:pStyle w:val="Listenabsatz"/>
+        <w:numPr>
+          <w:ilvl w:val="0"/>
+          <w:numId w:val="2"/>
+        </w:numPr>
+      </w:pPr>
+      <w:proofErr w:type="spellStart"/>
+      <w:r>
+        <w:t>getBill</w:t>
+      </w:r>
+      <w:proofErr w:type="spellEnd"/>
+      <w:r>
+        <w:t xml:space="preserve"> mit existierendem User</w:t>
+      </w:r>
+    </w:p>
+    <w:p>
+      <w:pPr>
+        <w:pStyle w:val="Listenabsatz"/>
+        <w:numPr>
+          <w:ilvl w:val="0"/>
+          <w:numId w:val="2"/>
+        </w:numPr>
+      </w:pPr>
+      <w:proofErr w:type="spellStart"/>
+      <w:r>
+        <w:t>getBill</w:t>
+      </w:r>
+      <w:proofErr w:type="spellEnd"/>
+      <w:r>
+        <w:t xml:space="preserve"> mit nicht existierendem User</w:t>
+      </w:r>
+    </w:p>
+    <w:p>
+      <w:pPr>
+        <w:rPr>
+          <w:b/>
+        </w:rPr>
+      </w:pPr>
+      <w:proofErr w:type="spellStart"/>
+      <w:r>
+        <w:rPr>
+          <w:b/>
+        </w:rPr>
+        <w:t>Coverage</w:t>
+      </w:r>
+      <w:proofErr w:type="spellEnd"/>
+      <w:r>
+        <w:rPr>
+          <w:b/>
+        </w:rPr>
+        <w:t xml:space="preserve"> in dieser Klasse: 96.5</w:t>
       </w:r>
       <w:r>
         <w:rPr>
@@ -457,18 +694,44 @@
       <w:r>
         <w:rPr>
           <w:b/>
+          <w:lang w:val="en-US"/>
         </w:rPr>
         <w:t>Overall Cover</w:t>
       </w:r>
       <w:r>
         <w:rPr>
           <w:b/>
-        </w:rPr>
-        <w:t>age von Package BillingServer 67.5</w:t>
-      </w:r>
-      <w:r>
-        <w:rPr>
-          <w:b/>
+          <w:lang w:val="en-US"/>
+        </w:rPr>
+        <w:t xml:space="preserve">age von Package </w:t>
+      </w:r>
+      <w:proofErr w:type="spellStart"/>
+      <w:r>
+        <w:rPr>
+          <w:b/>
+          <w:lang w:val="en-US"/>
+        </w:rPr>
+        <w:t>BillingServer</w:t>
+      </w:r>
+      <w:proofErr w:type="spellEnd"/>
+      <w:r>
+        <w:rPr>
+          <w:b/>
+          <w:lang w:val="en-US"/>
+        </w:rPr>
+        <w:t xml:space="preserve"> 61.</w:t>
+      </w:r>
+      <w:r>
+        <w:rPr>
+          <w:b/>
+          <w:lang w:val="en-US"/>
+        </w:rPr>
+        <w:t>9</w:t>
+      </w:r>
+      <w:r>
+        <w:rPr>
+          <w:b/>
+          <w:lang w:val="en-US"/>
         </w:rPr>
         <w:t xml:space="preserve">% </w:t>
       </w:r>
@@ -505,8 +768,13 @@
         <w:t>Beim Management Client</w:t>
       </w:r>
       <w:r>
-        <w:t xml:space="preserve"> im Package ManagementClient</w:t>
-      </w:r>
+        <w:t xml:space="preserve"> im Package </w:t>
+      </w:r>
+      <w:proofErr w:type="spellStart"/>
+      <w:r>
+        <w:t>ManagementClient</w:t>
+      </w:r>
+      <w:proofErr w:type="spellEnd"/>
       <w:r>
         <w:t xml:space="preserve"> werden folgende Methoden getestet</w:t>
       </w:r>
@@ -522,68 +790,115 @@
           <w:numId w:val="2"/>
         </w:numPr>
       </w:pPr>
+      <w:proofErr w:type="spellStart"/>
       <w:r>
         <w:t>auto</w:t>
       </w:r>
-    </w:p>
-    <w:p>
-      <w:pPr>
-        <w:pStyle w:val="Listenabsatz"/>
-        <w:numPr>
-          <w:ilvl w:val="0"/>
-          <w:numId w:val="2"/>
-        </w:numPr>
-      </w:pPr>
+      <w:proofErr w:type="spellEnd"/>
+    </w:p>
+    <w:p>
+      <w:pPr>
+        <w:pStyle w:val="Listenabsatz"/>
+        <w:numPr>
+          <w:ilvl w:val="0"/>
+          <w:numId w:val="2"/>
+        </w:numPr>
+      </w:pPr>
+      <w:proofErr w:type="spellStart"/>
       <w:r>
         <w:t>hide</w:t>
       </w:r>
-    </w:p>
-    <w:p>
-      <w:pPr>
-        <w:pStyle w:val="Listenabsatz"/>
-        <w:numPr>
-          <w:ilvl w:val="0"/>
-          <w:numId w:val="2"/>
-        </w:numPr>
-      </w:pPr>
-      <w:r>
-        <w:t>processEvent mit autoprint true</w:t>
-      </w:r>
-    </w:p>
-    <w:p>
-      <w:pPr>
-        <w:pStyle w:val="Listenabsatz"/>
-        <w:numPr>
-          <w:ilvl w:val="0"/>
-          <w:numId w:val="2"/>
-        </w:numPr>
-      </w:pPr>
-      <w:r>
-        <w:t>processEvent mit autoprint false</w:t>
-      </w:r>
-    </w:p>
-    <w:p>
-      <w:pPr>
-        <w:pStyle w:val="Listenabsatz"/>
-        <w:numPr>
-          <w:ilvl w:val="0"/>
-          <w:numId w:val="2"/>
-        </w:numPr>
-      </w:pPr>
+      <w:proofErr w:type="spellEnd"/>
+    </w:p>
+    <w:p>
+      <w:pPr>
+        <w:pStyle w:val="Listenabsatz"/>
+        <w:numPr>
+          <w:ilvl w:val="0"/>
+          <w:numId w:val="2"/>
+        </w:numPr>
+      </w:pPr>
+      <w:proofErr w:type="spellStart"/>
+      <w:r>
+        <w:t>processEvent</w:t>
+      </w:r>
+      <w:proofErr w:type="spellEnd"/>
+      <w:r>
+        <w:t xml:space="preserve"> mit </w:t>
+      </w:r>
+      <w:proofErr w:type="spellStart"/>
+      <w:r>
+        <w:t>autoprint</w:t>
+      </w:r>
+      <w:proofErr w:type="spellEnd"/>
+      <w:r>
+        <w:t xml:space="preserve"> </w:t>
+      </w:r>
+      <w:proofErr w:type="spellStart"/>
+      <w:r>
+        <w:t>true</w:t>
+      </w:r>
+      <w:proofErr w:type="spellEnd"/>
+    </w:p>
+    <w:p>
+      <w:pPr>
+        <w:pStyle w:val="Listenabsatz"/>
+        <w:numPr>
+          <w:ilvl w:val="0"/>
+          <w:numId w:val="2"/>
+        </w:numPr>
+      </w:pPr>
+      <w:proofErr w:type="spellStart"/>
+      <w:r>
+        <w:t>processEvent</w:t>
+      </w:r>
+      <w:proofErr w:type="spellEnd"/>
+      <w:r>
+        <w:t xml:space="preserve"> mit </w:t>
+      </w:r>
+      <w:proofErr w:type="spellStart"/>
+      <w:r>
+        <w:t>autoprint</w:t>
+      </w:r>
+      <w:proofErr w:type="spellEnd"/>
+      <w:r>
+        <w:t xml:space="preserve"> </w:t>
+      </w:r>
+      <w:proofErr w:type="spellStart"/>
+      <w:r>
+        <w:t>false</w:t>
+      </w:r>
+      <w:proofErr w:type="spellEnd"/>
+    </w:p>
+    <w:p>
+      <w:pPr>
+        <w:pStyle w:val="Listenabsatz"/>
+        <w:numPr>
+          <w:ilvl w:val="0"/>
+          <w:numId w:val="2"/>
+        </w:numPr>
+      </w:pPr>
+      <w:proofErr w:type="spellStart"/>
       <w:r>
         <w:t>startService</w:t>
       </w:r>
-    </w:p>
-    <w:p>
-      <w:pPr>
-        <w:pStyle w:val="Listenabsatz"/>
-        <w:numPr>
-          <w:ilvl w:val="0"/>
-          <w:numId w:val="2"/>
-        </w:numPr>
-      </w:pPr>
-      <w:r>
-        <w:t xml:space="preserve">startService mit </w:t>
+      <w:proofErr w:type="spellEnd"/>
+    </w:p>
+    <w:p>
+      <w:pPr>
+        <w:pStyle w:val="Listenabsatz"/>
+        <w:numPr>
+          <w:ilvl w:val="0"/>
+          <w:numId w:val="2"/>
+        </w:numPr>
+      </w:pPr>
+      <w:proofErr w:type="spellStart"/>
+      <w:r>
+        <w:t>startService</w:t>
+      </w:r>
+      <w:proofErr w:type="spellEnd"/>
+      <w:r>
+        <w:t xml:space="preserve"> mit </w:t>
       </w:r>
       <w:r>
         <w:t>zweimal demselben</w:t>
@@ -600,13 +915,26 @@
           <w:numId w:val="2"/>
         </w:numPr>
       </w:pPr>
-      <w:r>
-        <w:t>startService mit falschem Binding</w:t>
-      </w:r>
-    </w:p>
-    <w:p>
-      <w:r>
-        <w:t>Zusätzlich werden noch folgende Eingaben am ManagementClient getestet</w:t>
+      <w:proofErr w:type="spellStart"/>
+      <w:r>
+        <w:t>startService</w:t>
+      </w:r>
+      <w:proofErr w:type="spellEnd"/>
+      <w:r>
+        <w:t xml:space="preserve"> mit falschem Binding</w:t>
+      </w:r>
+    </w:p>
+    <w:p>
+      <w:r>
+        <w:t xml:space="preserve">Zusätzlich werden noch folgende Eingaben am </w:t>
+      </w:r>
+      <w:proofErr w:type="spellStart"/>
+      <w:r>
+        <w:t>ManagementClient</w:t>
+      </w:r>
+      <w:proofErr w:type="spellEnd"/>
+      <w:r>
+        <w:t xml:space="preserve"> getestet</w:t>
       </w:r>
     </w:p>
     <w:p>
@@ -642,79 +970,140 @@
         </w:numPr>
       </w:pPr>
       <w:r>
-        <w:t>!login mit richtigen Benutzereingaben</w:t>
-      </w:r>
-    </w:p>
-    <w:p>
-      <w:pPr>
-        <w:pStyle w:val="Listenabsatz"/>
-        <w:numPr>
-          <w:ilvl w:val="0"/>
-          <w:numId w:val="2"/>
-        </w:numPr>
-      </w:pPr>
-      <w:r>
-        <w:t>!login zweimal hintereinander mit richtigen Benutzereingaben</w:t>
-      </w:r>
-    </w:p>
-    <w:p>
-      <w:pPr>
-        <w:pStyle w:val="Listenabsatz"/>
-        <w:numPr>
-          <w:ilvl w:val="0"/>
-          <w:numId w:val="2"/>
-        </w:numPr>
-      </w:pPr>
-      <w:r>
-        <w:t>!login mit falscher Verwendung</w:t>
-      </w:r>
-    </w:p>
-    <w:p>
-      <w:pPr>
-        <w:pStyle w:val="Listenabsatz"/>
-        <w:numPr>
-          <w:ilvl w:val="0"/>
-          <w:numId w:val="2"/>
-        </w:numPr>
-      </w:pPr>
-      <w:r>
-        <w:t>!login mit falschen Benutzeingaben</w:t>
-      </w:r>
-    </w:p>
-    <w:p>
-      <w:pPr>
-        <w:pStyle w:val="Listenabsatz"/>
-        <w:numPr>
-          <w:ilvl w:val="0"/>
-          <w:numId w:val="2"/>
-        </w:numPr>
-      </w:pPr>
-      <w:r>
-        <w:t>!logout mit Login</w:t>
-      </w:r>
-    </w:p>
-    <w:p>
-      <w:pPr>
-        <w:pStyle w:val="Listenabsatz"/>
-        <w:numPr>
-          <w:ilvl w:val="0"/>
-          <w:numId w:val="2"/>
-        </w:numPr>
-      </w:pPr>
-      <w:r>
-        <w:t>!logout ohne Login</w:t>
-      </w:r>
-    </w:p>
-    <w:p>
-      <w:pPr>
-        <w:pStyle w:val="Listenabsatz"/>
-        <w:numPr>
-          <w:ilvl w:val="0"/>
-          <w:numId w:val="2"/>
-        </w:numPr>
-      </w:pPr>
-      <w:r>
-        <w:t>!steps mit Login</w:t>
+        <w:t>!</w:t>
+      </w:r>
+      <w:proofErr w:type="spellStart"/>
+      <w:r>
+        <w:t>login</w:t>
+      </w:r>
+      <w:proofErr w:type="spellEnd"/>
+      <w:r>
+        <w:t xml:space="preserve"> mit richtigen Benutzereingaben</w:t>
+      </w:r>
+    </w:p>
+    <w:p>
+      <w:pPr>
+        <w:pStyle w:val="Listenabsatz"/>
+        <w:numPr>
+          <w:ilvl w:val="0"/>
+          <w:numId w:val="2"/>
+        </w:numPr>
+      </w:pPr>
+      <w:r>
+        <w:t>!</w:t>
+      </w:r>
+      <w:proofErr w:type="spellStart"/>
+      <w:r>
+        <w:t>login</w:t>
+      </w:r>
+      <w:proofErr w:type="spellEnd"/>
+      <w:r>
+        <w:t xml:space="preserve"> zweimal hintereinander mit richtigen Benutzereingaben</w:t>
+      </w:r>
+    </w:p>
+    <w:p>
+      <w:pPr>
+        <w:pStyle w:val="Listenabsatz"/>
+        <w:numPr>
+          <w:ilvl w:val="0"/>
+          <w:numId w:val="2"/>
+        </w:numPr>
+      </w:pPr>
+      <w:r>
+        <w:t>!</w:t>
+      </w:r>
+      <w:proofErr w:type="spellStart"/>
+      <w:r>
+        <w:t>login</w:t>
+      </w:r>
+      <w:proofErr w:type="spellEnd"/>
+      <w:r>
+        <w:t xml:space="preserve"> mit falscher Verwendung</w:t>
+      </w:r>
+    </w:p>
+    <w:p>
+      <w:pPr>
+        <w:pStyle w:val="Listenabsatz"/>
+        <w:numPr>
+          <w:ilvl w:val="0"/>
+          <w:numId w:val="2"/>
+        </w:numPr>
+      </w:pPr>
+      <w:r>
+        <w:t>!</w:t>
+      </w:r>
+      <w:proofErr w:type="spellStart"/>
+      <w:r>
+        <w:t>login</w:t>
+      </w:r>
+      <w:proofErr w:type="spellEnd"/>
+      <w:r>
+        <w:t xml:space="preserve"> mit falschen </w:t>
+      </w:r>
+      <w:proofErr w:type="spellStart"/>
+      <w:r>
+        <w:t>Benutzeingaben</w:t>
+      </w:r>
+      <w:proofErr w:type="spellEnd"/>
+    </w:p>
+    <w:p>
+      <w:pPr>
+        <w:pStyle w:val="Listenabsatz"/>
+        <w:numPr>
+          <w:ilvl w:val="0"/>
+          <w:numId w:val="2"/>
+        </w:numPr>
+      </w:pPr>
+      <w:r>
+        <w:t>!</w:t>
+      </w:r>
+      <w:proofErr w:type="spellStart"/>
+      <w:r>
+        <w:t>logout</w:t>
+      </w:r>
+      <w:proofErr w:type="spellEnd"/>
+      <w:r>
+        <w:t xml:space="preserve"> mit Login</w:t>
+      </w:r>
+    </w:p>
+    <w:p>
+      <w:pPr>
+        <w:pStyle w:val="Listenabsatz"/>
+        <w:numPr>
+          <w:ilvl w:val="0"/>
+          <w:numId w:val="2"/>
+        </w:numPr>
+      </w:pPr>
+      <w:r>
+        <w:t>!</w:t>
+      </w:r>
+      <w:proofErr w:type="spellStart"/>
+      <w:r>
+        <w:t>logout</w:t>
+      </w:r>
+      <w:proofErr w:type="spellEnd"/>
+      <w:r>
+        <w:t xml:space="preserve"> ohne Login</w:t>
+      </w:r>
+    </w:p>
+    <w:p>
+      <w:pPr>
+        <w:pStyle w:val="Listenabsatz"/>
+        <w:numPr>
+          <w:ilvl w:val="0"/>
+          <w:numId w:val="2"/>
+        </w:numPr>
+      </w:pPr>
+      <w:r>
+        <w:t>!</w:t>
+      </w:r>
+      <w:proofErr w:type="spellStart"/>
+      <w:r>
+        <w:t>steps</w:t>
+      </w:r>
+      <w:proofErr w:type="spellEnd"/>
+      <w:r>
+        <w:t xml:space="preserve"> mit Login</w:t>
       </w:r>
     </w:p>
     <w:p>
@@ -738,175 +1127,286 @@
         </w:numPr>
       </w:pPr>
       <w:r>
-        <w:t>!addstep mit Login und richtiger Verwendung</w:t>
-      </w:r>
-    </w:p>
-    <w:p>
-      <w:pPr>
-        <w:pStyle w:val="Listenabsatz"/>
-        <w:numPr>
-          <w:ilvl w:val="0"/>
-          <w:numId w:val="2"/>
-        </w:numPr>
-      </w:pPr>
-      <w:r>
-        <w:t>!removestep mit Login und richtiger Verwendung</w:t>
-      </w:r>
-    </w:p>
-    <w:p>
-      <w:pPr>
-        <w:pStyle w:val="Listenabsatz"/>
-        <w:numPr>
-          <w:ilvl w:val="0"/>
-          <w:numId w:val="2"/>
-        </w:numPr>
-      </w:pPr>
-      <w:r>
-        <w:t>!addstep ohne Login</w:t>
-      </w:r>
-    </w:p>
-    <w:p>
-      <w:pPr>
-        <w:pStyle w:val="Listenabsatz"/>
-        <w:numPr>
-          <w:ilvl w:val="0"/>
-          <w:numId w:val="2"/>
-        </w:numPr>
-      </w:pPr>
-      <w:r>
-        <w:t>!addstep mit falschem Format</w:t>
-      </w:r>
-    </w:p>
-    <w:p>
-      <w:pPr>
-        <w:pStyle w:val="Listenabsatz"/>
-        <w:numPr>
-          <w:ilvl w:val="0"/>
-          <w:numId w:val="2"/>
-        </w:numPr>
-      </w:pPr>
-      <w:r>
-        <w:t>!addstep mit falscher Anzahl von Argumenten</w:t>
-      </w:r>
-    </w:p>
-    <w:p>
-      <w:pPr>
-        <w:pStyle w:val="Listenabsatz"/>
-        <w:numPr>
-          <w:ilvl w:val="0"/>
-          <w:numId w:val="2"/>
-        </w:numPr>
-      </w:pPr>
-      <w:r>
-        <w:t>!addstep mit falschen Parametern</w:t>
-      </w:r>
-    </w:p>
-    <w:p>
-      <w:pPr>
-        <w:pStyle w:val="Listenabsatz"/>
-        <w:numPr>
-          <w:ilvl w:val="0"/>
-          <w:numId w:val="2"/>
-        </w:numPr>
-      </w:pPr>
-      <w:r>
-        <w:t>!bill ohne Login</w:t>
-      </w:r>
-    </w:p>
-    <w:p>
-      <w:pPr>
-        <w:pStyle w:val="Listenabsatz"/>
-        <w:numPr>
-          <w:ilvl w:val="0"/>
-          <w:numId w:val="2"/>
-        </w:numPr>
-      </w:pPr>
-      <w:r>
-        <w:t>!bill ohne Usernamen</w:t>
-      </w:r>
-    </w:p>
-    <w:p>
-      <w:pPr>
-        <w:pStyle w:val="Listenabsatz"/>
-        <w:numPr>
-          <w:ilvl w:val="0"/>
-          <w:numId w:val="2"/>
-        </w:numPr>
-      </w:pPr>
-      <w:r>
-        <w:t>!subscribe mit richtiger Verwendung</w:t>
-      </w:r>
-    </w:p>
-    <w:p>
-      <w:pPr>
-        <w:pStyle w:val="Listenabsatz"/>
-        <w:numPr>
-          <w:ilvl w:val="0"/>
-          <w:numId w:val="2"/>
-        </w:numPr>
-      </w:pPr>
-      <w:r>
-        <w:t>!unsubscribe mit richtiger Verwendung</w:t>
-      </w:r>
-    </w:p>
-    <w:p>
-      <w:pPr>
-        <w:pStyle w:val="Listenabsatz"/>
-        <w:numPr>
-          <w:ilvl w:val="0"/>
-          <w:numId w:val="2"/>
-        </w:numPr>
-      </w:pPr>
-      <w:r>
-        <w:t>!unsubscribe ohne ID</w:t>
-      </w:r>
-    </w:p>
-    <w:p>
-      <w:pPr>
-        <w:pStyle w:val="Listenabsatz"/>
-        <w:numPr>
-          <w:ilvl w:val="0"/>
-          <w:numId w:val="2"/>
-        </w:numPr>
-      </w:pPr>
-      <w:r>
-        <w:t>!auto</w:t>
-      </w:r>
-    </w:p>
-    <w:p>
-      <w:pPr>
-        <w:pStyle w:val="Listenabsatz"/>
-        <w:numPr>
-          <w:ilvl w:val="0"/>
-          <w:numId w:val="2"/>
-        </w:numPr>
-      </w:pPr>
-      <w:r>
-        <w:t>!hide</w:t>
-      </w:r>
-    </w:p>
-    <w:p>
-      <w:pPr>
-        <w:pStyle w:val="Listenabsatz"/>
-        <w:numPr>
-          <w:ilvl w:val="0"/>
-          <w:numId w:val="2"/>
-        </w:numPr>
-      </w:pPr>
-      <w:r>
-        <w:t>!print</w:t>
-      </w:r>
-    </w:p>
-    <w:p>
-      <w:pPr>
-        <w:pStyle w:val="Listenabsatz"/>
-        <w:numPr>
-          <w:ilvl w:val="0"/>
-          <w:numId w:val="2"/>
-        </w:numPr>
-      </w:pPr>
-      <w:r>
-        <w:t>!bill mit richtiger Verwendung</w:t>
+        <w:t>!</w:t>
+      </w:r>
+      <w:proofErr w:type="spellStart"/>
+      <w:r>
+        <w:t>addstep</w:t>
+      </w:r>
+      <w:proofErr w:type="spellEnd"/>
+      <w:r>
+        <w:t xml:space="preserve"> mit Login und richtiger Verwendung</w:t>
+      </w:r>
+    </w:p>
+    <w:p>
+      <w:pPr>
+        <w:pStyle w:val="Listenabsatz"/>
+        <w:numPr>
+          <w:ilvl w:val="0"/>
+          <w:numId w:val="2"/>
+        </w:numPr>
+      </w:pPr>
+      <w:r>
+        <w:t>!</w:t>
+      </w:r>
+      <w:proofErr w:type="spellStart"/>
+      <w:r>
+        <w:t>removestep</w:t>
+      </w:r>
+      <w:proofErr w:type="spellEnd"/>
+      <w:r>
+        <w:t xml:space="preserve"> mit Login und richtiger Verwendung</w:t>
+      </w:r>
+    </w:p>
+    <w:p>
+      <w:pPr>
+        <w:pStyle w:val="Listenabsatz"/>
+        <w:numPr>
+          <w:ilvl w:val="0"/>
+          <w:numId w:val="2"/>
+        </w:numPr>
+      </w:pPr>
+      <w:r>
+        <w:t>!</w:t>
+      </w:r>
+      <w:proofErr w:type="spellStart"/>
+      <w:r>
+        <w:t>addstep</w:t>
+      </w:r>
+      <w:proofErr w:type="spellEnd"/>
+      <w:r>
+        <w:t xml:space="preserve"> ohne Login</w:t>
+      </w:r>
+    </w:p>
+    <w:p>
+      <w:pPr>
+        <w:pStyle w:val="Listenabsatz"/>
+        <w:numPr>
+          <w:ilvl w:val="0"/>
+          <w:numId w:val="2"/>
+        </w:numPr>
+      </w:pPr>
+      <w:r>
+        <w:t>!</w:t>
+      </w:r>
+      <w:proofErr w:type="spellStart"/>
+      <w:r>
+        <w:t>addstep</w:t>
+      </w:r>
+      <w:proofErr w:type="spellEnd"/>
+      <w:r>
+        <w:t xml:space="preserve"> mit falschem Format</w:t>
+      </w:r>
+    </w:p>
+    <w:p>
+      <w:pPr>
+        <w:pStyle w:val="Listenabsatz"/>
+        <w:numPr>
+          <w:ilvl w:val="0"/>
+          <w:numId w:val="2"/>
+        </w:numPr>
+      </w:pPr>
+      <w:r>
+        <w:t>!</w:t>
+      </w:r>
+      <w:proofErr w:type="spellStart"/>
+      <w:r>
+        <w:t>addstep</w:t>
+      </w:r>
+      <w:proofErr w:type="spellEnd"/>
+      <w:r>
+        <w:t xml:space="preserve"> mit falscher Anzahl von Argumenten</w:t>
+      </w:r>
+    </w:p>
+    <w:p>
+      <w:pPr>
+        <w:pStyle w:val="Listenabsatz"/>
+        <w:numPr>
+          <w:ilvl w:val="0"/>
+          <w:numId w:val="2"/>
+        </w:numPr>
+      </w:pPr>
+      <w:r>
+        <w:t>!</w:t>
+      </w:r>
+      <w:proofErr w:type="spellStart"/>
+      <w:r>
+        <w:t>addstep</w:t>
+      </w:r>
+      <w:proofErr w:type="spellEnd"/>
+      <w:r>
+        <w:t xml:space="preserve"> mit falschen Parametern</w:t>
+      </w:r>
+    </w:p>
+    <w:p>
+      <w:pPr>
+        <w:pStyle w:val="Listenabsatz"/>
+        <w:numPr>
+          <w:ilvl w:val="0"/>
+          <w:numId w:val="2"/>
+        </w:numPr>
+      </w:pPr>
+      <w:r>
+        <w:t>!</w:t>
+      </w:r>
+      <w:proofErr w:type="spellStart"/>
+      <w:r>
+        <w:t>bill</w:t>
+      </w:r>
+      <w:proofErr w:type="spellEnd"/>
+      <w:r>
+        <w:t xml:space="preserve"> ohne Login</w:t>
+      </w:r>
+    </w:p>
+    <w:p>
+      <w:pPr>
+        <w:pStyle w:val="Listenabsatz"/>
+        <w:numPr>
+          <w:ilvl w:val="0"/>
+          <w:numId w:val="2"/>
+        </w:numPr>
+      </w:pPr>
+      <w:r>
+        <w:t>!</w:t>
+      </w:r>
+      <w:proofErr w:type="spellStart"/>
+      <w:r>
+        <w:t>bill</w:t>
+      </w:r>
+      <w:proofErr w:type="spellEnd"/>
+      <w:r>
+        <w:t xml:space="preserve"> ohne Usernamen</w:t>
+      </w:r>
+    </w:p>
+    <w:p>
+      <w:pPr>
+        <w:pStyle w:val="Listenabsatz"/>
+        <w:numPr>
+          <w:ilvl w:val="0"/>
+          <w:numId w:val="2"/>
+        </w:numPr>
+      </w:pPr>
+      <w:r>
+        <w:t>!</w:t>
+      </w:r>
+      <w:proofErr w:type="spellStart"/>
+      <w:r>
+        <w:t>subscribe</w:t>
+      </w:r>
+      <w:proofErr w:type="spellEnd"/>
+      <w:r>
+        <w:t xml:space="preserve"> mit richtiger Verwendung</w:t>
+      </w:r>
+    </w:p>
+    <w:p>
+      <w:pPr>
+        <w:pStyle w:val="Listenabsatz"/>
+        <w:numPr>
+          <w:ilvl w:val="0"/>
+          <w:numId w:val="2"/>
+        </w:numPr>
+      </w:pPr>
+      <w:r>
+        <w:t>!</w:t>
+      </w:r>
+      <w:proofErr w:type="spellStart"/>
+      <w:r>
+        <w:t>unsubscribe</w:t>
+      </w:r>
+      <w:proofErr w:type="spellEnd"/>
+      <w:r>
+        <w:t xml:space="preserve"> mit richtiger Verwendung</w:t>
+      </w:r>
+    </w:p>
+    <w:p>
+      <w:pPr>
+        <w:pStyle w:val="Listenabsatz"/>
+        <w:numPr>
+          <w:ilvl w:val="0"/>
+          <w:numId w:val="2"/>
+        </w:numPr>
+      </w:pPr>
+      <w:r>
+        <w:t>!</w:t>
+      </w:r>
+      <w:proofErr w:type="spellStart"/>
+      <w:r>
+        <w:t>unsubscribe</w:t>
+      </w:r>
+      <w:proofErr w:type="spellEnd"/>
+      <w:r>
+        <w:t xml:space="preserve"> ohne ID</w:t>
+      </w:r>
+    </w:p>
+    <w:p>
+      <w:pPr>
+        <w:pStyle w:val="Listenabsatz"/>
+        <w:numPr>
+          <w:ilvl w:val="0"/>
+          <w:numId w:val="2"/>
+        </w:numPr>
+      </w:pPr>
+      <w:r>
+        <w:t>!</w:t>
+      </w:r>
+      <w:proofErr w:type="spellStart"/>
+      <w:r>
+        <w:t>auto</w:t>
+      </w:r>
+      <w:proofErr w:type="spellEnd"/>
+    </w:p>
+    <w:p>
+      <w:pPr>
+        <w:pStyle w:val="Listenabsatz"/>
+        <w:numPr>
+          <w:ilvl w:val="0"/>
+          <w:numId w:val="2"/>
+        </w:numPr>
+      </w:pPr>
+      <w:r>
+        <w:t>!</w:t>
+      </w:r>
+      <w:proofErr w:type="spellStart"/>
+      <w:r>
+        <w:t>hide</w:t>
+      </w:r>
+      <w:proofErr w:type="spellEnd"/>
+    </w:p>
+    <w:p>
+      <w:pPr>
+        <w:pStyle w:val="Listenabsatz"/>
+        <w:numPr>
+          <w:ilvl w:val="0"/>
+          <w:numId w:val="2"/>
+        </w:numPr>
+      </w:pPr>
+      <w:r>
+        <w:t>!</w:t>
+      </w:r>
+      <w:proofErr w:type="spellStart"/>
+      <w:r>
+        <w:t>print</w:t>
+      </w:r>
+      <w:proofErr w:type="spellEnd"/>
+    </w:p>
+    <w:p>
+      <w:pPr>
+        <w:pStyle w:val="Listenabsatz"/>
+        <w:numPr>
+          <w:ilvl w:val="0"/>
+          <w:numId w:val="2"/>
+        </w:numPr>
+      </w:pPr>
+      <w:r>
+        <w:t>!</w:t>
+      </w:r>
+      <w:proofErr w:type="spellStart"/>
+      <w:r>
+        <w:t>bill</w:t>
+      </w:r>
+      <w:proofErr w:type="spellEnd"/>
+      <w:r>
+        <w:t xml:space="preserve"> mit richtiger Verwendung</w:t>
       </w:r>
     </w:p>
     <w:p>
@@ -930,92 +1430,195 @@
         </w:numPr>
       </w:pPr>
       <w:r>
-        <w:t>!steps ohne Login</w:t>
-      </w:r>
-    </w:p>
-    <w:p>
-      <w:pPr>
-        <w:pStyle w:val="Listenabsatz"/>
-        <w:numPr>
-          <w:ilvl w:val="0"/>
-          <w:numId w:val="2"/>
-        </w:numPr>
-      </w:pPr>
-      <w:r>
-        <w:t>!subscribe ohne Login</w:t>
-      </w:r>
-    </w:p>
-    <w:p>
-      <w:pPr>
-        <w:pStyle w:val="Listenabsatz"/>
-        <w:numPr>
-          <w:ilvl w:val="0"/>
-          <w:numId w:val="2"/>
-        </w:numPr>
-      </w:pPr>
-      <w:r>
-        <w:t>!subscribe mit falscher Anzahl von Argumenten</w:t>
-      </w:r>
-    </w:p>
-    <w:p>
-      <w:pPr>
-        <w:pStyle w:val="Listenabsatz"/>
-        <w:numPr>
-          <w:ilvl w:val="0"/>
-          <w:numId w:val="2"/>
-        </w:numPr>
-      </w:pPr>
-      <w:r>
-        <w:t>!removestep mit falscherAnzahl an Argumenten</w:t>
-      </w:r>
-    </w:p>
-    <w:p>
-      <w:pPr>
-        <w:pStyle w:val="Listenabsatz"/>
-        <w:numPr>
-          <w:ilvl w:val="0"/>
-          <w:numId w:val="2"/>
-        </w:numPr>
-      </w:pPr>
-      <w:r>
-        <w:t>!removestep ohne Login</w:t>
-      </w:r>
-    </w:p>
-    <w:p>
-      <w:pPr>
-        <w:pStyle w:val="Listenabsatz"/>
-        <w:numPr>
-          <w:ilvl w:val="0"/>
-          <w:numId w:val="2"/>
-        </w:numPr>
-      </w:pPr>
-      <w:r>
-        <w:t>!removestep mit falschem Parameterformat</w:t>
-      </w:r>
-    </w:p>
-    <w:p>
-      <w:pPr>
-        <w:pStyle w:val="Listenabsatz"/>
-        <w:numPr>
-          <w:ilvl w:val="0"/>
-          <w:numId w:val="2"/>
-        </w:numPr>
-      </w:pPr>
-      <w:r>
-        <w:t>!removestep mit nicht existierendem PriceStep</w:t>
-      </w:r>
-    </w:p>
-    <w:p>
-      <w:pPr>
-        <w:rPr>
-          <w:b/>
-        </w:rPr>
-      </w:pPr>
-      <w:r>
-        <w:rPr>
-          <w:b/>
-        </w:rPr>
-        <w:t>Overall Coverage von Package ManagementClient: 79.7</w:t>
+        <w:t>!</w:t>
+      </w:r>
+      <w:proofErr w:type="spellStart"/>
+      <w:r>
+        <w:t>steps</w:t>
+      </w:r>
+      <w:proofErr w:type="spellEnd"/>
+      <w:r>
+        <w:t xml:space="preserve"> ohne Login</w:t>
+      </w:r>
+    </w:p>
+    <w:p>
+      <w:pPr>
+        <w:pStyle w:val="Listenabsatz"/>
+        <w:numPr>
+          <w:ilvl w:val="0"/>
+          <w:numId w:val="2"/>
+        </w:numPr>
+      </w:pPr>
+      <w:r>
+        <w:t>!</w:t>
+      </w:r>
+      <w:proofErr w:type="spellStart"/>
+      <w:r>
+        <w:t>subscribe</w:t>
+      </w:r>
+      <w:proofErr w:type="spellEnd"/>
+      <w:r>
+        <w:t xml:space="preserve"> ohne Login</w:t>
+      </w:r>
+    </w:p>
+    <w:p>
+      <w:pPr>
+        <w:pStyle w:val="Listenabsatz"/>
+        <w:numPr>
+          <w:ilvl w:val="0"/>
+          <w:numId w:val="2"/>
+        </w:numPr>
+      </w:pPr>
+      <w:r>
+        <w:t>!</w:t>
+      </w:r>
+      <w:proofErr w:type="spellStart"/>
+      <w:r>
+        <w:t>subscribe</w:t>
+      </w:r>
+      <w:proofErr w:type="spellEnd"/>
+      <w:r>
+        <w:t xml:space="preserve"> mit falscher Anzahl von Argumenten</w:t>
+      </w:r>
+    </w:p>
+    <w:p>
+      <w:pPr>
+        <w:pStyle w:val="Listenabsatz"/>
+        <w:numPr>
+          <w:ilvl w:val="0"/>
+          <w:numId w:val="2"/>
+        </w:numPr>
+      </w:pPr>
+      <w:r>
+        <w:t>!</w:t>
+      </w:r>
+      <w:proofErr w:type="spellStart"/>
+      <w:r>
+        <w:t>removestep</w:t>
+      </w:r>
+      <w:proofErr w:type="spellEnd"/>
+      <w:r>
+        <w:t xml:space="preserve"> mit </w:t>
+      </w:r>
+      <w:proofErr w:type="spellStart"/>
+      <w:r>
+        <w:t>falscherAnzahl</w:t>
+      </w:r>
+      <w:proofErr w:type="spellEnd"/>
+      <w:r>
+        <w:t xml:space="preserve"> an Argumenten</w:t>
+      </w:r>
+    </w:p>
+    <w:p>
+      <w:pPr>
+        <w:pStyle w:val="Listenabsatz"/>
+        <w:numPr>
+          <w:ilvl w:val="0"/>
+          <w:numId w:val="2"/>
+        </w:numPr>
+      </w:pPr>
+      <w:r>
+        <w:t>!</w:t>
+      </w:r>
+      <w:proofErr w:type="spellStart"/>
+      <w:r>
+        <w:t>removestep</w:t>
+      </w:r>
+      <w:proofErr w:type="spellEnd"/>
+      <w:r>
+        <w:t xml:space="preserve"> ohne Login</w:t>
+      </w:r>
+    </w:p>
+    <w:p>
+      <w:pPr>
+        <w:pStyle w:val="Listenabsatz"/>
+        <w:numPr>
+          <w:ilvl w:val="0"/>
+          <w:numId w:val="2"/>
+        </w:numPr>
+      </w:pPr>
+      <w:r>
+        <w:t>!</w:t>
+      </w:r>
+      <w:proofErr w:type="spellStart"/>
+      <w:r>
+        <w:t>removestep</w:t>
+      </w:r>
+      <w:proofErr w:type="spellEnd"/>
+      <w:r>
+        <w:t xml:space="preserve"> mit falschem Parameterformat</w:t>
+      </w:r>
+    </w:p>
+    <w:p>
+      <w:pPr>
+        <w:pStyle w:val="Listenabsatz"/>
+        <w:numPr>
+          <w:ilvl w:val="0"/>
+          <w:numId w:val="2"/>
+        </w:numPr>
+      </w:pPr>
+      <w:r>
+        <w:t>!</w:t>
+      </w:r>
+      <w:proofErr w:type="spellStart"/>
+      <w:r>
+        <w:t>removestep</w:t>
+      </w:r>
+      <w:proofErr w:type="spellEnd"/>
+      <w:r>
+        <w:t xml:space="preserve"> mit nicht existierendem </w:t>
+      </w:r>
+      <w:proofErr w:type="spellStart"/>
+      <w:r>
+        <w:t>PriceStep</w:t>
+      </w:r>
+      <w:proofErr w:type="spellEnd"/>
+    </w:p>
+    <w:p>
+      <w:pPr>
+        <w:rPr>
+          <w:b/>
+        </w:rPr>
+      </w:pPr>
+      <w:r>
+        <w:rPr>
+          <w:b/>
+        </w:rPr>
+        <w:t xml:space="preserve">Overall </w:t>
+      </w:r>
+      <w:proofErr w:type="spellStart"/>
+      <w:r>
+        <w:rPr>
+          <w:b/>
+        </w:rPr>
+        <w:t>Coverage</w:t>
+      </w:r>
+      <w:proofErr w:type="spellEnd"/>
+      <w:r>
+        <w:rPr>
+          <w:b/>
+        </w:rPr>
+        <w:t xml:space="preserve"> von Package </w:t>
+      </w:r>
+      <w:proofErr w:type="spellStart"/>
+      <w:r>
+        <w:rPr>
+          <w:b/>
+        </w:rPr>
+        <w:t>ManagementClient</w:t>
+      </w:r>
+      <w:proofErr w:type="spellEnd"/>
+      <w:r>
+        <w:rPr>
+          <w:b/>
+        </w:rPr>
+        <w:t>:</w:t>
+      </w:r>
+      <w:r>
+        <w:rPr>
+          <w:b/>
+        </w:rPr>
+        <w:t xml:space="preserve"> 80.2</w:t>
       </w:r>
       <w:r>
         <w:rPr>
@@ -1027,6 +1630,146 @@
         <w:rPr>
           <w:b/>
         </w:rPr>
+        <w:t xml:space="preserve"> (Testzeitpunkt: 24</w:t>
+      </w:r>
+      <w:r>
+        <w:rPr>
+          <w:b/>
+        </w:rPr>
+        <w:t>.02.201</w:t>
+      </w:r>
+      <w:r>
+        <w:rPr>
+          <w:b/>
+        </w:rPr>
+        <w:t>4 20:08</w:t>
+      </w:r>
+      <w:r>
+        <w:rPr>
+          <w:b/>
+        </w:rPr>
+        <w:t>)</w:t>
+      </w:r>
+    </w:p>
+    <w:p>
+      <w:pPr>
+        <w:rPr>
+          <w:b/>
+        </w:rPr>
+      </w:pPr>
+      <w:r>
+        <w:lastRenderedPageBreak/>
+        <w:t xml:space="preserve">Beim </w:t>
+      </w:r>
+      <w:proofErr w:type="spellStart"/>
+      <w:r>
+        <w:t>AnalyticsServer</w:t>
+      </w:r>
+      <w:proofErr w:type="spellEnd"/>
+      <w:r>
+        <w:t xml:space="preserve"> werden folgende Methoden getestet:</w:t>
+      </w:r>
+    </w:p>
+    <w:p>
+      <w:pPr>
+        <w:pStyle w:val="Listenabsatz"/>
+        <w:numPr>
+          <w:ilvl w:val="0"/>
+          <w:numId w:val="2"/>
+        </w:numPr>
+      </w:pPr>
+      <w:proofErr w:type="spellStart"/>
+      <w:r>
+        <w:t>processEvent</w:t>
+      </w:r>
+      <w:proofErr w:type="spellEnd"/>
+    </w:p>
+    <w:p>
+      <w:pPr>
+        <w:pStyle w:val="Listenabsatz"/>
+        <w:numPr>
+          <w:ilvl w:val="0"/>
+          <w:numId w:val="2"/>
+        </w:numPr>
+      </w:pPr>
+      <w:proofErr w:type="spellStart"/>
+      <w:r>
+        <w:t>notify</w:t>
+      </w:r>
+      <w:proofErr w:type="spellEnd"/>
+    </w:p>
+    <w:p>
+      <w:pPr>
+        <w:pStyle w:val="Listenabsatz"/>
+        <w:numPr>
+          <w:ilvl w:val="0"/>
+          <w:numId w:val="2"/>
+        </w:numPr>
+      </w:pPr>
+      <w:r>
+        <w:t>Getter und Setter Methoden</w:t>
+      </w:r>
+    </w:p>
+    <w:p>
+      <w:r>
+        <w:t>Zusätzlich wurde noch die korrekte Objekterstellung und ein Vergleich zweier Objekte überprüft.</w:t>
+      </w:r>
+      <w:r>
+        <w:t xml:space="preserve"> Zu beachten ist hier, dass die Methoden des </w:t>
+      </w:r>
+      <w:proofErr w:type="spellStart"/>
+      <w:r>
+        <w:t>AnalyticServer</w:t>
+      </w:r>
+      <w:proofErr w:type="spellEnd"/>
+      <w:r>
+        <w:t xml:space="preserve"> durch die </w:t>
+      </w:r>
+      <w:proofErr w:type="spellStart"/>
+      <w:r>
+        <w:t>ManagementClient</w:t>
+      </w:r>
+      <w:proofErr w:type="spellEnd"/>
+      <w:r>
+        <w:t xml:space="preserve"> Testfälle mitgetestet werden.</w:t>
+      </w:r>
+    </w:p>
+    <w:p>
+      <w:pPr>
+        <w:rPr>
+          <w:b/>
+        </w:rPr>
+      </w:pPr>
+      <w:proofErr w:type="spellStart"/>
+      <w:r>
+        <w:rPr>
+          <w:b/>
+        </w:rPr>
+        <w:t>Coverage</w:t>
+      </w:r>
+      <w:proofErr w:type="spellEnd"/>
+      <w:r>
+        <w:rPr>
+          <w:b/>
+        </w:rPr>
+        <w:t xml:space="preserve"> in dieser Klasse: </w:t>
+      </w:r>
+      <w:r>
+        <w:rPr>
+          <w:b/>
+        </w:rPr>
+        <w:t>76.7</w:t>
+      </w:r>
+      <w:r>
+        <w:rPr>
+          <w:b/>
+        </w:rPr>
+        <w:t>%</w:t>
+      </w:r>
+      <w:r>
+        <w:rPr>
+          <w:b/>
+        </w:rPr>
         <w:t xml:space="preserve"> </w:t>
       </w:r>
       <w:r>
@@ -1055,95 +1798,303 @@
       </w:r>
     </w:p>
     <w:p>
-      <w:pPr>
-        <w:rPr>
-          <w:b/>
-        </w:rPr>
-      </w:pPr>
-      <w:r>
-        <w:lastRenderedPageBreak/>
-        <w:t>Beim AnalyticsServer werden folgende Methoden getestet:</w:t>
-      </w:r>
-    </w:p>
-    <w:p>
-      <w:pPr>
-        <w:pStyle w:val="Listenabsatz"/>
-        <w:numPr>
-          <w:ilvl w:val="0"/>
-          <w:numId w:val="2"/>
-        </w:numPr>
-      </w:pPr>
-      <w:r>
-        <w:t>processEvent</w:t>
-      </w:r>
-    </w:p>
-    <w:p>
-      <w:pPr>
-        <w:pStyle w:val="Listenabsatz"/>
-        <w:numPr>
-          <w:ilvl w:val="0"/>
-          <w:numId w:val="2"/>
-        </w:numPr>
-      </w:pPr>
-      <w:r>
-        <w:t>notify</w:t>
-      </w:r>
-    </w:p>
-    <w:p>
-      <w:pPr>
-        <w:pStyle w:val="Listenabsatz"/>
-        <w:numPr>
-          <w:ilvl w:val="0"/>
-          <w:numId w:val="2"/>
-        </w:numPr>
-      </w:pPr>
-      <w:r>
-        <w:t>Getter und Setter Methoden</w:t>
-      </w:r>
-    </w:p>
-    <w:p>
-      <w:r>
-        <w:t>Zusätzlich wurde noch die korrekte Objekterstellung und ein Vergleich zweier Objekte überprüft.</w:t>
-      </w:r>
-      <w:r>
-        <w:t xml:space="preserve"> Zu beachten ist hier, dass die Methoden des AnalyticServer durch die ManagementClient Testfälle mitgetestet werden.</w:t>
-      </w:r>
-    </w:p>
-    <w:p>
-      <w:pPr>
-        <w:rPr>
-          <w:b/>
-        </w:rPr>
-      </w:pPr>
-      <w:r>
-        <w:rPr>
-          <w:b/>
-        </w:rPr>
-        <w:t xml:space="preserve">Coverage in dieser Klasse: </w:t>
-      </w:r>
-      <w:r>
-        <w:rPr>
-          <w:b/>
-        </w:rPr>
-        <w:t>78</w:t>
-      </w:r>
-      <w:r>
-        <w:rPr>
-          <w:b/>
-        </w:rPr>
-        <w:t>.1</w:t>
-      </w:r>
-      <w:r>
-        <w:rPr>
-          <w:b/>
-        </w:rPr>
-        <w:t>%</w:t>
-      </w:r>
-      <w:r>
-        <w:rPr>
-          <w:b/>
-        </w:rPr>
-        <w:t xml:space="preserve"> </w:t>
+      <w:r>
+        <w:t xml:space="preserve">Beim </w:t>
+      </w:r>
+      <w:proofErr w:type="spellStart"/>
+      <w:r>
+        <w:t>EventHandler</w:t>
+      </w:r>
+      <w:proofErr w:type="spellEnd"/>
+      <w:r>
+        <w:t xml:space="preserve"> im Package </w:t>
+      </w:r>
+      <w:proofErr w:type="spellStart"/>
+      <w:r>
+        <w:t>AnalyticsServer</w:t>
+      </w:r>
+      <w:proofErr w:type="spellEnd"/>
+      <w:r>
+        <w:t xml:space="preserve"> werden folgende Methoden getestet:</w:t>
+      </w:r>
+    </w:p>
+    <w:p>
+      <w:pPr>
+        <w:pStyle w:val="Listenabsatz"/>
+        <w:numPr>
+          <w:ilvl w:val="0"/>
+          <w:numId w:val="2"/>
+        </w:numPr>
+      </w:pPr>
+      <w:r>
+        <w:t>Execute mit Event AUCTION_STARTED</w:t>
+      </w:r>
+    </w:p>
+    <w:p>
+      <w:pPr>
+        <w:pStyle w:val="Listenabsatz"/>
+        <w:numPr>
+          <w:ilvl w:val="0"/>
+          <w:numId w:val="2"/>
+        </w:numPr>
+      </w:pPr>
+      <w:r>
+        <w:t>Execute mit Event AUCTION_ENDED</w:t>
+      </w:r>
+    </w:p>
+    <w:p>
+      <w:pPr>
+        <w:pStyle w:val="Listenabsatz"/>
+        <w:numPr>
+          <w:ilvl w:val="0"/>
+          <w:numId w:val="2"/>
+        </w:numPr>
+      </w:pPr>
+      <w:r>
+        <w:t>Execute mit Event BID_PLACED</w:t>
+      </w:r>
+    </w:p>
+    <w:p>
+      <w:pPr>
+        <w:pStyle w:val="Listenabsatz"/>
+        <w:numPr>
+          <w:ilvl w:val="0"/>
+          <w:numId w:val="2"/>
+        </w:numPr>
+        <w:rPr>
+          <w:lang w:val="en-US"/>
+        </w:rPr>
+      </w:pPr>
+      <w:r>
+        <w:rPr>
+          <w:lang w:val="en-US"/>
+        </w:rPr>
+        <w:t xml:space="preserve">Execute </w:t>
+      </w:r>
+      <w:proofErr w:type="spellStart"/>
+      <w:r>
+        <w:rPr>
+          <w:lang w:val="en-US"/>
+        </w:rPr>
+        <w:t>mit</w:t>
+      </w:r>
+      <w:proofErr w:type="spellEnd"/>
+      <w:r>
+        <w:rPr>
+          <w:lang w:val="en-US"/>
+        </w:rPr>
+        <w:t xml:space="preserve"> Event BID_PLACED </w:t>
+      </w:r>
+      <w:proofErr w:type="spellStart"/>
+      <w:r>
+        <w:rPr>
+          <w:lang w:val="en-US"/>
+        </w:rPr>
+        <w:t>zweimal</w:t>
+      </w:r>
+      <w:proofErr w:type="spellEnd"/>
+    </w:p>
+    <w:p>
+      <w:pPr>
+        <w:pStyle w:val="Listenabsatz"/>
+        <w:numPr>
+          <w:ilvl w:val="0"/>
+          <w:numId w:val="2"/>
+        </w:numPr>
+      </w:pPr>
+      <w:r>
+        <w:t>Execute mit Event USER_LOGIN</w:t>
+      </w:r>
+    </w:p>
+    <w:p>
+      <w:pPr>
+        <w:pStyle w:val="Listenabsatz"/>
+        <w:numPr>
+          <w:ilvl w:val="0"/>
+          <w:numId w:val="2"/>
+        </w:numPr>
+      </w:pPr>
+      <w:r>
+        <w:t>Execute mit Event USER_LOGIN zweimal</w:t>
+      </w:r>
+    </w:p>
+    <w:p>
+      <w:pPr>
+        <w:pStyle w:val="Listenabsatz"/>
+        <w:numPr>
+          <w:ilvl w:val="0"/>
+          <w:numId w:val="2"/>
+        </w:numPr>
+      </w:pPr>
+      <w:r>
+        <w:t>Execute mit Event USER_LOGOUT</w:t>
+      </w:r>
+    </w:p>
+    <w:p>
+      <w:pPr>
+        <w:pStyle w:val="Listenabsatz"/>
+        <w:numPr>
+          <w:ilvl w:val="0"/>
+          <w:numId w:val="2"/>
+        </w:numPr>
+      </w:pPr>
+      <w:r>
+        <w:t>Execute mit Event USER_LOGOUT zweimal</w:t>
+      </w:r>
+    </w:p>
+    <w:p>
+      <w:pPr>
+        <w:pStyle w:val="Listenabsatz"/>
+        <w:numPr>
+          <w:ilvl w:val="0"/>
+          <w:numId w:val="2"/>
+        </w:numPr>
+      </w:pPr>
+      <w:r>
+        <w:t>Execute mit Event USER_DISCONNECTED</w:t>
+      </w:r>
+    </w:p>
+    <w:p>
+      <w:pPr>
+        <w:pStyle w:val="Listenabsatz"/>
+        <w:numPr>
+          <w:ilvl w:val="0"/>
+          <w:numId w:val="2"/>
+        </w:numPr>
+      </w:pPr>
+      <w:r>
+        <w:t>Execute mit Event BID_OVERBID</w:t>
+      </w:r>
+    </w:p>
+    <w:p>
+      <w:pPr>
+        <w:pStyle w:val="Listenabsatz"/>
+        <w:numPr>
+          <w:ilvl w:val="0"/>
+          <w:numId w:val="2"/>
+        </w:numPr>
+        <w:rPr>
+          <w:lang w:val="en-US"/>
+        </w:rPr>
+      </w:pPr>
+      <w:r>
+        <w:rPr>
+          <w:lang w:val="en-US"/>
+        </w:rPr>
+        <w:t xml:space="preserve">Execute </w:t>
+      </w:r>
+      <w:proofErr w:type="spellStart"/>
+      <w:r>
+        <w:rPr>
+          <w:lang w:val="en-US"/>
+        </w:rPr>
+        <w:t>mit</w:t>
+      </w:r>
+      <w:proofErr w:type="spellEnd"/>
+      <w:r>
+        <w:rPr>
+          <w:lang w:val="en-US"/>
+        </w:rPr>
+        <w:t xml:space="preserve"> Event BID_OVERBID </w:t>
+      </w:r>
+      <w:proofErr w:type="spellStart"/>
+      <w:r>
+        <w:rPr>
+          <w:lang w:val="en-US"/>
+        </w:rPr>
+        <w:t>zweimal</w:t>
+      </w:r>
+      <w:proofErr w:type="spellEnd"/>
+    </w:p>
+    <w:p>
+      <w:pPr>
+        <w:pStyle w:val="Listenabsatz"/>
+        <w:numPr>
+          <w:ilvl w:val="0"/>
+          <w:numId w:val="2"/>
+        </w:numPr>
+      </w:pPr>
+      <w:r>
+        <w:t>Execute mit Event BID_WON</w:t>
+      </w:r>
+    </w:p>
+    <w:p>
+      <w:pPr>
+        <w:pStyle w:val="Listenabsatz"/>
+        <w:numPr>
+          <w:ilvl w:val="0"/>
+          <w:numId w:val="2"/>
+        </w:numPr>
+        <w:rPr>
+          <w:lang w:val="en-US"/>
+        </w:rPr>
+      </w:pPr>
+      <w:r>
+        <w:rPr>
+          <w:lang w:val="en-US"/>
+        </w:rPr>
+        <w:t xml:space="preserve">Execute </w:t>
+      </w:r>
+      <w:proofErr w:type="spellStart"/>
+      <w:r>
+        <w:rPr>
+          <w:lang w:val="en-US"/>
+        </w:rPr>
+        <w:t>mit</w:t>
+      </w:r>
+      <w:proofErr w:type="spellEnd"/>
+      <w:r>
+        <w:rPr>
+          <w:lang w:val="en-US"/>
+        </w:rPr>
+        <w:t xml:space="preserve"> Event BID_WON </w:t>
+      </w:r>
+      <w:proofErr w:type="spellStart"/>
+      <w:r>
+        <w:rPr>
+          <w:lang w:val="en-US"/>
+        </w:rPr>
+        <w:t>zweimal</w:t>
+      </w:r>
+      <w:proofErr w:type="spellEnd"/>
+    </w:p>
+    <w:p>
+      <w:pPr>
+        <w:rPr>
+          <w:b/>
+        </w:rPr>
+      </w:pPr>
+      <w:proofErr w:type="spellStart"/>
+      <w:r>
+        <w:rPr>
+          <w:b/>
+        </w:rPr>
+        <w:t>Co</w:t>
+      </w:r>
+      <w:r>
+        <w:rPr>
+          <w:b/>
+        </w:rPr>
+        <w:t>verage</w:t>
+      </w:r>
+      <w:proofErr w:type="spellEnd"/>
+      <w:r>
+        <w:rPr>
+          <w:b/>
+        </w:rPr>
+        <w:t xml:space="preserve"> in dieser Klasse: </w:t>
+      </w:r>
+      <w:r>
+        <w:rPr>
+          <w:b/>
+        </w:rPr>
+        <w:t>100</w:t>
+      </w:r>
+      <w:r>
+        <w:rPr>
+          <w:b/>
+        </w:rPr>
+        <w:t xml:space="preserve">% </w:t>
       </w:r>
       <w:r>
         <w:rPr>
@@ -1171,208 +2122,45 @@
       </w:r>
     </w:p>
     <w:p>
-      <w:r>
-        <w:t>Beim EventHandler im Package AnalyticsServer werden folgende Methoden getestet:</w:t>
-      </w:r>
-    </w:p>
-    <w:p>
-      <w:pPr>
-        <w:pStyle w:val="Listenabsatz"/>
-        <w:numPr>
-          <w:ilvl w:val="0"/>
-          <w:numId w:val="2"/>
-        </w:numPr>
-      </w:pPr>
-      <w:r>
-        <w:t>Execute mit Event AUCTION_STARTED</w:t>
-      </w:r>
-    </w:p>
-    <w:p>
-      <w:pPr>
-        <w:pStyle w:val="Listenabsatz"/>
-        <w:numPr>
-          <w:ilvl w:val="0"/>
-          <w:numId w:val="2"/>
-        </w:numPr>
-      </w:pPr>
-      <w:r>
-        <w:t>Execute mit Event AUCTION_ENDED</w:t>
-      </w:r>
-    </w:p>
-    <w:p>
-      <w:pPr>
-        <w:pStyle w:val="Listenabsatz"/>
-        <w:numPr>
-          <w:ilvl w:val="0"/>
-          <w:numId w:val="2"/>
-        </w:numPr>
-      </w:pPr>
-      <w:r>
-        <w:t>Execute mit Event BID_PLACED</w:t>
-      </w:r>
-    </w:p>
-    <w:p>
-      <w:pPr>
-        <w:pStyle w:val="Listenabsatz"/>
-        <w:numPr>
-          <w:ilvl w:val="0"/>
-          <w:numId w:val="2"/>
-        </w:numPr>
-      </w:pPr>
-      <w:r>
-        <w:t>Execute mit Event BID_PLACED</w:t>
-      </w:r>
-      <w:r>
-        <w:t xml:space="preserve"> zweimal</w:t>
-      </w:r>
-    </w:p>
-    <w:p>
-      <w:pPr>
-        <w:pStyle w:val="Listenabsatz"/>
-        <w:numPr>
-          <w:ilvl w:val="0"/>
-          <w:numId w:val="2"/>
-        </w:numPr>
-      </w:pPr>
-      <w:r>
-        <w:t>Execute mit Event USER_LOGIN</w:t>
-      </w:r>
-    </w:p>
-    <w:p>
-      <w:pPr>
-        <w:pStyle w:val="Listenabsatz"/>
-        <w:numPr>
-          <w:ilvl w:val="0"/>
-          <w:numId w:val="2"/>
-        </w:numPr>
-      </w:pPr>
-      <w:r>
-        <w:t>Execute mit Event USER_LOGIN</w:t>
-      </w:r>
-      <w:r>
-        <w:t xml:space="preserve"> zweimal</w:t>
-      </w:r>
-    </w:p>
-    <w:p>
-      <w:pPr>
-        <w:pStyle w:val="Listenabsatz"/>
-        <w:numPr>
-          <w:ilvl w:val="0"/>
-          <w:numId w:val="2"/>
-        </w:numPr>
-      </w:pPr>
-      <w:r>
-        <w:t>Execute mit Event USER_LOGOUT</w:t>
-      </w:r>
-    </w:p>
-    <w:p>
-      <w:pPr>
-        <w:pStyle w:val="Listenabsatz"/>
-        <w:numPr>
-          <w:ilvl w:val="0"/>
-          <w:numId w:val="2"/>
-        </w:numPr>
-      </w:pPr>
-      <w:r>
-        <w:t>Execute mit Event USER_LOGOUT</w:t>
-      </w:r>
-      <w:r>
-        <w:t xml:space="preserve"> zweimal</w:t>
-      </w:r>
-    </w:p>
-    <w:p>
-      <w:pPr>
-        <w:pStyle w:val="Listenabsatz"/>
-        <w:numPr>
-          <w:ilvl w:val="0"/>
-          <w:numId w:val="2"/>
-        </w:numPr>
-      </w:pPr>
-      <w:r>
-        <w:t>Execute mit Event USER_DISCONNECTED</w:t>
-      </w:r>
-    </w:p>
-    <w:p>
-      <w:pPr>
-        <w:pStyle w:val="Listenabsatz"/>
-        <w:numPr>
-          <w:ilvl w:val="0"/>
-          <w:numId w:val="2"/>
-        </w:numPr>
-      </w:pPr>
-      <w:r>
-        <w:t>Execute mit Event BID_OVERBID</w:t>
-      </w:r>
-    </w:p>
-    <w:p>
-      <w:pPr>
-        <w:pStyle w:val="Listenabsatz"/>
-        <w:numPr>
-          <w:ilvl w:val="0"/>
-          <w:numId w:val="2"/>
-        </w:numPr>
-      </w:pPr>
-      <w:r>
-        <w:t>Execute mit Event BID_OVERBID</w:t>
-      </w:r>
-      <w:r>
-        <w:t xml:space="preserve"> zweimal</w:t>
-      </w:r>
-    </w:p>
-    <w:p>
-      <w:pPr>
-        <w:pStyle w:val="Listenabsatz"/>
-        <w:numPr>
-          <w:ilvl w:val="0"/>
-          <w:numId w:val="2"/>
-        </w:numPr>
-      </w:pPr>
-      <w:r>
-        <w:t>Execute mit Event BID_WON</w:t>
-      </w:r>
-    </w:p>
-    <w:p>
-      <w:pPr>
-        <w:pStyle w:val="Listenabsatz"/>
-        <w:numPr>
-          <w:ilvl w:val="0"/>
-          <w:numId w:val="2"/>
-        </w:numPr>
-      </w:pPr>
-      <w:r>
-        <w:t>Execute mit Event BID_WON</w:t>
-      </w:r>
-      <w:r>
-        <w:t xml:space="preserve"> zweimal</w:t>
-      </w:r>
-    </w:p>
-    <w:p>
-      <w:pPr>
-        <w:rPr>
-          <w:b/>
-        </w:rPr>
-      </w:pPr>
-      <w:r>
-        <w:rPr>
-          <w:b/>
-        </w:rPr>
-        <w:t>Co</w:t>
-      </w:r>
-      <w:r>
-        <w:rPr>
-          <w:b/>
-        </w:rPr>
-        <w:t xml:space="preserve">verage in dieser Klasse: </w:t>
-      </w:r>
-      <w:r>
-        <w:rPr>
-          <w:b/>
-        </w:rPr>
-        <w:t>100</w:t>
-      </w:r>
-      <w:r>
-        <w:rPr>
-          <w:b/>
+      <w:pPr>
+        <w:rPr>
+          <w:b/>
+        </w:rPr>
+      </w:pPr>
+      <w:r>
+        <w:rPr>
+          <w:b/>
+          <w:lang w:val="en-US"/>
+        </w:rPr>
+        <w:t xml:space="preserve">Overall Coverage von Package </w:t>
+      </w:r>
+      <w:proofErr w:type="spellStart"/>
+      <w:r>
+        <w:rPr>
+          <w:b/>
+          <w:lang w:val="en-US"/>
+        </w:rPr>
+        <w:t>AnalyticsServer</w:t>
+      </w:r>
+      <w:proofErr w:type="spellEnd"/>
+      <w:r>
+        <w:rPr>
+          <w:b/>
+          <w:lang w:val="en-US"/>
+        </w:rPr>
+        <w:t xml:space="preserve"> 65.</w:t>
+      </w:r>
+      <w:r>
+        <w:rPr>
+          <w:b/>
+          <w:lang w:val="en-US"/>
+        </w:rPr>
+        <w:t>2</w:t>
+      </w:r>
+      <w:r>
+        <w:rPr>
+          <w:b/>
+          <w:lang w:val="en-US"/>
         </w:rPr>
         <w:t xml:space="preserve">% </w:t>
       </w:r>
@@ -1402,66 +2190,38 @@
       </w:r>
     </w:p>
     <w:p>
-      <w:pPr>
-        <w:rPr>
-          <w:b/>
-        </w:rPr>
-      </w:pPr>
-      <w:r>
-        <w:rPr>
-          <w:b/>
-          <w:lang w:val="en-GB"/>
-        </w:rPr>
-        <w:t xml:space="preserve">Overall Coverage von Package </w:t>
-      </w:r>
-      <w:r>
-        <w:rPr>
-          <w:b/>
-          <w:lang w:val="en-GB"/>
-        </w:rPr>
-        <w:t>AnalyticsServer 65.5</w:t>
-      </w:r>
-      <w:r>
-        <w:rPr>
-          <w:b/>
-          <w:lang w:val="en-GB"/>
-        </w:rPr>
-        <w:t xml:space="preserve">% </w:t>
-      </w:r>
-      <w:r>
-        <w:rPr>
-          <w:b/>
-        </w:rPr>
-        <w:t>(Testzeitpunkt: 24</w:t>
-      </w:r>
-      <w:r>
-        <w:rPr>
-          <w:b/>
-        </w:rPr>
-        <w:t>.02.201</w:t>
-      </w:r>
-      <w:r>
-        <w:rPr>
-          <w:b/>
-        </w:rPr>
-        <w:t>4 20:08</w:t>
-      </w:r>
-      <w:r>
-        <w:rPr>
-          <w:b/>
-        </w:rPr>
-        <w:t>)</w:t>
-      </w:r>
-    </w:p>
-    <w:p>
-      <w:r>
-        <w:t>Beim Package Model werden alle Methoden erfolgreich getestet. Da dies nur getter- und Setter Methoden sind, wird diesen Testfällen nicht weiter Beachtung geschenkt. Eine Ausnahme im Package Model stellt die Klasse PriceSteps dar.</w:t>
+      <w:r>
+        <w:t xml:space="preserve">Beim Package Model werden alle Methoden erfolgreich getestet. Da dies nur </w:t>
+      </w:r>
+      <w:proofErr w:type="spellStart"/>
+      <w:r>
+        <w:t>getter</w:t>
+      </w:r>
+      <w:proofErr w:type="spellEnd"/>
+      <w:r>
+        <w:t xml:space="preserve">- und Setter Methoden sind, wird diesen Testfällen nicht weiter Beachtung geschenkt. Eine Ausnahme im Package Model stellt die Klasse </w:t>
+      </w:r>
+      <w:proofErr w:type="spellStart"/>
+      <w:r>
+        <w:t>PriceSteps</w:t>
+      </w:r>
+      <w:proofErr w:type="spellEnd"/>
+      <w:r>
+        <w:t xml:space="preserve"> dar.</w:t>
       </w:r>
     </w:p>
     <w:p/>
     <w:p>
       <w:r>
-        <w:t>Bei PriceSteps im Package Model werden folgende Methoden getestet:</w:t>
+        <w:t xml:space="preserve">Bei </w:t>
+      </w:r>
+      <w:proofErr w:type="spellStart"/>
+      <w:r>
+        <w:t>PriceSteps</w:t>
+      </w:r>
+      <w:proofErr w:type="spellEnd"/>
+      <w:r>
+        <w:t xml:space="preserve"> im Package Model werden folgende Methoden getestet:</w:t>
       </w:r>
     </w:p>
     <w:p>
@@ -1490,8 +2250,13 @@
           <w:tab w:val="left" w:pos="3782"/>
         </w:tabs>
       </w:pPr>
-      <w:r>
-        <w:t>ToString mit leerer Liste</w:t>
+      <w:proofErr w:type="spellStart"/>
+      <w:r>
+        <w:t>ToString</w:t>
+      </w:r>
+      <w:proofErr w:type="spellEnd"/>
+      <w:r>
+        <w:t xml:space="preserve"> mit leerer Liste</w:t>
       </w:r>
     </w:p>
     <w:p>
@@ -1505,8 +2270,13 @@
           <w:tab w:val="left" w:pos="3782"/>
         </w:tabs>
       </w:pPr>
-      <w:r>
-        <w:t>toString mit gefüllter Liste</w:t>
+      <w:proofErr w:type="spellStart"/>
+      <w:r>
+        <w:t>toString</w:t>
+      </w:r>
+      <w:proofErr w:type="spellEnd"/>
+      <w:r>
+        <w:t xml:space="preserve"> mit gefüllter Liste</w:t>
       </w:r>
     </w:p>
     <w:p>
@@ -1519,7 +2289,15 @@
         <w:t xml:space="preserve">Es existieren noch weitere Testfälle in dieser Testklasse, allerdings sind diese </w:t>
       </w:r>
       <w:r>
-        <w:t>mit den Testfällen aus dem BillingServerSecure ident.</w:t>
+        <w:t xml:space="preserve">mit den Testfällen aus dem </w:t>
+      </w:r>
+      <w:proofErr w:type="spellStart"/>
+      <w:r>
+        <w:t>BillingServerSecure</w:t>
+      </w:r>
+      <w:proofErr w:type="spellEnd"/>
+      <w:r>
+        <w:t xml:space="preserve"> ident.</w:t>
       </w:r>
     </w:p>
     <w:p>
@@ -1531,11 +2309,19 @@
           <w:b/>
         </w:rPr>
       </w:pPr>
-      <w:r>
-        <w:rPr>
-          <w:b/>
-        </w:rPr>
-        <w:t>Coverage in dieser Klasse: 92.4</w:t>
+      <w:proofErr w:type="spellStart"/>
+      <w:r>
+        <w:rPr>
+          <w:b/>
+        </w:rPr>
+        <w:t>Coverage</w:t>
+      </w:r>
+      <w:proofErr w:type="spellEnd"/>
+      <w:r>
+        <w:rPr>
+          <w:b/>
+        </w:rPr>
+        <w:t xml:space="preserve"> in dieser Klasse: 95.1</w:t>
       </w:r>
       <w:r>
         <w:rPr>
@@ -1583,21 +2369,32 @@
       <w:r>
         <w:rPr>
           <w:b/>
-          <w:lang w:val="en-GB"/>
-        </w:rPr>
-        <w:t xml:space="preserve">Overall Coverage von Package </w:t>
-      </w:r>
-      <w:r>
-        <w:rPr>
-          <w:b/>
-          <w:lang w:val="en-GB"/>
-        </w:rPr>
-        <w:t>Model 96.5</w:t>
-      </w:r>
-      <w:r>
-        <w:rPr>
-          <w:b/>
-          <w:lang w:val="en-GB"/>
+        </w:rPr>
+        <w:t xml:space="preserve">Overall </w:t>
+      </w:r>
+      <w:proofErr w:type="spellStart"/>
+      <w:r>
+        <w:rPr>
+          <w:b/>
+        </w:rPr>
+        <w:t>Coverage</w:t>
+      </w:r>
+      <w:proofErr w:type="spellEnd"/>
+      <w:r>
+        <w:rPr>
+          <w:b/>
+        </w:rPr>
+        <w:t xml:space="preserve"> von Package </w:t>
+      </w:r>
+      <w:r>
+        <w:rPr>
+          <w:b/>
+        </w:rPr>
+        <w:t>Model 95.7</w:t>
+      </w:r>
+      <w:r>
+        <w:rPr>
+          <w:b/>
         </w:rPr>
         <w:t xml:space="preserve">% </w:t>
       </w:r>
@@ -1640,18 +2437,36 @@
         <w:lastRenderedPageBreak/>
         <w:t xml:space="preserve">Overall </w:t>
       </w:r>
+      <w:proofErr w:type="spellStart"/>
       <w:r>
         <w:rPr>
           <w:b/>
           <w:u w:val="single"/>
         </w:rPr>
-        <w:t>Coverage zum gesamten Projekt 60</w:t>
-      </w:r>
+        <w:t>Coverage</w:t>
+      </w:r>
+      <w:proofErr w:type="spellEnd"/>
       <w:r>
         <w:rPr>
           <w:b/>
           <w:u w:val="single"/>
         </w:rPr>
+        <w:t xml:space="preserve"> zum gesam</w:t>
+      </w:r>
+      <w:r>
+        <w:rPr>
+          <w:b/>
+          <w:u w:val="single"/>
+        </w:rPr>
+        <w:t>ten Projekt 72.1</w:t>
+      </w:r>
+      <w:bookmarkStart w:id="0" w:name="_GoBack"/>
+      <w:bookmarkEnd w:id="0"/>
+      <w:r>
+        <w:rPr>
+          <w:b/>
+          <w:u w:val="single"/>
+        </w:rPr>
         <w:t xml:space="preserve">% </w:t>
       </w:r>
       <w:r>
@@ -1697,7 +2512,15 @@
         </w:numPr>
       </w:pPr>
       <w:r>
-        <w:t>Zwei PriceSteps hintereinander abspeichern nicht möglich (behoben von Lins)</w:t>
+        <w:t xml:space="preserve">Zwei </w:t>
+      </w:r>
+      <w:proofErr w:type="spellStart"/>
+      <w:r>
+        <w:t>PriceSteps</w:t>
+      </w:r>
+      <w:proofErr w:type="spellEnd"/>
+      <w:r>
+        <w:t xml:space="preserve"> hintereinander abspeichern nicht möglich (behoben von Lins)</w:t>
       </w:r>
     </w:p>
     <w:p>
@@ -1709,7 +2532,15 @@
         </w:numPr>
       </w:pPr>
       <w:r>
-        <w:t>Inkorrekte Verarbeitung überlappender PriceSteps (behoben von Lins)</w:t>
+        <w:t xml:space="preserve">Inkorrekte Verarbeitung überlappender </w:t>
+      </w:r>
+      <w:proofErr w:type="spellStart"/>
+      <w:r>
+        <w:t>PriceSteps</w:t>
+      </w:r>
+      <w:proofErr w:type="spellEnd"/>
+      <w:r>
+        <w:t xml:space="preserve"> (behoben von Lins)</w:t>
       </w:r>
     </w:p>
     <w:p>
@@ -1721,7 +2552,31 @@
         </w:numPr>
       </w:pPr>
       <w:r>
-        <w:t>Ausführung der Methoden billAuctions und getBill, ohne Fehler nicht möglich, Exceptions werden geworfen aufgrund Punkt 2 (behoben von Lins)</w:t>
+        <w:t xml:space="preserve">Ausführung der Methoden </w:t>
+      </w:r>
+      <w:proofErr w:type="spellStart"/>
+      <w:r>
+        <w:t>billAuctions</w:t>
+      </w:r>
+      <w:proofErr w:type="spellEnd"/>
+      <w:r>
+        <w:t xml:space="preserve"> und </w:t>
+      </w:r>
+      <w:proofErr w:type="spellStart"/>
+      <w:r>
+        <w:t>getBill</w:t>
+      </w:r>
+      <w:proofErr w:type="spellEnd"/>
+      <w:r>
+        <w:t xml:space="preserve">, ohne Fehler nicht möglich, </w:t>
+      </w:r>
+      <w:proofErr w:type="spellStart"/>
+      <w:r>
+        <w:t>Exceptions</w:t>
+      </w:r>
+      <w:proofErr w:type="spellEnd"/>
+      <w:r>
+        <w:t xml:space="preserve"> werden geworfen aufgrund Punkt 2 (behoben von Lins)</w:t>
       </w:r>
     </w:p>
     <w:p>
@@ -1732,11 +2587,24 @@
           <w:numId w:val="3"/>
         </w:numPr>
       </w:pPr>
-      <w:r>
-        <w:t xml:space="preserve">User.properties </w:t>
-      </w:r>
-      <w:r>
-        <w:t>fehlt, deshalb keine ausreichende Testung des BillingServers (behoben von Lins)</w:t>
+      <w:proofErr w:type="spellStart"/>
+      <w:r>
+        <w:t>User.properties</w:t>
+      </w:r>
+      <w:proofErr w:type="spellEnd"/>
+      <w:r>
+        <w:t xml:space="preserve"> </w:t>
+      </w:r>
+      <w:r>
+        <w:t xml:space="preserve">fehlt, deshalb keine ausreichende Testung des </w:t>
+      </w:r>
+      <w:proofErr w:type="spellStart"/>
+      <w:r>
+        <w:t>BillingServers</w:t>
+      </w:r>
+      <w:proofErr w:type="spellEnd"/>
+      <w:r>
+        <w:t xml:space="preserve"> (behoben von Lins)</w:t>
       </w:r>
     </w:p>
     <w:p>
@@ -1748,7 +2616,31 @@
         </w:numPr>
       </w:pPr>
       <w:r>
-        <w:t>Gleichzeitiger Start von Billing- und AnalyticServer auf einem Gerät nicht möglich, da beide auf den selben Port eine Registry erstellen wollen (behoben von Lins)</w:t>
+        <w:t xml:space="preserve">Gleichzeitiger Start von </w:t>
+      </w:r>
+      <w:proofErr w:type="spellStart"/>
+      <w:r>
+        <w:t>Billing</w:t>
+      </w:r>
+      <w:proofErr w:type="spellEnd"/>
+      <w:r>
+        <w:t xml:space="preserve">- und </w:t>
+      </w:r>
+      <w:proofErr w:type="spellStart"/>
+      <w:r>
+        <w:t>AnalyticServer</w:t>
+      </w:r>
+      <w:proofErr w:type="spellEnd"/>
+      <w:r>
+        <w:t xml:space="preserve"> auf einem Gerät nicht möglich, da beide auf </w:t>
+      </w:r>
+      <w:proofErr w:type="spellStart"/>
+      <w:r>
+        <w:t>den selben</w:t>
+      </w:r>
+      <w:proofErr w:type="spellEnd"/>
+      <w:r>
+        <w:t xml:space="preserve"> Port eine Registry erstellen wollen (behoben von Lins)</w:t>
       </w:r>
     </w:p>
     <w:p>
@@ -1760,7 +2652,39 @@
         </w:numPr>
       </w:pPr>
       <w:r>
-        <w:t>Erstellen von PriceSteps mit endPrice=0 für unendlichen EndPrice nicht möglich, da die Bedingung dafür fehlt (behoben von Klune)</w:t>
+        <w:t xml:space="preserve">Erstellen von </w:t>
+      </w:r>
+      <w:proofErr w:type="spellStart"/>
+      <w:r>
+        <w:t>PriceSteps</w:t>
+      </w:r>
+      <w:proofErr w:type="spellEnd"/>
+      <w:r>
+        <w:t xml:space="preserve"> mit </w:t>
+      </w:r>
+      <w:proofErr w:type="spellStart"/>
+      <w:r>
+        <w:t>endPrice</w:t>
+      </w:r>
+      <w:proofErr w:type="spellEnd"/>
+      <w:r>
+        <w:t xml:space="preserve">=0 für unendlichen </w:t>
+      </w:r>
+      <w:proofErr w:type="spellStart"/>
+      <w:r>
+        <w:t>EndPrice</w:t>
+      </w:r>
+      <w:proofErr w:type="spellEnd"/>
+      <w:r>
+        <w:t xml:space="preserve"> nicht möglich, da die Bedingung dafür fehlt (behoben von </w:t>
+      </w:r>
+      <w:proofErr w:type="spellStart"/>
+      <w:r>
+        <w:t>Klune</w:t>
+      </w:r>
+      <w:proofErr w:type="spellEnd"/>
+      <w:r>
+        <w:t>)</w:t>
       </w:r>
     </w:p>
     <w:p>
@@ -1771,8 +2695,37 @@
           <w:numId w:val="3"/>
         </w:numPr>
       </w:pPr>
-      <w:r>
-        <w:t>Entsprechnde Stelle für den BillingServer (wegen Punkt 5) auskommentiert, deshalb keine ausreichende Testung des ManagementClient möglich (behoben von Auradnik)</w:t>
+      <w:proofErr w:type="spellStart"/>
+      <w:r>
+        <w:t>Entsprechnde</w:t>
+      </w:r>
+      <w:proofErr w:type="spellEnd"/>
+      <w:r>
+        <w:t xml:space="preserve"> Stelle für den </w:t>
+      </w:r>
+      <w:proofErr w:type="spellStart"/>
+      <w:r>
+        <w:t>BillingServer</w:t>
+      </w:r>
+      <w:proofErr w:type="spellEnd"/>
+      <w:r>
+        <w:t xml:space="preserve"> (wegen Punkt 5) auskommentiert, deshalb keine ausreichende Testung des </w:t>
+      </w:r>
+      <w:proofErr w:type="spellStart"/>
+      <w:r>
+        <w:t>ManagementClient</w:t>
+      </w:r>
+      <w:proofErr w:type="spellEnd"/>
+      <w:r>
+        <w:t xml:space="preserve"> möglich (behoben von </w:t>
+      </w:r>
+      <w:proofErr w:type="spellStart"/>
+      <w:r>
+        <w:t>Auradnik</w:t>
+      </w:r>
+      <w:proofErr w:type="spellEnd"/>
+      <w:r>
+        <w:t>)</w:t>
       </w:r>
     </w:p>
     <w:p>
@@ -1784,13 +2737,42 @@
         </w:numPr>
       </w:pPr>
       <w:r>
-        <w:t xml:space="preserve">Methode für Unsubscribe funktioniert nicht ordnungsgemäß, liegt (laut Auradnik) am AnalyticServer </w:t>
-      </w:r>
-      <w:r>
-        <w:rPr>
-          <w:b/>
-        </w:rPr>
-        <w:t>(ausstehend)</w:t>
+        <w:t xml:space="preserve">Methode für </w:t>
+      </w:r>
+      <w:proofErr w:type="spellStart"/>
+      <w:r>
+        <w:t>Unsubscribe</w:t>
+      </w:r>
+      <w:proofErr w:type="spellEnd"/>
+      <w:r>
+        <w:t xml:space="preserve"> funktioniert nicht ordnungsgemäß, liegt (laut </w:t>
+      </w:r>
+      <w:proofErr w:type="spellStart"/>
+      <w:r>
+        <w:t>Auradnik</w:t>
+      </w:r>
+      <w:proofErr w:type="spellEnd"/>
+      <w:r>
+        <w:t xml:space="preserve">) am </w:t>
+      </w:r>
+      <w:proofErr w:type="spellStart"/>
+      <w:r>
+        <w:t>AnalyticServer</w:t>
+      </w:r>
+      <w:proofErr w:type="spellEnd"/>
+      <w:r>
+        <w:t xml:space="preserve"> </w:t>
+      </w:r>
+      <w:r>
+        <w:t xml:space="preserve">(behoben von </w:t>
+      </w:r>
+      <w:proofErr w:type="spellStart"/>
+      <w:r>
+        <w:t>Schuschnig</w:t>
+      </w:r>
+      <w:proofErr w:type="spellEnd"/>
+      <w:r>
+        <w:t>)</w:t>
       </w:r>
     </w:p>
     <w:p>

</xml_diff>

<commit_message>
Slightly corrected and updated Testcase Documentation
</commit_message>
<xml_diff>
--- a/Dokumente/Protokoll Teile Teammitglieder/TDD Testcases Dokumentation.docx
+++ b/Dokumente/Protokoll Teile Teammitglieder/TDD Testcases Dokumentation.docx
@@ -1,16 +1,77 @@
 
 <file path=word/document.xml><?xml version="1.0" encoding="utf-8"?>
-<w:document xmlns:ve="http://schemas.openxmlformats.org/markup-compatibility/2006" xmlns:o="urn:schemas-microsoft-com:office:office" xmlns:r="http://schemas.openxmlformats.org/officeDocument/2006/relationships" xmlns:m="http://schemas.openxmlformats.org/officeDocument/2006/math" xmlns:v="urn:schemas-microsoft-com:vml" xmlns:wp="http://schemas.openxmlformats.org/drawingml/2006/wordprocessingDrawing" xmlns:w10="urn:schemas-microsoft-com:office:word" xmlns:w="http://schemas.openxmlformats.org/wordprocessingml/2006/main" xmlns:wne="http://schemas.microsoft.com/office/word/2006/wordml">
+<w:document xmlns:wpc="http://schemas.microsoft.com/office/word/2010/wordprocessingCanvas" xmlns:mc="http://schemas.openxmlformats.org/markup-compatibility/2006" xmlns:o="urn:schemas-microsoft-com:office:office" xmlns:r="http://schemas.openxmlformats.org/officeDocument/2006/relationships" xmlns:m="http://schemas.openxmlformats.org/officeDocument/2006/math" xmlns:v="urn:schemas-microsoft-com:vml" xmlns:wp14="http://schemas.microsoft.com/office/word/2010/wordprocessingDrawing" xmlns:wp="http://schemas.openxmlformats.org/drawingml/2006/wordprocessingDrawing" xmlns:w10="urn:schemas-microsoft-com:office:word" xmlns:w="http://schemas.openxmlformats.org/wordprocessingml/2006/main" xmlns:w14="http://schemas.microsoft.com/office/word/2010/wordml" xmlns:wpg="http://schemas.microsoft.com/office/word/2010/wordprocessingGroup" xmlns:wpi="http://schemas.microsoft.com/office/word/2010/wordprocessingInk" xmlns:wne="http://schemas.microsoft.com/office/word/2006/wordml" xmlns:wps="http://schemas.microsoft.com/office/word/2010/wordprocessingShape" mc:Ignorable="w14 wp14">
   <w:body>
     <w:p>
       <w:r>
-        <w:t>Die Test Driven Developement Testcases wurden so geschrieben, dass alle wesentlichen Gesichtspunkte, die aus der Aufgabenstellung und aus den bisher geschriebenen Codeteilen hervorgehen, sinnvoll auf ihre jetzige und zukünftige Funktionalität getestet werden. Derzeit existieren Testcases zum A</w:t>
-      </w:r>
-      <w:r>
-        <w:t>nalyticServer, BillingServe, Model und ManagementClient</w:t>
-      </w:r>
-      <w:r>
-        <w:t xml:space="preserve">. Weiters existieren noch </w:t>
+        <w:t xml:space="preserve">Die Test </w:t>
+      </w:r>
+      <w:proofErr w:type="spellStart"/>
+      <w:r>
+        <w:t>Driven</w:t>
+      </w:r>
+      <w:proofErr w:type="spellEnd"/>
+      <w:r>
+        <w:t xml:space="preserve"> </w:t>
+      </w:r>
+      <w:proofErr w:type="spellStart"/>
+      <w:r>
+        <w:t>Developement</w:t>
+      </w:r>
+      <w:proofErr w:type="spellEnd"/>
+      <w:r>
+        <w:t xml:space="preserve"> </w:t>
+      </w:r>
+      <w:proofErr w:type="spellStart"/>
+      <w:r>
+        <w:t>Testcases</w:t>
+      </w:r>
+      <w:proofErr w:type="spellEnd"/>
+      <w:r>
+        <w:t xml:space="preserve"> wurden so geschrieben, dass alle wesentlichen Gesichtspunkte, die aus der Aufgabenstellung und aus den bisher geschriebenen Codeteilen hervorgehen, sinnvoll auf ihre jetzige und zukünftige Funktionalität getestet werden. Derzeit existieren </w:t>
+      </w:r>
+      <w:proofErr w:type="spellStart"/>
+      <w:r>
+        <w:t>Testcases</w:t>
+      </w:r>
+      <w:proofErr w:type="spellEnd"/>
+      <w:r>
+        <w:t xml:space="preserve"> zum </w:t>
+      </w:r>
+      <w:proofErr w:type="spellStart"/>
+      <w:r>
+        <w:t>A</w:t>
+      </w:r>
+      <w:r>
+        <w:t>nalyticServer</w:t>
+      </w:r>
+      <w:proofErr w:type="spellEnd"/>
+      <w:r>
+        <w:t xml:space="preserve">, </w:t>
+      </w:r>
+      <w:proofErr w:type="spellStart"/>
+      <w:r>
+        <w:t>BillingServe</w:t>
+      </w:r>
+      <w:proofErr w:type="spellEnd"/>
+      <w:r>
+        <w:t xml:space="preserve">, Model und </w:t>
+      </w:r>
+      <w:proofErr w:type="spellStart"/>
+      <w:r>
+        <w:t>ManagementClient</w:t>
+      </w:r>
+      <w:proofErr w:type="spellEnd"/>
+      <w:r>
+        <w:t xml:space="preserve">. </w:t>
+      </w:r>
+      <w:proofErr w:type="spellStart"/>
+      <w:r>
+        <w:t>Weiters</w:t>
+      </w:r>
+      <w:proofErr w:type="spellEnd"/>
+      <w:r>
+        <w:t xml:space="preserve"> existieren noch </w:t>
       </w:r>
       <w:r>
         <w:t>Testfälle aus der vorherigen Aufgabe Task07 welche gegebenenfalls noch erweitert werden müs</w:t>
@@ -25,7 +86,15 @@
         <w:t xml:space="preserve">Package aufgelistet. </w:t>
       </w:r>
       <w:r>
-        <w:t>Angegeben ist pro Test jeweils am Anfang der getestete Methodenname und eventuelle Zusatzschritte die unternommen wurden in Spezialfällen.</w:t>
+        <w:t xml:space="preserve">Angegeben </w:t>
+      </w:r>
+      <w:proofErr w:type="gramStart"/>
+      <w:r>
+        <w:t>ist</w:t>
+      </w:r>
+      <w:proofErr w:type="gramEnd"/>
+      <w:r>
+        <w:t xml:space="preserve"> pro Test jeweils am Anfang der getestete Methodenname und eventuelle Zusatzschritte die unternommen wurden in Spezialfällen.</w:t>
       </w:r>
       <w:r>
         <w:t xml:space="preserve"> Am Ende befindet sich eine Liste mit Problemen die während dem Testen festgestellt wurden und ob sie noch ausständig sind oder bereits behoben.</w:t>
@@ -44,15 +113,65 @@
         <w:rPr>
           <w:b/>
         </w:rPr>
-        <w:t>Wichtig: Vor dem starten der UnitTests ist es zwingend erforderlich die beiden Server manuell zu starten, da sonst ein Teil der Testfälle fehlschlägt und Coverage verloren geht.</w:t>
-      </w:r>
-    </w:p>
-    <w:p>
-      <w:r>
-        <w:t xml:space="preserve">Beim BillingServer </w:t>
-      </w:r>
-      <w:r>
-        <w:t xml:space="preserve">im Package BillingServer </w:t>
+        <w:t>Wichtig: Vor dem S</w:t>
+      </w:r>
+      <w:r>
+        <w:rPr>
+          <w:b/>
+        </w:rPr>
+        <w:t xml:space="preserve">tarten der </w:t>
+      </w:r>
+      <w:proofErr w:type="spellStart"/>
+      <w:r>
+        <w:rPr>
+          <w:b/>
+        </w:rPr>
+        <w:t>UnitTests</w:t>
+      </w:r>
+      <w:proofErr w:type="spellEnd"/>
+      <w:r>
+        <w:rPr>
+          <w:b/>
+        </w:rPr>
+        <w:t xml:space="preserve"> ist es zwingend erforderlich die beiden Server manuell zu starten, da sonst ein Teil der Testfälle fehlschlägt und </w:t>
+      </w:r>
+      <w:proofErr w:type="spellStart"/>
+      <w:r>
+        <w:rPr>
+          <w:b/>
+        </w:rPr>
+        <w:t>Coverage</w:t>
+      </w:r>
+      <w:proofErr w:type="spellEnd"/>
+      <w:r>
+        <w:rPr>
+          <w:b/>
+        </w:rPr>
+        <w:t xml:space="preserve"> verloren geht.</w:t>
+      </w:r>
+    </w:p>
+    <w:p>
+      <w:r>
+        <w:t xml:space="preserve">Beim </w:t>
+      </w:r>
+      <w:proofErr w:type="spellStart"/>
+      <w:r>
+        <w:t>BillingServer</w:t>
+      </w:r>
+      <w:proofErr w:type="spellEnd"/>
+      <w:r>
+        <w:t xml:space="preserve"> </w:t>
+      </w:r>
+      <w:r>
+        <w:t xml:space="preserve">im Package </w:t>
+      </w:r>
+      <w:proofErr w:type="spellStart"/>
+      <w:r>
+        <w:t>BillingServer</w:t>
+      </w:r>
+      <w:proofErr w:type="spellEnd"/>
+      <w:r>
+        <w:t xml:space="preserve"> </w:t>
       </w:r>
       <w:r>
         <w:t>w</w:t>
@@ -102,11 +221,21 @@
     </w:p>
     <w:p>
       <w:r>
-        <w:t>Beim BillingServerSecure</w:t>
-      </w:r>
-      <w:r>
-        <w:t xml:space="preserve"> im Package BillingServer</w:t>
-      </w:r>
+        <w:t xml:space="preserve">Beim </w:t>
+      </w:r>
+      <w:proofErr w:type="spellStart"/>
+      <w:r>
+        <w:t>BillingServerSecure</w:t>
+      </w:r>
+      <w:proofErr w:type="spellEnd"/>
+      <w:r>
+        <w:t xml:space="preserve"> im Package </w:t>
+      </w:r>
+      <w:proofErr w:type="spellStart"/>
+      <w:r>
+        <w:t>BillingServer</w:t>
+      </w:r>
+      <w:proofErr w:type="spellEnd"/>
       <w:r>
         <w:t xml:space="preserve"> w</w:t>
       </w:r>
@@ -125,45 +254,59 @@
           <w:numId w:val="2"/>
         </w:numPr>
       </w:pPr>
+      <w:proofErr w:type="spellStart"/>
       <w:r>
         <w:t>getPriceSteps</w:t>
       </w:r>
-    </w:p>
-    <w:p>
-      <w:pPr>
-        <w:pStyle w:val="Listenabsatz"/>
-        <w:numPr>
-          <w:ilvl w:val="0"/>
-          <w:numId w:val="2"/>
-        </w:numPr>
-      </w:pPr>
-      <w:r>
-        <w:t>createPriceStep mit akzeptierten Eingaben</w:t>
-      </w:r>
-    </w:p>
-    <w:p>
-      <w:pPr>
-        <w:pStyle w:val="Listenabsatz"/>
-        <w:numPr>
-          <w:ilvl w:val="0"/>
-          <w:numId w:val="2"/>
-        </w:numPr>
-      </w:pPr>
-      <w:r>
-        <w:t>createPriceStep zweimal hintereinander und akzeptierten Eingaben</w:t>
-      </w:r>
-    </w:p>
-    <w:p>
-      <w:pPr>
-        <w:pStyle w:val="Listenabsatz"/>
-        <w:numPr>
-          <w:ilvl w:val="0"/>
-          <w:numId w:val="2"/>
-        </w:numPr>
-      </w:pPr>
+      <w:proofErr w:type="spellEnd"/>
+    </w:p>
+    <w:p>
+      <w:pPr>
+        <w:pStyle w:val="Listenabsatz"/>
+        <w:numPr>
+          <w:ilvl w:val="0"/>
+          <w:numId w:val="2"/>
+        </w:numPr>
+      </w:pPr>
+      <w:proofErr w:type="spellStart"/>
       <w:r>
         <w:t>createPriceStep</w:t>
       </w:r>
+      <w:proofErr w:type="spellEnd"/>
+      <w:r>
+        <w:t xml:space="preserve"> mit akzeptierten Eingaben</w:t>
+      </w:r>
+    </w:p>
+    <w:p>
+      <w:pPr>
+        <w:pStyle w:val="Listenabsatz"/>
+        <w:numPr>
+          <w:ilvl w:val="0"/>
+          <w:numId w:val="2"/>
+        </w:numPr>
+      </w:pPr>
+      <w:proofErr w:type="spellStart"/>
+      <w:r>
+        <w:t>createPriceStep</w:t>
+      </w:r>
+      <w:proofErr w:type="spellEnd"/>
+      <w:r>
+        <w:t xml:space="preserve"> zweimal hintereinander und akzeptierten Eingaben</w:t>
+      </w:r>
+    </w:p>
+    <w:p>
+      <w:pPr>
+        <w:pStyle w:val="Listenabsatz"/>
+        <w:numPr>
+          <w:ilvl w:val="0"/>
+          <w:numId w:val="2"/>
+        </w:numPr>
+      </w:pPr>
+      <w:proofErr w:type="spellStart"/>
+      <w:r>
+        <w:t>createPriceStep</w:t>
+      </w:r>
+      <w:proofErr w:type="spellEnd"/>
       <w:r>
         <w:t xml:space="preserve"> </w:t>
       </w:r>
@@ -179,80 +322,147 @@
           <w:numId w:val="2"/>
         </w:numPr>
       </w:pPr>
-      <w:r>
-        <w:t>createPriceStep zweimal hintereinander und gleichen Eingaben</w:t>
-      </w:r>
-    </w:p>
-    <w:p>
-      <w:pPr>
-        <w:pStyle w:val="Listenabsatz"/>
-        <w:numPr>
-          <w:ilvl w:val="0"/>
-          <w:numId w:val="2"/>
-        </w:numPr>
-      </w:pPr>
-      <w:r>
-        <w:t>createPriceStep mit Startpreis größer Endpreis</w:t>
-      </w:r>
-    </w:p>
-    <w:p>
-      <w:pPr>
-        <w:pStyle w:val="Listenabsatz"/>
-        <w:numPr>
-          <w:ilvl w:val="0"/>
-          <w:numId w:val="2"/>
-        </w:numPr>
-      </w:pPr>
-      <w:r>
-        <w:t>createPriceSep mit startPrice negativ</w:t>
-      </w:r>
-    </w:p>
-    <w:p>
-      <w:pPr>
-        <w:pStyle w:val="Listenabsatz"/>
-        <w:numPr>
-          <w:ilvl w:val="0"/>
-          <w:numId w:val="2"/>
-        </w:numPr>
-      </w:pPr>
-      <w:r>
-        <w:t>createPriceSep mit EndPrice negativ</w:t>
-      </w:r>
-    </w:p>
-    <w:p>
-      <w:pPr>
-        <w:pStyle w:val="Listenabsatz"/>
-        <w:numPr>
-          <w:ilvl w:val="0"/>
-          <w:numId w:val="2"/>
-        </w:numPr>
-      </w:pPr>
-      <w:r>
-        <w:t>createPriceSep mit FixedPrice negativ</w:t>
-      </w:r>
-    </w:p>
-    <w:p>
-      <w:pPr>
-        <w:pStyle w:val="Listenabsatz"/>
-        <w:numPr>
-          <w:ilvl w:val="0"/>
-          <w:numId w:val="2"/>
-        </w:numPr>
-      </w:pPr>
-      <w:r>
-        <w:t>createPriceSep mit VariablePricePercent negativ</w:t>
-      </w:r>
-    </w:p>
-    <w:p>
-      <w:pPr>
-        <w:pStyle w:val="Listenabsatz"/>
-        <w:numPr>
-          <w:ilvl w:val="0"/>
-          <w:numId w:val="2"/>
-        </w:numPr>
-      </w:pPr>
-      <w:r>
-        <w:t xml:space="preserve">deletePriceStep mit </w:t>
+      <w:proofErr w:type="spellStart"/>
+      <w:r>
+        <w:t>createPriceStep</w:t>
+      </w:r>
+      <w:proofErr w:type="spellEnd"/>
+      <w:r>
+        <w:t xml:space="preserve"> zweimal hintereinander und gleichen Eingaben</w:t>
+      </w:r>
+    </w:p>
+    <w:p>
+      <w:pPr>
+        <w:pStyle w:val="Listenabsatz"/>
+        <w:numPr>
+          <w:ilvl w:val="0"/>
+          <w:numId w:val="2"/>
+        </w:numPr>
+      </w:pPr>
+      <w:proofErr w:type="spellStart"/>
+      <w:r>
+        <w:t>createPriceStep</w:t>
+      </w:r>
+      <w:proofErr w:type="spellEnd"/>
+      <w:r>
+        <w:t xml:space="preserve"> mit Startpreis größer Endpreis</w:t>
+      </w:r>
+    </w:p>
+    <w:p>
+      <w:pPr>
+        <w:pStyle w:val="Listenabsatz"/>
+        <w:numPr>
+          <w:ilvl w:val="0"/>
+          <w:numId w:val="2"/>
+        </w:numPr>
+      </w:pPr>
+      <w:proofErr w:type="spellStart"/>
+      <w:r>
+        <w:t>createPriceSep</w:t>
+      </w:r>
+      <w:proofErr w:type="spellEnd"/>
+      <w:r>
+        <w:t xml:space="preserve"> mit </w:t>
+      </w:r>
+      <w:proofErr w:type="spellStart"/>
+      <w:r>
+        <w:t>startPrice</w:t>
+      </w:r>
+      <w:proofErr w:type="spellEnd"/>
+      <w:r>
+        <w:t xml:space="preserve"> negativ</w:t>
+      </w:r>
+    </w:p>
+    <w:p>
+      <w:pPr>
+        <w:pStyle w:val="Listenabsatz"/>
+        <w:numPr>
+          <w:ilvl w:val="0"/>
+          <w:numId w:val="2"/>
+        </w:numPr>
+      </w:pPr>
+      <w:proofErr w:type="spellStart"/>
+      <w:r>
+        <w:t>createPriceSep</w:t>
+      </w:r>
+      <w:proofErr w:type="spellEnd"/>
+      <w:r>
+        <w:t xml:space="preserve"> mit </w:t>
+      </w:r>
+      <w:proofErr w:type="spellStart"/>
+      <w:r>
+        <w:t>EndPrice</w:t>
+      </w:r>
+      <w:proofErr w:type="spellEnd"/>
+      <w:r>
+        <w:t xml:space="preserve"> negativ</w:t>
+      </w:r>
+    </w:p>
+    <w:p>
+      <w:pPr>
+        <w:pStyle w:val="Listenabsatz"/>
+        <w:numPr>
+          <w:ilvl w:val="0"/>
+          <w:numId w:val="2"/>
+        </w:numPr>
+      </w:pPr>
+      <w:proofErr w:type="spellStart"/>
+      <w:r>
+        <w:t>createPriceSep</w:t>
+      </w:r>
+      <w:proofErr w:type="spellEnd"/>
+      <w:r>
+        <w:t xml:space="preserve"> mit </w:t>
+      </w:r>
+      <w:proofErr w:type="spellStart"/>
+      <w:r>
+        <w:t>FixedPrice</w:t>
+      </w:r>
+      <w:proofErr w:type="spellEnd"/>
+      <w:r>
+        <w:t xml:space="preserve"> negativ</w:t>
+      </w:r>
+    </w:p>
+    <w:p>
+      <w:pPr>
+        <w:pStyle w:val="Listenabsatz"/>
+        <w:numPr>
+          <w:ilvl w:val="0"/>
+          <w:numId w:val="2"/>
+        </w:numPr>
+      </w:pPr>
+      <w:proofErr w:type="spellStart"/>
+      <w:r>
+        <w:t>createPriceSep</w:t>
+      </w:r>
+      <w:proofErr w:type="spellEnd"/>
+      <w:r>
+        <w:t xml:space="preserve"> mit </w:t>
+      </w:r>
+      <w:proofErr w:type="spellStart"/>
+      <w:r>
+        <w:t>VariablePricePercent</w:t>
+      </w:r>
+      <w:proofErr w:type="spellEnd"/>
+      <w:r>
+        <w:t xml:space="preserve"> negativ</w:t>
+      </w:r>
+    </w:p>
+    <w:p>
+      <w:pPr>
+        <w:pStyle w:val="Listenabsatz"/>
+        <w:numPr>
+          <w:ilvl w:val="0"/>
+          <w:numId w:val="2"/>
+        </w:numPr>
+      </w:pPr>
+      <w:proofErr w:type="spellStart"/>
+      <w:r>
+        <w:t>deletePriceStep</w:t>
+      </w:r>
+      <w:proofErr w:type="spellEnd"/>
+      <w:r>
+        <w:t xml:space="preserve"> mit </w:t>
       </w:r>
       <w:r>
         <w:t>existierenden Eingaben</w:t>
@@ -266,75 +476,125 @@
           <w:numId w:val="2"/>
         </w:numPr>
       </w:pPr>
-      <w:r>
-        <w:t>deletePriceStep mit falschem Startpreis</w:t>
-      </w:r>
-    </w:p>
-    <w:p>
-      <w:pPr>
-        <w:pStyle w:val="Listenabsatz"/>
-        <w:numPr>
-          <w:ilvl w:val="0"/>
-          <w:numId w:val="2"/>
-        </w:numPr>
-      </w:pPr>
-      <w:r>
-        <w:t>deletePriceStep mit nicht existierenden Eingaben</w:t>
-      </w:r>
-    </w:p>
-    <w:p>
-      <w:pPr>
-        <w:pStyle w:val="Listenabsatz"/>
-        <w:numPr>
-          <w:ilvl w:val="0"/>
-          <w:numId w:val="2"/>
-        </w:numPr>
-      </w:pPr>
-      <w:r>
-        <w:t>billAuction mit akzeptierten Eingaben</w:t>
-      </w:r>
-    </w:p>
-    <w:p>
-      <w:pPr>
-        <w:pStyle w:val="Listenabsatz"/>
-        <w:numPr>
-          <w:ilvl w:val="0"/>
-          <w:numId w:val="2"/>
-        </w:numPr>
-      </w:pPr>
-      <w:r>
-        <w:t>billAuction mit mehreren und gleichen Eingaben</w:t>
-      </w:r>
-    </w:p>
-    <w:p>
-      <w:pPr>
-        <w:pStyle w:val="Listenabsatz"/>
-        <w:numPr>
-          <w:ilvl w:val="0"/>
-          <w:numId w:val="2"/>
-        </w:numPr>
-      </w:pPr>
+      <w:proofErr w:type="spellStart"/>
+      <w:r>
+        <w:t>deletePriceStep</w:t>
+      </w:r>
+      <w:proofErr w:type="spellEnd"/>
+      <w:r>
+        <w:t xml:space="preserve"> mit falschem Startpreis</w:t>
+      </w:r>
+    </w:p>
+    <w:p>
+      <w:pPr>
+        <w:pStyle w:val="Listenabsatz"/>
+        <w:numPr>
+          <w:ilvl w:val="0"/>
+          <w:numId w:val="2"/>
+        </w:numPr>
+      </w:pPr>
+      <w:proofErr w:type="spellStart"/>
+      <w:r>
+        <w:t>deletePriceStep</w:t>
+      </w:r>
+      <w:proofErr w:type="spellEnd"/>
+      <w:r>
+        <w:t xml:space="preserve"> mit nicht existierenden Eingaben</w:t>
+      </w:r>
+    </w:p>
+    <w:p>
+      <w:pPr>
+        <w:pStyle w:val="Listenabsatz"/>
+        <w:numPr>
+          <w:ilvl w:val="0"/>
+          <w:numId w:val="2"/>
+        </w:numPr>
+      </w:pPr>
+      <w:proofErr w:type="spellStart"/>
+      <w:r>
+        <w:t>billAuction</w:t>
+      </w:r>
+      <w:proofErr w:type="spellEnd"/>
+      <w:r>
+        <w:t xml:space="preserve"> mit akzeptierten Eingaben</w:t>
+      </w:r>
+    </w:p>
+    <w:p>
+      <w:pPr>
+        <w:pStyle w:val="Listenabsatz"/>
+        <w:numPr>
+          <w:ilvl w:val="0"/>
+          <w:numId w:val="2"/>
+        </w:numPr>
+      </w:pPr>
+      <w:proofErr w:type="spellStart"/>
+      <w:r>
+        <w:t>billAuction</w:t>
+      </w:r>
+      <w:proofErr w:type="spellEnd"/>
+      <w:r>
+        <w:t xml:space="preserve"> mit mehreren und gleichen Eingaben</w:t>
+      </w:r>
+    </w:p>
+    <w:p>
+      <w:pPr>
+        <w:pStyle w:val="Listenabsatz"/>
+        <w:numPr>
+          <w:ilvl w:val="0"/>
+          <w:numId w:val="2"/>
+        </w:numPr>
+      </w:pPr>
+      <w:proofErr w:type="spellStart"/>
       <w:r>
         <w:t>getBill</w:t>
       </w:r>
-    </w:p>
-    <w:p>
-      <w:pPr>
-        <w:rPr>
-          <w:b/>
-        </w:rPr>
-      </w:pPr>
-      <w:r>
-        <w:rPr>
-          <w:b/>
-        </w:rPr>
-        <w:t>Overall Cover</w:t>
-      </w:r>
-      <w:r>
-        <w:rPr>
-          <w:b/>
-        </w:rPr>
-        <w:t>age von Package BillingServer 59</w:t>
+      <w:proofErr w:type="spellEnd"/>
+    </w:p>
+    <w:p>
+      <w:pPr>
+        <w:rPr>
+          <w:b/>
+        </w:rPr>
+      </w:pPr>
+      <w:r>
+        <w:rPr>
+          <w:b/>
+        </w:rPr>
+        <w:t xml:space="preserve">Overall </w:t>
+      </w:r>
+      <w:proofErr w:type="spellStart"/>
+      <w:r>
+        <w:rPr>
+          <w:b/>
+        </w:rPr>
+        <w:t>Cover</w:t>
+      </w:r>
+      <w:r>
+        <w:rPr>
+          <w:b/>
+        </w:rPr>
+        <w:t>age</w:t>
+      </w:r>
+      <w:proofErr w:type="spellEnd"/>
+      <w:r>
+        <w:rPr>
+          <w:b/>
+        </w:rPr>
+        <w:t xml:space="preserve"> von Package </w:t>
+      </w:r>
+      <w:proofErr w:type="spellStart"/>
+      <w:r>
+        <w:rPr>
+          <w:b/>
+        </w:rPr>
+        <w:t>BillingServer</w:t>
+      </w:r>
+      <w:proofErr w:type="spellEnd"/>
+      <w:r>
+        <w:rPr>
+          <w:b/>
+        </w:rPr>
+        <w:t xml:space="preserve"> 59</w:t>
       </w:r>
       <w:r>
         <w:rPr>
@@ -390,8 +650,13 @@
         <w:t>Beim Management Client</w:t>
       </w:r>
       <w:r>
-        <w:t xml:space="preserve"> im Package ManagementClient</w:t>
-      </w:r>
+        <w:t xml:space="preserve"> im Package </w:t>
+      </w:r>
+      <w:proofErr w:type="spellStart"/>
+      <w:r>
+        <w:t>ManagementClient</w:t>
+      </w:r>
+      <w:proofErr w:type="spellEnd"/>
       <w:r>
         <w:t xml:space="preserve"> werden folgende Methoden getestet</w:t>
       </w:r>
@@ -407,45 +672,85 @@
           <w:numId w:val="2"/>
         </w:numPr>
       </w:pPr>
+      <w:proofErr w:type="spellStart"/>
       <w:r>
         <w:t>auto</w:t>
       </w:r>
-    </w:p>
-    <w:p>
-      <w:pPr>
-        <w:pStyle w:val="Listenabsatz"/>
-        <w:numPr>
-          <w:ilvl w:val="0"/>
-          <w:numId w:val="2"/>
-        </w:numPr>
-      </w:pPr>
+      <w:proofErr w:type="spellEnd"/>
+    </w:p>
+    <w:p>
+      <w:pPr>
+        <w:pStyle w:val="Listenabsatz"/>
+        <w:numPr>
+          <w:ilvl w:val="0"/>
+          <w:numId w:val="2"/>
+        </w:numPr>
+      </w:pPr>
+      <w:proofErr w:type="spellStart"/>
       <w:r>
         <w:t>hide</w:t>
       </w:r>
-    </w:p>
-    <w:p>
-      <w:pPr>
-        <w:pStyle w:val="Listenabsatz"/>
-        <w:numPr>
-          <w:ilvl w:val="0"/>
-          <w:numId w:val="2"/>
-        </w:numPr>
-      </w:pPr>
-      <w:r>
-        <w:t>processEvent mit autoprint true</w:t>
-      </w:r>
-    </w:p>
-    <w:p>
-      <w:pPr>
-        <w:pStyle w:val="Listenabsatz"/>
-        <w:numPr>
-          <w:ilvl w:val="0"/>
-          <w:numId w:val="2"/>
-        </w:numPr>
-      </w:pPr>
-      <w:r>
-        <w:t>processEvent mit autoprint false</w:t>
-      </w:r>
+      <w:proofErr w:type="spellEnd"/>
+    </w:p>
+    <w:p>
+      <w:pPr>
+        <w:pStyle w:val="Listenabsatz"/>
+        <w:numPr>
+          <w:ilvl w:val="0"/>
+          <w:numId w:val="2"/>
+        </w:numPr>
+      </w:pPr>
+      <w:proofErr w:type="spellStart"/>
+      <w:r>
+        <w:t>processEvent</w:t>
+      </w:r>
+      <w:proofErr w:type="spellEnd"/>
+      <w:r>
+        <w:t xml:space="preserve"> mit </w:t>
+      </w:r>
+      <w:proofErr w:type="spellStart"/>
+      <w:r>
+        <w:t>autoprint</w:t>
+      </w:r>
+      <w:proofErr w:type="spellEnd"/>
+      <w:r>
+        <w:t xml:space="preserve"> </w:t>
+      </w:r>
+      <w:proofErr w:type="spellStart"/>
+      <w:r>
+        <w:t>true</w:t>
+      </w:r>
+      <w:proofErr w:type="spellEnd"/>
+    </w:p>
+    <w:p>
+      <w:pPr>
+        <w:pStyle w:val="Listenabsatz"/>
+        <w:numPr>
+          <w:ilvl w:val="0"/>
+          <w:numId w:val="2"/>
+        </w:numPr>
+      </w:pPr>
+      <w:proofErr w:type="spellStart"/>
+      <w:r>
+        <w:t>processEvent</w:t>
+      </w:r>
+      <w:proofErr w:type="spellEnd"/>
+      <w:r>
+        <w:t xml:space="preserve"> mit </w:t>
+      </w:r>
+      <w:proofErr w:type="spellStart"/>
+      <w:r>
+        <w:t>autoprint</w:t>
+      </w:r>
+      <w:proofErr w:type="spellEnd"/>
+      <w:r>
+        <w:t xml:space="preserve"> </w:t>
+      </w:r>
+      <w:proofErr w:type="spellStart"/>
+      <w:r>
+        <w:t>false</w:t>
+      </w:r>
+      <w:proofErr w:type="spellEnd"/>
     </w:p>
     <w:p>
       <w:pPr>
@@ -461,7 +766,15 @@
     </w:p>
     <w:p>
       <w:r>
-        <w:t>Zusätzlich werden noch folgende Eingaben am ManagementClient getestet</w:t>
+        <w:t xml:space="preserve">Zusätzlich werden noch folgende Eingaben am </w:t>
+      </w:r>
+      <w:proofErr w:type="spellStart"/>
+      <w:r>
+        <w:t>ManagementClient</w:t>
+      </w:r>
+      <w:proofErr w:type="spellEnd"/>
+      <w:r>
+        <w:t xml:space="preserve"> getestet</w:t>
       </w:r>
     </w:p>
     <w:p>
@@ -497,259 +810,431 @@
         </w:numPr>
       </w:pPr>
       <w:r>
-        <w:t>!login mit richtigen Benutzereingaben</w:t>
-      </w:r>
-    </w:p>
-    <w:p>
-      <w:pPr>
-        <w:pStyle w:val="Listenabsatz"/>
-        <w:numPr>
-          <w:ilvl w:val="0"/>
-          <w:numId w:val="2"/>
-        </w:numPr>
-      </w:pPr>
-      <w:r>
-        <w:t>!login zweimal hintereinander mit richtigen Benutzereingaben</w:t>
-      </w:r>
-    </w:p>
-    <w:p>
-      <w:pPr>
-        <w:pStyle w:val="Listenabsatz"/>
-        <w:numPr>
-          <w:ilvl w:val="0"/>
-          <w:numId w:val="2"/>
-        </w:numPr>
-      </w:pPr>
-      <w:r>
-        <w:t>!login mit falscher Verwendung</w:t>
-      </w:r>
-    </w:p>
-    <w:p>
-      <w:pPr>
-        <w:pStyle w:val="Listenabsatz"/>
-        <w:numPr>
-          <w:ilvl w:val="0"/>
-          <w:numId w:val="2"/>
-        </w:numPr>
-      </w:pPr>
-      <w:r>
-        <w:t>!login mit falschen Benutzeingaben</w:t>
-      </w:r>
-    </w:p>
-    <w:p>
-      <w:pPr>
-        <w:pStyle w:val="Listenabsatz"/>
-        <w:numPr>
-          <w:ilvl w:val="0"/>
-          <w:numId w:val="2"/>
-        </w:numPr>
-      </w:pPr>
-      <w:r>
-        <w:t>!logout mit Login</w:t>
-      </w:r>
-    </w:p>
-    <w:p>
-      <w:pPr>
-        <w:pStyle w:val="Listenabsatz"/>
-        <w:numPr>
-          <w:ilvl w:val="0"/>
-          <w:numId w:val="2"/>
-        </w:numPr>
-      </w:pPr>
-      <w:r>
-        <w:t>!logout ohne Login</w:t>
-      </w:r>
-    </w:p>
-    <w:p>
-      <w:pPr>
-        <w:pStyle w:val="Listenabsatz"/>
-        <w:numPr>
-          <w:ilvl w:val="0"/>
-          <w:numId w:val="2"/>
-        </w:numPr>
-      </w:pPr>
-      <w:r>
-        <w:t>!steps mit Login</w:t>
-      </w:r>
-    </w:p>
-    <w:p>
-      <w:pPr>
-        <w:pStyle w:val="Listenabsatz"/>
-        <w:numPr>
-          <w:ilvl w:val="0"/>
-          <w:numId w:val="2"/>
-        </w:numPr>
-      </w:pPr>
-      <w:r>
-        <w:t>!addstep mit Login und richtiger Verwendung</w:t>
-      </w:r>
-    </w:p>
-    <w:p>
-      <w:pPr>
-        <w:pStyle w:val="Listenabsatz"/>
-        <w:numPr>
-          <w:ilvl w:val="0"/>
-          <w:numId w:val="2"/>
-        </w:numPr>
-      </w:pPr>
-      <w:r>
-        <w:t>!removestep mit Login und richtiger Verwendung</w:t>
-      </w:r>
-    </w:p>
-    <w:p>
-      <w:pPr>
-        <w:pStyle w:val="Listenabsatz"/>
-        <w:numPr>
-          <w:ilvl w:val="0"/>
-          <w:numId w:val="2"/>
-        </w:numPr>
-      </w:pPr>
-      <w:r>
-        <w:t>!addstep ohne Login</w:t>
-      </w:r>
-    </w:p>
-    <w:p>
-      <w:pPr>
-        <w:pStyle w:val="Listenabsatz"/>
-        <w:numPr>
-          <w:ilvl w:val="0"/>
-          <w:numId w:val="2"/>
-        </w:numPr>
-      </w:pPr>
-      <w:r>
-        <w:t>!addstep mit falschem Format</w:t>
-      </w:r>
-    </w:p>
-    <w:p>
-      <w:pPr>
-        <w:pStyle w:val="Listenabsatz"/>
-        <w:numPr>
-          <w:ilvl w:val="0"/>
-          <w:numId w:val="2"/>
-        </w:numPr>
-      </w:pPr>
-      <w:r>
-        <w:t>!addstep mit falscher Anzahl von Argumenten</w:t>
-      </w:r>
-    </w:p>
-    <w:p>
-      <w:pPr>
-        <w:pStyle w:val="Listenabsatz"/>
-        <w:numPr>
-          <w:ilvl w:val="0"/>
-          <w:numId w:val="2"/>
-        </w:numPr>
-      </w:pPr>
-      <w:r>
-        <w:t>!addstep mit falschen Parametern</w:t>
-      </w:r>
-    </w:p>
-    <w:p>
-      <w:pPr>
-        <w:pStyle w:val="Listenabsatz"/>
-        <w:numPr>
-          <w:ilvl w:val="0"/>
-          <w:numId w:val="2"/>
-        </w:numPr>
-      </w:pPr>
-      <w:r>
-        <w:t>!bill ohne Login</w:t>
-      </w:r>
-    </w:p>
-    <w:p>
-      <w:pPr>
-        <w:pStyle w:val="Listenabsatz"/>
-        <w:numPr>
-          <w:ilvl w:val="0"/>
-          <w:numId w:val="2"/>
-        </w:numPr>
-      </w:pPr>
-      <w:r>
-        <w:t>!bill ohne Usernamen</w:t>
-      </w:r>
-    </w:p>
-    <w:p>
-      <w:pPr>
-        <w:pStyle w:val="Listenabsatz"/>
-        <w:numPr>
-          <w:ilvl w:val="0"/>
-          <w:numId w:val="2"/>
-        </w:numPr>
-      </w:pPr>
-      <w:r>
-        <w:t>!subscribe mit richtiger Verwendung</w:t>
-      </w:r>
-    </w:p>
-    <w:p>
-      <w:pPr>
-        <w:pStyle w:val="Listenabsatz"/>
-        <w:numPr>
-          <w:ilvl w:val="0"/>
-          <w:numId w:val="2"/>
-        </w:numPr>
-      </w:pPr>
-      <w:r>
-        <w:t>!unsubscribe mit richtiger Verwendung</w:t>
-      </w:r>
-    </w:p>
-    <w:p>
-      <w:pPr>
-        <w:pStyle w:val="Listenabsatz"/>
-        <w:numPr>
-          <w:ilvl w:val="0"/>
-          <w:numId w:val="2"/>
-        </w:numPr>
-      </w:pPr>
-      <w:r>
-        <w:t>!unsubscribe ohne ID</w:t>
-      </w:r>
-    </w:p>
-    <w:p>
-      <w:pPr>
-        <w:pStyle w:val="Listenabsatz"/>
-        <w:numPr>
-          <w:ilvl w:val="0"/>
-          <w:numId w:val="2"/>
-        </w:numPr>
-      </w:pPr>
-      <w:r>
-        <w:t>!auto</w:t>
-      </w:r>
-    </w:p>
-    <w:p>
-      <w:pPr>
-        <w:pStyle w:val="Listenabsatz"/>
-        <w:numPr>
-          <w:ilvl w:val="0"/>
-          <w:numId w:val="2"/>
-        </w:numPr>
-      </w:pPr>
-      <w:r>
-        <w:t>!hide</w:t>
-      </w:r>
-    </w:p>
-    <w:p>
-      <w:pPr>
-        <w:pStyle w:val="Listenabsatz"/>
-        <w:numPr>
-          <w:ilvl w:val="0"/>
-          <w:numId w:val="2"/>
-        </w:numPr>
-      </w:pPr>
-      <w:r>
-        <w:t>!print</w:t>
-      </w:r>
-    </w:p>
-    <w:p>
-      <w:pPr>
-        <w:pStyle w:val="Listenabsatz"/>
-        <w:numPr>
-          <w:ilvl w:val="0"/>
-          <w:numId w:val="2"/>
-        </w:numPr>
-      </w:pPr>
-      <w:r>
-        <w:t>!bill mit richtiger Verwendung</w:t>
+        <w:t>!</w:t>
+      </w:r>
+      <w:proofErr w:type="spellStart"/>
+      <w:r>
+        <w:t>login</w:t>
+      </w:r>
+      <w:proofErr w:type="spellEnd"/>
+      <w:r>
+        <w:t xml:space="preserve"> mit richtigen Benutzereingaben</w:t>
+      </w:r>
+    </w:p>
+    <w:p>
+      <w:pPr>
+        <w:pStyle w:val="Listenabsatz"/>
+        <w:numPr>
+          <w:ilvl w:val="0"/>
+          <w:numId w:val="2"/>
+        </w:numPr>
+      </w:pPr>
+      <w:r>
+        <w:t>!</w:t>
+      </w:r>
+      <w:proofErr w:type="spellStart"/>
+      <w:r>
+        <w:t>login</w:t>
+      </w:r>
+      <w:proofErr w:type="spellEnd"/>
+      <w:r>
+        <w:t xml:space="preserve"> zweimal hintereinander mit richtigen Benutzereingaben</w:t>
+      </w:r>
+    </w:p>
+    <w:p>
+      <w:pPr>
+        <w:pStyle w:val="Listenabsatz"/>
+        <w:numPr>
+          <w:ilvl w:val="0"/>
+          <w:numId w:val="2"/>
+        </w:numPr>
+      </w:pPr>
+      <w:r>
+        <w:t>!</w:t>
+      </w:r>
+      <w:proofErr w:type="spellStart"/>
+      <w:r>
+        <w:t>login</w:t>
+      </w:r>
+      <w:proofErr w:type="spellEnd"/>
+      <w:r>
+        <w:t xml:space="preserve"> mit falscher Verwendung</w:t>
+      </w:r>
+    </w:p>
+    <w:p>
+      <w:pPr>
+        <w:pStyle w:val="Listenabsatz"/>
+        <w:numPr>
+          <w:ilvl w:val="0"/>
+          <w:numId w:val="2"/>
+        </w:numPr>
+      </w:pPr>
+      <w:r>
+        <w:t>!</w:t>
+      </w:r>
+      <w:proofErr w:type="spellStart"/>
+      <w:r>
+        <w:t>login</w:t>
+      </w:r>
+      <w:proofErr w:type="spellEnd"/>
+      <w:r>
+        <w:t xml:space="preserve"> mit falschen </w:t>
+      </w:r>
+      <w:proofErr w:type="spellStart"/>
+      <w:r>
+        <w:t>Benutzeingaben</w:t>
+      </w:r>
+      <w:proofErr w:type="spellEnd"/>
+    </w:p>
+    <w:p>
+      <w:pPr>
+        <w:pStyle w:val="Listenabsatz"/>
+        <w:numPr>
+          <w:ilvl w:val="0"/>
+          <w:numId w:val="2"/>
+        </w:numPr>
+      </w:pPr>
+      <w:r>
+        <w:t>!</w:t>
+      </w:r>
+      <w:proofErr w:type="spellStart"/>
+      <w:r>
+        <w:t>logout</w:t>
+      </w:r>
+      <w:proofErr w:type="spellEnd"/>
+      <w:r>
+        <w:t xml:space="preserve"> mit Login</w:t>
+      </w:r>
+    </w:p>
+    <w:p>
+      <w:pPr>
+        <w:pStyle w:val="Listenabsatz"/>
+        <w:numPr>
+          <w:ilvl w:val="0"/>
+          <w:numId w:val="2"/>
+        </w:numPr>
+      </w:pPr>
+      <w:r>
+        <w:t>!</w:t>
+      </w:r>
+      <w:proofErr w:type="spellStart"/>
+      <w:r>
+        <w:t>logout</w:t>
+      </w:r>
+      <w:proofErr w:type="spellEnd"/>
+      <w:r>
+        <w:t xml:space="preserve"> ohne Login</w:t>
+      </w:r>
+    </w:p>
+    <w:p>
+      <w:pPr>
+        <w:pStyle w:val="Listenabsatz"/>
+        <w:numPr>
+          <w:ilvl w:val="0"/>
+          <w:numId w:val="2"/>
+        </w:numPr>
+      </w:pPr>
+      <w:r>
+        <w:t>!</w:t>
+      </w:r>
+      <w:proofErr w:type="spellStart"/>
+      <w:r>
+        <w:t>steps</w:t>
+      </w:r>
+      <w:proofErr w:type="spellEnd"/>
+      <w:r>
+        <w:t xml:space="preserve"> mit Login</w:t>
+      </w:r>
+    </w:p>
+    <w:p>
+      <w:pPr>
+        <w:pStyle w:val="Listenabsatz"/>
+        <w:numPr>
+          <w:ilvl w:val="0"/>
+          <w:numId w:val="2"/>
+        </w:numPr>
+      </w:pPr>
+      <w:r>
+        <w:t>!</w:t>
+      </w:r>
+      <w:proofErr w:type="spellStart"/>
+      <w:r>
+        <w:t>addstep</w:t>
+      </w:r>
+      <w:proofErr w:type="spellEnd"/>
+      <w:r>
+        <w:t xml:space="preserve"> mit Login und richtiger Verwendung</w:t>
+      </w:r>
+    </w:p>
+    <w:p>
+      <w:pPr>
+        <w:pStyle w:val="Listenabsatz"/>
+        <w:numPr>
+          <w:ilvl w:val="0"/>
+          <w:numId w:val="2"/>
+        </w:numPr>
+      </w:pPr>
+      <w:r>
+        <w:t>!</w:t>
+      </w:r>
+      <w:proofErr w:type="spellStart"/>
+      <w:r>
+        <w:t>removestep</w:t>
+      </w:r>
+      <w:proofErr w:type="spellEnd"/>
+      <w:r>
+        <w:t xml:space="preserve"> mit Login und richtiger Verwendung</w:t>
+      </w:r>
+    </w:p>
+    <w:p>
+      <w:pPr>
+        <w:pStyle w:val="Listenabsatz"/>
+        <w:numPr>
+          <w:ilvl w:val="0"/>
+          <w:numId w:val="2"/>
+        </w:numPr>
+      </w:pPr>
+      <w:r>
+        <w:t>!</w:t>
+      </w:r>
+      <w:proofErr w:type="spellStart"/>
+      <w:r>
+        <w:t>addstep</w:t>
+      </w:r>
+      <w:proofErr w:type="spellEnd"/>
+      <w:r>
+        <w:t xml:space="preserve"> ohne Login</w:t>
+      </w:r>
+    </w:p>
+    <w:p>
+      <w:pPr>
+        <w:pStyle w:val="Listenabsatz"/>
+        <w:numPr>
+          <w:ilvl w:val="0"/>
+          <w:numId w:val="2"/>
+        </w:numPr>
+      </w:pPr>
+      <w:r>
+        <w:t>!</w:t>
+      </w:r>
+      <w:proofErr w:type="spellStart"/>
+      <w:r>
+        <w:t>addstep</w:t>
+      </w:r>
+      <w:proofErr w:type="spellEnd"/>
+      <w:r>
+        <w:t xml:space="preserve"> mit falschem Format</w:t>
+      </w:r>
+    </w:p>
+    <w:p>
+      <w:pPr>
+        <w:pStyle w:val="Listenabsatz"/>
+        <w:numPr>
+          <w:ilvl w:val="0"/>
+          <w:numId w:val="2"/>
+        </w:numPr>
+      </w:pPr>
+      <w:r>
+        <w:t>!</w:t>
+      </w:r>
+      <w:proofErr w:type="spellStart"/>
+      <w:r>
+        <w:t>addstep</w:t>
+      </w:r>
+      <w:proofErr w:type="spellEnd"/>
+      <w:r>
+        <w:t xml:space="preserve"> mit falscher Anzahl von Argumenten</w:t>
+      </w:r>
+    </w:p>
+    <w:p>
+      <w:pPr>
+        <w:pStyle w:val="Listenabsatz"/>
+        <w:numPr>
+          <w:ilvl w:val="0"/>
+          <w:numId w:val="2"/>
+        </w:numPr>
+      </w:pPr>
+      <w:r>
+        <w:t>!</w:t>
+      </w:r>
+      <w:proofErr w:type="spellStart"/>
+      <w:r>
+        <w:t>addstep</w:t>
+      </w:r>
+      <w:proofErr w:type="spellEnd"/>
+      <w:r>
+        <w:t xml:space="preserve"> mit falschen Parametern</w:t>
+      </w:r>
+    </w:p>
+    <w:p>
+      <w:pPr>
+        <w:pStyle w:val="Listenabsatz"/>
+        <w:numPr>
+          <w:ilvl w:val="0"/>
+          <w:numId w:val="2"/>
+        </w:numPr>
+      </w:pPr>
+      <w:r>
+        <w:t>!</w:t>
+      </w:r>
+      <w:proofErr w:type="spellStart"/>
+      <w:r>
+        <w:t>bill</w:t>
+      </w:r>
+      <w:proofErr w:type="spellEnd"/>
+      <w:r>
+        <w:t xml:space="preserve"> ohne Login</w:t>
+      </w:r>
+    </w:p>
+    <w:p>
+      <w:pPr>
+        <w:pStyle w:val="Listenabsatz"/>
+        <w:numPr>
+          <w:ilvl w:val="0"/>
+          <w:numId w:val="2"/>
+        </w:numPr>
+      </w:pPr>
+      <w:r>
+        <w:t>!</w:t>
+      </w:r>
+      <w:proofErr w:type="spellStart"/>
+      <w:r>
+        <w:t>bill</w:t>
+      </w:r>
+      <w:proofErr w:type="spellEnd"/>
+      <w:r>
+        <w:t xml:space="preserve"> ohne Usernamen</w:t>
+      </w:r>
+    </w:p>
+    <w:p>
+      <w:pPr>
+        <w:pStyle w:val="Listenabsatz"/>
+        <w:numPr>
+          <w:ilvl w:val="0"/>
+          <w:numId w:val="2"/>
+        </w:numPr>
+      </w:pPr>
+      <w:r>
+        <w:t>!</w:t>
+      </w:r>
+      <w:proofErr w:type="spellStart"/>
+      <w:r>
+        <w:t>subscribe</w:t>
+      </w:r>
+      <w:proofErr w:type="spellEnd"/>
+      <w:r>
+        <w:t xml:space="preserve"> mit richtiger Verwendung</w:t>
+      </w:r>
+    </w:p>
+    <w:p>
+      <w:pPr>
+        <w:pStyle w:val="Listenabsatz"/>
+        <w:numPr>
+          <w:ilvl w:val="0"/>
+          <w:numId w:val="2"/>
+        </w:numPr>
+      </w:pPr>
+      <w:r>
+        <w:t>!</w:t>
+      </w:r>
+      <w:proofErr w:type="spellStart"/>
+      <w:r>
+        <w:t>unsubscribe</w:t>
+      </w:r>
+      <w:proofErr w:type="spellEnd"/>
+      <w:r>
+        <w:t xml:space="preserve"> mit richtiger Verwendung</w:t>
+      </w:r>
+    </w:p>
+    <w:p>
+      <w:pPr>
+        <w:pStyle w:val="Listenabsatz"/>
+        <w:numPr>
+          <w:ilvl w:val="0"/>
+          <w:numId w:val="2"/>
+        </w:numPr>
+      </w:pPr>
+      <w:r>
+        <w:t>!</w:t>
+      </w:r>
+      <w:proofErr w:type="spellStart"/>
+      <w:r>
+        <w:t>unsubscribe</w:t>
+      </w:r>
+      <w:proofErr w:type="spellEnd"/>
+      <w:r>
+        <w:t xml:space="preserve"> ohne ID</w:t>
+      </w:r>
+    </w:p>
+    <w:p>
+      <w:pPr>
+        <w:pStyle w:val="Listenabsatz"/>
+        <w:numPr>
+          <w:ilvl w:val="0"/>
+          <w:numId w:val="2"/>
+        </w:numPr>
+      </w:pPr>
+      <w:r>
+        <w:t>!</w:t>
+      </w:r>
+      <w:proofErr w:type="spellStart"/>
+      <w:r>
+        <w:t>auto</w:t>
+      </w:r>
+      <w:proofErr w:type="spellEnd"/>
+    </w:p>
+    <w:p>
+      <w:pPr>
+        <w:pStyle w:val="Listenabsatz"/>
+        <w:numPr>
+          <w:ilvl w:val="0"/>
+          <w:numId w:val="2"/>
+        </w:numPr>
+      </w:pPr>
+      <w:r>
+        <w:t>!</w:t>
+      </w:r>
+      <w:proofErr w:type="spellStart"/>
+      <w:r>
+        <w:t>hide</w:t>
+      </w:r>
+      <w:proofErr w:type="spellEnd"/>
+    </w:p>
+    <w:p>
+      <w:pPr>
+        <w:pStyle w:val="Listenabsatz"/>
+        <w:numPr>
+          <w:ilvl w:val="0"/>
+          <w:numId w:val="2"/>
+        </w:numPr>
+      </w:pPr>
+      <w:r>
+        <w:t>!</w:t>
+      </w:r>
+      <w:proofErr w:type="spellStart"/>
+      <w:r>
+        <w:t>print</w:t>
+      </w:r>
+      <w:proofErr w:type="spellEnd"/>
+    </w:p>
+    <w:p>
+      <w:pPr>
+        <w:pStyle w:val="Listenabsatz"/>
+        <w:numPr>
+          <w:ilvl w:val="0"/>
+          <w:numId w:val="2"/>
+        </w:numPr>
+      </w:pPr>
+      <w:r>
+        <w:t>!</w:t>
+      </w:r>
+      <w:proofErr w:type="spellStart"/>
+      <w:r>
+        <w:t>bill</w:t>
+      </w:r>
+      <w:proofErr w:type="spellEnd"/>
+      <w:r>
+        <w:t xml:space="preserve"> mit richtiger Verwendung</w:t>
       </w:r>
     </w:p>
     <w:p>
@@ -773,92 +1258,189 @@
         </w:numPr>
       </w:pPr>
       <w:r>
-        <w:t>!steps ohne Login</w:t>
-      </w:r>
-    </w:p>
-    <w:p>
-      <w:pPr>
-        <w:pStyle w:val="Listenabsatz"/>
-        <w:numPr>
-          <w:ilvl w:val="0"/>
-          <w:numId w:val="2"/>
-        </w:numPr>
-      </w:pPr>
-      <w:r>
-        <w:t>!subscribe ohne Login</w:t>
-      </w:r>
-    </w:p>
-    <w:p>
-      <w:pPr>
-        <w:pStyle w:val="Listenabsatz"/>
-        <w:numPr>
-          <w:ilvl w:val="0"/>
-          <w:numId w:val="2"/>
-        </w:numPr>
-      </w:pPr>
-      <w:r>
-        <w:t>!subscribe mit falscher Anzahl von Argumenten</w:t>
-      </w:r>
-    </w:p>
-    <w:p>
-      <w:pPr>
-        <w:pStyle w:val="Listenabsatz"/>
-        <w:numPr>
-          <w:ilvl w:val="0"/>
-          <w:numId w:val="2"/>
-        </w:numPr>
-      </w:pPr>
-      <w:r>
-        <w:t>!removestep mit falscherAnzahl an Argumenten</w:t>
-      </w:r>
-    </w:p>
-    <w:p>
-      <w:pPr>
-        <w:pStyle w:val="Listenabsatz"/>
-        <w:numPr>
-          <w:ilvl w:val="0"/>
-          <w:numId w:val="2"/>
-        </w:numPr>
-      </w:pPr>
-      <w:r>
-        <w:t>!removestep ohne Login</w:t>
-      </w:r>
-    </w:p>
-    <w:p>
-      <w:pPr>
-        <w:pStyle w:val="Listenabsatz"/>
-        <w:numPr>
-          <w:ilvl w:val="0"/>
-          <w:numId w:val="2"/>
-        </w:numPr>
-      </w:pPr>
-      <w:r>
-        <w:t>!removestep mit falschem Parameterformat</w:t>
-      </w:r>
-    </w:p>
-    <w:p>
-      <w:pPr>
-        <w:pStyle w:val="Listenabsatz"/>
-        <w:numPr>
-          <w:ilvl w:val="0"/>
-          <w:numId w:val="2"/>
-        </w:numPr>
-      </w:pPr>
-      <w:r>
-        <w:t>!removestep mit nicht existierendem PriceStep</w:t>
-      </w:r>
-    </w:p>
-    <w:p>
-      <w:pPr>
-        <w:rPr>
-          <w:b/>
-        </w:rPr>
-      </w:pPr>
-      <w:r>
-        <w:rPr>
-          <w:b/>
-        </w:rPr>
-        <w:t>Overall Coverage von Package ManagementClient:</w:t>
+        <w:t>!</w:t>
+      </w:r>
+      <w:proofErr w:type="spellStart"/>
+      <w:r>
+        <w:t>steps</w:t>
+      </w:r>
+      <w:proofErr w:type="spellEnd"/>
+      <w:r>
+        <w:t xml:space="preserve"> ohne Login</w:t>
+      </w:r>
+    </w:p>
+    <w:p>
+      <w:pPr>
+        <w:pStyle w:val="Listenabsatz"/>
+        <w:numPr>
+          <w:ilvl w:val="0"/>
+          <w:numId w:val="2"/>
+        </w:numPr>
+      </w:pPr>
+      <w:r>
+        <w:t>!</w:t>
+      </w:r>
+      <w:proofErr w:type="spellStart"/>
+      <w:r>
+        <w:t>subscribe</w:t>
+      </w:r>
+      <w:proofErr w:type="spellEnd"/>
+      <w:r>
+        <w:t xml:space="preserve"> ohne Login</w:t>
+      </w:r>
+    </w:p>
+    <w:p>
+      <w:pPr>
+        <w:pStyle w:val="Listenabsatz"/>
+        <w:numPr>
+          <w:ilvl w:val="0"/>
+          <w:numId w:val="2"/>
+        </w:numPr>
+      </w:pPr>
+      <w:r>
+        <w:t>!</w:t>
+      </w:r>
+      <w:proofErr w:type="spellStart"/>
+      <w:r>
+        <w:t>subscribe</w:t>
+      </w:r>
+      <w:proofErr w:type="spellEnd"/>
+      <w:r>
+        <w:t xml:space="preserve"> mit falscher Anzahl von Argumenten</w:t>
+      </w:r>
+    </w:p>
+    <w:p>
+      <w:pPr>
+        <w:pStyle w:val="Listenabsatz"/>
+        <w:numPr>
+          <w:ilvl w:val="0"/>
+          <w:numId w:val="2"/>
+        </w:numPr>
+      </w:pPr>
+      <w:r>
+        <w:t>!</w:t>
+      </w:r>
+      <w:proofErr w:type="spellStart"/>
+      <w:r>
+        <w:t>removestep</w:t>
+      </w:r>
+      <w:proofErr w:type="spellEnd"/>
+      <w:r>
+        <w:t xml:space="preserve"> mit </w:t>
+      </w:r>
+      <w:proofErr w:type="spellStart"/>
+      <w:r>
+        <w:t>falscherAnzahl</w:t>
+      </w:r>
+      <w:proofErr w:type="spellEnd"/>
+      <w:r>
+        <w:t xml:space="preserve"> an Argumenten</w:t>
+      </w:r>
+    </w:p>
+    <w:p>
+      <w:pPr>
+        <w:pStyle w:val="Listenabsatz"/>
+        <w:numPr>
+          <w:ilvl w:val="0"/>
+          <w:numId w:val="2"/>
+        </w:numPr>
+      </w:pPr>
+      <w:r>
+        <w:t>!</w:t>
+      </w:r>
+      <w:proofErr w:type="spellStart"/>
+      <w:r>
+        <w:t>removestep</w:t>
+      </w:r>
+      <w:proofErr w:type="spellEnd"/>
+      <w:r>
+        <w:t xml:space="preserve"> ohne Login</w:t>
+      </w:r>
+    </w:p>
+    <w:p>
+      <w:pPr>
+        <w:pStyle w:val="Listenabsatz"/>
+        <w:numPr>
+          <w:ilvl w:val="0"/>
+          <w:numId w:val="2"/>
+        </w:numPr>
+      </w:pPr>
+      <w:r>
+        <w:t>!</w:t>
+      </w:r>
+      <w:proofErr w:type="spellStart"/>
+      <w:r>
+        <w:t>removestep</w:t>
+      </w:r>
+      <w:proofErr w:type="spellEnd"/>
+      <w:r>
+        <w:t xml:space="preserve"> mit falschem Parameterformat</w:t>
+      </w:r>
+    </w:p>
+    <w:p>
+      <w:pPr>
+        <w:pStyle w:val="Listenabsatz"/>
+        <w:numPr>
+          <w:ilvl w:val="0"/>
+          <w:numId w:val="2"/>
+        </w:numPr>
+      </w:pPr>
+      <w:r>
+        <w:t>!</w:t>
+      </w:r>
+      <w:proofErr w:type="spellStart"/>
+      <w:r>
+        <w:t>removestep</w:t>
+      </w:r>
+      <w:proofErr w:type="spellEnd"/>
+      <w:r>
+        <w:t xml:space="preserve"> mit nicht existierendem </w:t>
+      </w:r>
+      <w:proofErr w:type="spellStart"/>
+      <w:r>
+        <w:t>PriceStep</w:t>
+      </w:r>
+      <w:proofErr w:type="spellEnd"/>
+    </w:p>
+    <w:p>
+      <w:pPr>
+        <w:rPr>
+          <w:b/>
+        </w:rPr>
+      </w:pPr>
+      <w:r>
+        <w:rPr>
+          <w:b/>
+        </w:rPr>
+        <w:t xml:space="preserve">Overall </w:t>
+      </w:r>
+      <w:proofErr w:type="spellStart"/>
+      <w:r>
+        <w:rPr>
+          <w:b/>
+        </w:rPr>
+        <w:t>Coverage</w:t>
+      </w:r>
+      <w:proofErr w:type="spellEnd"/>
+      <w:r>
+        <w:rPr>
+          <w:b/>
+        </w:rPr>
+        <w:t xml:space="preserve"> von Package </w:t>
+      </w:r>
+      <w:proofErr w:type="spellStart"/>
+      <w:r>
+        <w:rPr>
+          <w:b/>
+        </w:rPr>
+        <w:t>ManagementClient</w:t>
+      </w:r>
+      <w:proofErr w:type="spellEnd"/>
+      <w:r>
+        <w:rPr>
+          <w:b/>
+        </w:rPr>
+        <w:t>:</w:t>
       </w:r>
       <w:r>
         <w:rPr>
@@ -913,32 +1495,44 @@
       </w:pPr>
       <w:r>
         <w:lastRenderedPageBreak/>
-        <w:t>Beim AnalyticsServer werden folgende Methoden getestet:</w:t>
-      </w:r>
-    </w:p>
-    <w:p>
-      <w:pPr>
-        <w:pStyle w:val="Listenabsatz"/>
-        <w:numPr>
-          <w:ilvl w:val="0"/>
-          <w:numId w:val="2"/>
-        </w:numPr>
-      </w:pPr>
+        <w:t xml:space="preserve">Beim </w:t>
+      </w:r>
+      <w:proofErr w:type="spellStart"/>
+      <w:r>
+        <w:t>AnalyticsServer</w:t>
+      </w:r>
+      <w:proofErr w:type="spellEnd"/>
+      <w:r>
+        <w:t xml:space="preserve"> werden folgende Methoden getestet:</w:t>
+      </w:r>
+    </w:p>
+    <w:p>
+      <w:pPr>
+        <w:pStyle w:val="Listenabsatz"/>
+        <w:numPr>
+          <w:ilvl w:val="0"/>
+          <w:numId w:val="2"/>
+        </w:numPr>
+      </w:pPr>
+      <w:proofErr w:type="spellStart"/>
       <w:r>
         <w:t>processEvent</w:t>
       </w:r>
-    </w:p>
-    <w:p>
-      <w:pPr>
-        <w:pStyle w:val="Listenabsatz"/>
-        <w:numPr>
-          <w:ilvl w:val="0"/>
-          <w:numId w:val="2"/>
-        </w:numPr>
-      </w:pPr>
+      <w:proofErr w:type="spellEnd"/>
+    </w:p>
+    <w:p>
+      <w:pPr>
+        <w:pStyle w:val="Listenabsatz"/>
+        <w:numPr>
+          <w:ilvl w:val="0"/>
+          <w:numId w:val="2"/>
+        </w:numPr>
+      </w:pPr>
+      <w:proofErr w:type="spellStart"/>
       <w:r>
         <w:t>notify</w:t>
       </w:r>
+      <w:proofErr w:type="spellEnd"/>
     </w:p>
     <w:p>
       <w:pPr>
@@ -957,12 +1551,44 @@
         <w:t>Zusätzlich wurde noch die korrekte Objekterstellung und ein Vergleich zweier Objekte überprüft.</w:t>
       </w:r>
       <w:r>
-        <w:t xml:space="preserve"> Zu beachten ist hier, dass die Methoden des AnalyticServer durch die ManagementClient Testfälle mitgetestet werden.</w:t>
-      </w:r>
-    </w:p>
-    <w:p>
-      <w:r>
-        <w:t>Beim EventHandler im Package AnalyticsServer werden folgende Methoden getestet:</w:t>
+        <w:t xml:space="preserve"> Zu beachten ist hier, dass die Methoden des </w:t>
+      </w:r>
+      <w:proofErr w:type="spellStart"/>
+      <w:r>
+        <w:t>AnalyticServer</w:t>
+      </w:r>
+      <w:proofErr w:type="spellEnd"/>
+      <w:r>
+        <w:t xml:space="preserve"> durch die </w:t>
+      </w:r>
+      <w:proofErr w:type="spellStart"/>
+      <w:r>
+        <w:t>ManagementClient</w:t>
+      </w:r>
+      <w:proofErr w:type="spellEnd"/>
+      <w:r>
+        <w:t xml:space="preserve"> Testfälle mitgetestet werden.</w:t>
+      </w:r>
+    </w:p>
+    <w:p>
+      <w:r>
+        <w:t xml:space="preserve">Beim </w:t>
+      </w:r>
+      <w:proofErr w:type="spellStart"/>
+      <w:r>
+        <w:t>EventHandler</w:t>
+      </w:r>
+      <w:proofErr w:type="spellEnd"/>
+      <w:r>
+        <w:t xml:space="preserve"> im Package </w:t>
+      </w:r>
+      <w:proofErr w:type="spellStart"/>
+      <w:r>
+        <w:t>AnalyticsServer</w:t>
+      </w:r>
+      <w:proofErr w:type="spellEnd"/>
+      <w:r>
+        <w:t xml:space="preserve"> werden folgende Methoden getestet:</w:t>
       </w:r>
     </w:p>
     <w:p>
@@ -1016,8 +1642,30 @@
         <w:rPr>
           <w:lang w:val="en-US"/>
         </w:rPr>
-        <w:t>Execute mit Event BID_PLACED zweimal</w:t>
-      </w:r>
+        <w:t xml:space="preserve">Execute </w:t>
+      </w:r>
+      <w:proofErr w:type="spellStart"/>
+      <w:r>
+        <w:rPr>
+          <w:lang w:val="en-US"/>
+        </w:rPr>
+        <w:t>mit</w:t>
+      </w:r>
+      <w:proofErr w:type="spellEnd"/>
+      <w:r>
+        <w:rPr>
+          <w:lang w:val="en-US"/>
+        </w:rPr>
+        <w:t xml:space="preserve"> Event BID_PLACED </w:t>
+      </w:r>
+      <w:proofErr w:type="spellStart"/>
+      <w:r>
+        <w:rPr>
+          <w:lang w:val="en-US"/>
+        </w:rPr>
+        <w:t>zweimal</w:t>
+      </w:r>
+      <w:proofErr w:type="spellEnd"/>
     </w:p>
     <w:p>
       <w:pPr>
@@ -1106,8 +1754,30 @@
         <w:rPr>
           <w:lang w:val="en-US"/>
         </w:rPr>
-        <w:t>Execute mit Event BID_OVERBID zweimal</w:t>
-      </w:r>
+        <w:t xml:space="preserve">Execute </w:t>
+      </w:r>
+      <w:proofErr w:type="spellStart"/>
+      <w:r>
+        <w:rPr>
+          <w:lang w:val="en-US"/>
+        </w:rPr>
+        <w:t>mit</w:t>
+      </w:r>
+      <w:proofErr w:type="spellEnd"/>
+      <w:r>
+        <w:rPr>
+          <w:lang w:val="en-US"/>
+        </w:rPr>
+        <w:t xml:space="preserve"> Event BID_OVERBID </w:t>
+      </w:r>
+      <w:proofErr w:type="spellStart"/>
+      <w:r>
+        <w:rPr>
+          <w:lang w:val="en-US"/>
+        </w:rPr>
+        <w:t>zweimal</w:t>
+      </w:r>
+      <w:proofErr w:type="spellEnd"/>
     </w:p>
     <w:p>
       <w:pPr>
@@ -1136,26 +1806,70 @@
         <w:rPr>
           <w:lang w:val="en-US"/>
         </w:rPr>
-        <w:t>Execute mit Event BID_WON zweimal</w:t>
-      </w:r>
-    </w:p>
-    <w:p>
-      <w:pPr>
-        <w:rPr>
-          <w:b/>
-        </w:rPr>
-      </w:pPr>
-      <w:r>
-        <w:rPr>
-          <w:b/>
-        </w:rPr>
-        <w:t xml:space="preserve">Overall Coverage von Package </w:t>
-      </w:r>
-      <w:r>
-        <w:rPr>
-          <w:b/>
-        </w:rPr>
-        <w:t>AnalyticsServer 77</w:t>
+        <w:t xml:space="preserve">Execute </w:t>
+      </w:r>
+      <w:proofErr w:type="spellStart"/>
+      <w:r>
+        <w:rPr>
+          <w:lang w:val="en-US"/>
+        </w:rPr>
+        <w:t>mit</w:t>
+      </w:r>
+      <w:proofErr w:type="spellEnd"/>
+      <w:r>
+        <w:rPr>
+          <w:lang w:val="en-US"/>
+        </w:rPr>
+        <w:t xml:space="preserve"> Event BID_WON </w:t>
+      </w:r>
+      <w:proofErr w:type="spellStart"/>
+      <w:r>
+        <w:rPr>
+          <w:lang w:val="en-US"/>
+        </w:rPr>
+        <w:t>zweimal</w:t>
+      </w:r>
+      <w:proofErr w:type="spellEnd"/>
+    </w:p>
+    <w:p>
+      <w:pPr>
+        <w:rPr>
+          <w:b/>
+        </w:rPr>
+      </w:pPr>
+      <w:r>
+        <w:rPr>
+          <w:b/>
+        </w:rPr>
+        <w:t xml:space="preserve">Overall </w:t>
+      </w:r>
+      <w:proofErr w:type="spellStart"/>
+      <w:r>
+        <w:rPr>
+          <w:b/>
+        </w:rPr>
+        <w:t>Coverage</w:t>
+      </w:r>
+      <w:proofErr w:type="spellEnd"/>
+      <w:r>
+        <w:rPr>
+          <w:b/>
+        </w:rPr>
+        <w:t xml:space="preserve"> von Package </w:t>
+      </w:r>
+      <w:proofErr w:type="spellStart"/>
+      <w:r>
+        <w:rPr>
+          <w:b/>
+        </w:rPr>
+        <w:t>AnalyticsServer</w:t>
+      </w:r>
+      <w:proofErr w:type="spellEnd"/>
+      <w:r>
+        <w:rPr>
+          <w:b/>
+        </w:rPr>
+        <w:t xml:space="preserve"> 77</w:t>
       </w:r>
       <w:r>
         <w:rPr>
@@ -1202,13 +1916,37 @@
     </w:p>
     <w:p>
       <w:r>
-        <w:t>Beim Package Model werden alle Methoden erfolgreich getestet. Da dies nur getter- und Setter Methoden sind, wird diesen Testfällen nicht weiter Beachtung geschenkt. Eine Ausnahme im Package Model stellt die Klasse PriceSteps dar.</w:t>
+        <w:t xml:space="preserve">Beim Package Model werden alle Methoden erfolgreich getestet. Da dies nur </w:t>
+      </w:r>
+      <w:proofErr w:type="spellStart"/>
+      <w:r>
+        <w:t>getter</w:t>
+      </w:r>
+      <w:proofErr w:type="spellEnd"/>
+      <w:r>
+        <w:t xml:space="preserve">- und Setter Methoden sind, wird diesen Testfällen nicht weiter Beachtung geschenkt. Eine Ausnahme im Package Model stellt die Klasse </w:t>
+      </w:r>
+      <w:proofErr w:type="spellStart"/>
+      <w:r>
+        <w:t>PriceSteps</w:t>
+      </w:r>
+      <w:proofErr w:type="spellEnd"/>
+      <w:r>
+        <w:t xml:space="preserve"> dar.</w:t>
       </w:r>
     </w:p>
     <w:p/>
     <w:p>
       <w:r>
-        <w:t>Bei PriceSteps im Package Model werden folgende Methoden getestet:</w:t>
+        <w:t xml:space="preserve">Bei </w:t>
+      </w:r>
+      <w:proofErr w:type="spellStart"/>
+      <w:r>
+        <w:t>PriceSteps</w:t>
+      </w:r>
+      <w:proofErr w:type="spellEnd"/>
+      <w:r>
+        <w:t xml:space="preserve"> im Package Model werden folgende Methoden getestet:</w:t>
       </w:r>
     </w:p>
     <w:p>
@@ -1237,8 +1975,13 @@
           <w:tab w:val="left" w:pos="3782"/>
         </w:tabs>
       </w:pPr>
-      <w:r>
-        <w:t>ToString mit leerer Liste</w:t>
+      <w:proofErr w:type="spellStart"/>
+      <w:r>
+        <w:t>ToString</w:t>
+      </w:r>
+      <w:proofErr w:type="spellEnd"/>
+      <w:r>
+        <w:t xml:space="preserve"> mit leerer Liste</w:t>
       </w:r>
     </w:p>
     <w:p>
@@ -1252,8 +1995,13 @@
           <w:tab w:val="left" w:pos="3782"/>
         </w:tabs>
       </w:pPr>
-      <w:r>
-        <w:t>toString mit gefüllter Liste</w:t>
+      <w:proofErr w:type="spellStart"/>
+      <w:r>
+        <w:t>toString</w:t>
+      </w:r>
+      <w:proofErr w:type="spellEnd"/>
+      <w:r>
+        <w:t xml:space="preserve"> mit gefüllter Liste</w:t>
       </w:r>
     </w:p>
     <w:p>
@@ -1266,20 +2014,42 @@
         <w:t xml:space="preserve">Es existieren noch weitere Testfälle in dieser Testklasse, allerdings sind diese </w:t>
       </w:r>
       <w:r>
-        <w:t>mit den Testfällen aus dem BillingServerSecure ident.</w:t>
-      </w:r>
-    </w:p>
-    <w:p>
-      <w:pPr>
-        <w:rPr>
-          <w:b/>
-        </w:rPr>
-      </w:pPr>
-      <w:r>
-        <w:rPr>
-          <w:b/>
-        </w:rPr>
-        <w:t xml:space="preserve">Overall Coverage von Package </w:t>
+        <w:t xml:space="preserve">mit den Testfällen aus dem </w:t>
+      </w:r>
+      <w:proofErr w:type="spellStart"/>
+      <w:r>
+        <w:t>BillingServerSecure</w:t>
+      </w:r>
+      <w:proofErr w:type="spellEnd"/>
+      <w:r>
+        <w:t xml:space="preserve"> ident.</w:t>
+      </w:r>
+    </w:p>
+    <w:p>
+      <w:pPr>
+        <w:rPr>
+          <w:b/>
+        </w:rPr>
+      </w:pPr>
+      <w:r>
+        <w:rPr>
+          <w:b/>
+        </w:rPr>
+        <w:t xml:space="preserve">Overall </w:t>
+      </w:r>
+      <w:proofErr w:type="spellStart"/>
+      <w:r>
+        <w:rPr>
+          <w:b/>
+        </w:rPr>
+        <w:t>Coverage</w:t>
+      </w:r>
+      <w:proofErr w:type="spellEnd"/>
+      <w:r>
+        <w:rPr>
+          <w:b/>
+        </w:rPr>
+        <w:t xml:space="preserve"> von Package </w:t>
       </w:r>
       <w:r>
         <w:rPr>
@@ -1331,12 +2101,21 @@
         </w:rPr>
         <w:t xml:space="preserve">Overall </w:t>
       </w:r>
+      <w:proofErr w:type="spellStart"/>
       <w:r>
         <w:rPr>
           <w:b/>
           <w:u w:val="single"/>
         </w:rPr>
-        <w:t>Coverage zum gesam</w:t>
+        <w:t>Coverage</w:t>
+      </w:r>
+      <w:proofErr w:type="spellEnd"/>
+      <w:r>
+        <w:rPr>
+          <w:b/>
+          <w:u w:val="single"/>
+        </w:rPr>
+        <w:t xml:space="preserve"> zum gesam</w:t>
       </w:r>
       <w:r>
         <w:rPr>
@@ -1410,7 +2189,15 @@
         </w:numPr>
       </w:pPr>
       <w:r>
-        <w:t>Zwei PriceSteps hintereinander abspeichern nicht möglich (behoben von Lins)</w:t>
+        <w:t xml:space="preserve">Zwei </w:t>
+      </w:r>
+      <w:proofErr w:type="spellStart"/>
+      <w:r>
+        <w:t>PriceSteps</w:t>
+      </w:r>
+      <w:proofErr w:type="spellEnd"/>
+      <w:r>
+        <w:t xml:space="preserve"> hintereinander abspeichern nicht möglich (behoben von Lins)</w:t>
       </w:r>
     </w:p>
     <w:p>
@@ -1422,7 +2209,15 @@
         </w:numPr>
       </w:pPr>
       <w:r>
-        <w:t>Inkorrekte Verarbeitung überlappender PriceSteps (behoben von Lins)</w:t>
+        <w:t xml:space="preserve">Inkorrekte Verarbeitung überlappender </w:t>
+      </w:r>
+      <w:proofErr w:type="spellStart"/>
+      <w:r>
+        <w:t>PriceSteps</w:t>
+      </w:r>
+      <w:proofErr w:type="spellEnd"/>
+      <w:r>
+        <w:t xml:space="preserve"> (behoben von Lins)</w:t>
       </w:r>
     </w:p>
     <w:p>
@@ -1434,7 +2229,31 @@
         </w:numPr>
       </w:pPr>
       <w:r>
-        <w:t>Ausführung der Methoden billAuctions und getBill, ohne Fehler nicht möglich, Exceptions werden geworfen aufgrund Punkt 2 (behoben von Lins)</w:t>
+        <w:t xml:space="preserve">Ausführung der Methoden </w:t>
+      </w:r>
+      <w:proofErr w:type="spellStart"/>
+      <w:r>
+        <w:t>billAuctions</w:t>
+      </w:r>
+      <w:proofErr w:type="spellEnd"/>
+      <w:r>
+        <w:t xml:space="preserve"> und </w:t>
+      </w:r>
+      <w:proofErr w:type="spellStart"/>
+      <w:r>
+        <w:t>getBill</w:t>
+      </w:r>
+      <w:proofErr w:type="spellEnd"/>
+      <w:r>
+        <w:t xml:space="preserve">, ohne Fehler nicht möglich, </w:t>
+      </w:r>
+      <w:proofErr w:type="spellStart"/>
+      <w:r>
+        <w:t>Exceptions</w:t>
+      </w:r>
+      <w:proofErr w:type="spellEnd"/>
+      <w:r>
+        <w:t xml:space="preserve"> werden geworfen aufgrund Punkt 2 (behoben von Lins)</w:t>
       </w:r>
     </w:p>
     <w:p>
@@ -1445,11 +2264,24 @@
           <w:numId w:val="3"/>
         </w:numPr>
       </w:pPr>
-      <w:r>
-        <w:t xml:space="preserve">User.properties </w:t>
-      </w:r>
-      <w:r>
-        <w:t>fehlt, deshalb keine ausreichende Testung des BillingServers (behoben von Lins)</w:t>
+      <w:proofErr w:type="spellStart"/>
+      <w:r>
+        <w:t>User.properties</w:t>
+      </w:r>
+      <w:proofErr w:type="spellEnd"/>
+      <w:r>
+        <w:t xml:space="preserve"> </w:t>
+      </w:r>
+      <w:r>
+        <w:t xml:space="preserve">fehlt, deshalb keine ausreichende Testung des </w:t>
+      </w:r>
+      <w:proofErr w:type="spellStart"/>
+      <w:r>
+        <w:t>BillingServers</w:t>
+      </w:r>
+      <w:proofErr w:type="spellEnd"/>
+      <w:r>
+        <w:t xml:space="preserve"> (behoben von Lins)</w:t>
       </w:r>
     </w:p>
     <w:p>
@@ -1461,7 +2293,31 @@
         </w:numPr>
       </w:pPr>
       <w:r>
-        <w:t>Gleichzeitiger Start von Billing- und AnalyticServer auf einem Gerät nicht möglich, da beide auf den selben Port eine Registry erstellen wollen (behoben von Lins)</w:t>
+        <w:t xml:space="preserve">Gleichzeitiger Start von </w:t>
+      </w:r>
+      <w:proofErr w:type="spellStart"/>
+      <w:r>
+        <w:t>Billing</w:t>
+      </w:r>
+      <w:proofErr w:type="spellEnd"/>
+      <w:r>
+        <w:t xml:space="preserve">- und </w:t>
+      </w:r>
+      <w:proofErr w:type="spellStart"/>
+      <w:r>
+        <w:t>AnalyticServer</w:t>
+      </w:r>
+      <w:proofErr w:type="spellEnd"/>
+      <w:r>
+        <w:t xml:space="preserve"> auf einem Gerät nicht möglich, da beide auf </w:t>
+      </w:r>
+      <w:proofErr w:type="spellStart"/>
+      <w:r>
+        <w:t>den selben</w:t>
+      </w:r>
+      <w:proofErr w:type="spellEnd"/>
+      <w:r>
+        <w:t xml:space="preserve"> Port eine Registry erstellen wollen (behoben von Lins)</w:t>
       </w:r>
     </w:p>
     <w:p>
@@ -1473,7 +2329,39 @@
         </w:numPr>
       </w:pPr>
       <w:r>
-        <w:t>Erstellen von PriceSteps mit endPrice=0 für unendlichen EndPrice nicht möglich, da die Bedingung dafür fehlt (behoben von Klune)</w:t>
+        <w:t xml:space="preserve">Erstellen von </w:t>
+      </w:r>
+      <w:proofErr w:type="spellStart"/>
+      <w:r>
+        <w:t>PriceSteps</w:t>
+      </w:r>
+      <w:proofErr w:type="spellEnd"/>
+      <w:r>
+        <w:t xml:space="preserve"> mit </w:t>
+      </w:r>
+      <w:proofErr w:type="spellStart"/>
+      <w:r>
+        <w:t>endPrice</w:t>
+      </w:r>
+      <w:proofErr w:type="spellEnd"/>
+      <w:r>
+        <w:t xml:space="preserve">=0 für unendlichen </w:t>
+      </w:r>
+      <w:proofErr w:type="spellStart"/>
+      <w:r>
+        <w:t>EndPrice</w:t>
+      </w:r>
+      <w:proofErr w:type="spellEnd"/>
+      <w:r>
+        <w:t xml:space="preserve"> nicht möglich, da die Bedingung dafür fehlt (behoben von </w:t>
+      </w:r>
+      <w:proofErr w:type="spellStart"/>
+      <w:r>
+        <w:t>Klune</w:t>
+      </w:r>
+      <w:proofErr w:type="spellEnd"/>
+      <w:r>
+        <w:t>)</w:t>
       </w:r>
     </w:p>
     <w:p>
@@ -1484,8 +2372,37 @@
           <w:numId w:val="3"/>
         </w:numPr>
       </w:pPr>
-      <w:r>
-        <w:t>Entsprechnde Stelle für den BillingServer (wegen Punkt 5) auskommentiert, deshalb keine ausreichende Testung des ManagementClient möglich (behoben von Auradnik)</w:t>
+      <w:proofErr w:type="spellStart"/>
+      <w:r>
+        <w:t>Entsprechnde</w:t>
+      </w:r>
+      <w:proofErr w:type="spellEnd"/>
+      <w:r>
+        <w:t xml:space="preserve"> Stelle für den </w:t>
+      </w:r>
+      <w:proofErr w:type="spellStart"/>
+      <w:r>
+        <w:t>BillingServer</w:t>
+      </w:r>
+      <w:proofErr w:type="spellEnd"/>
+      <w:r>
+        <w:t xml:space="preserve"> (wegen Punkt 5) auskommentiert, deshalb keine ausreichende Testung des </w:t>
+      </w:r>
+      <w:proofErr w:type="spellStart"/>
+      <w:r>
+        <w:t>ManagementClient</w:t>
+      </w:r>
+      <w:proofErr w:type="spellEnd"/>
+      <w:r>
+        <w:t xml:space="preserve"> möglich (behoben von </w:t>
+      </w:r>
+      <w:proofErr w:type="spellStart"/>
+      <w:r>
+        <w:t>Auradnik</w:t>
+      </w:r>
+      <w:proofErr w:type="spellEnd"/>
+      <w:r>
+        <w:t>)</w:t>
       </w:r>
     </w:p>
     <w:p>
@@ -1497,10 +2414,42 @@
         </w:numPr>
       </w:pPr>
       <w:r>
-        <w:t xml:space="preserve">Methode für Unsubscribe funktioniert nicht ordnungsgemäß, liegt (laut Auradnik) am AnalyticServer </w:t>
-      </w:r>
-      <w:r>
-        <w:t>(behoben von Schuschnig)</w:t>
+        <w:t xml:space="preserve">Methode für </w:t>
+      </w:r>
+      <w:proofErr w:type="spellStart"/>
+      <w:r>
+        <w:t>Unsubscribe</w:t>
+      </w:r>
+      <w:proofErr w:type="spellEnd"/>
+      <w:r>
+        <w:t xml:space="preserve"> funktioniert nicht ordnungsgemäß, liegt (laut </w:t>
+      </w:r>
+      <w:proofErr w:type="spellStart"/>
+      <w:r>
+        <w:t>Auradnik</w:t>
+      </w:r>
+      <w:proofErr w:type="spellEnd"/>
+      <w:r>
+        <w:t xml:space="preserve">) am </w:t>
+      </w:r>
+      <w:proofErr w:type="spellStart"/>
+      <w:r>
+        <w:t>AnalyticServer</w:t>
+      </w:r>
+      <w:proofErr w:type="spellEnd"/>
+      <w:r>
+        <w:t xml:space="preserve"> </w:t>
+      </w:r>
+      <w:r>
+        <w:t xml:space="preserve">(behoben von </w:t>
+      </w:r>
+      <w:proofErr w:type="spellStart"/>
+      <w:r>
+        <w:t>Schuschnig</w:t>
+      </w:r>
+      <w:proofErr w:type="spellEnd"/>
+      <w:r>
+        <w:t>)</w:t>
       </w:r>
     </w:p>
     <w:p>
@@ -1652,59 +2601,214 @@
       </w:r>
     </w:p>
     <w:p>
+      <w:r>
+        <w:t>Insgesamt konnte</w:t>
+      </w:r>
+      <w:r>
+        <w:t xml:space="preserve"> </w:t>
+      </w:r>
+      <w:proofErr w:type="gramStart"/>
+      <w:r>
+        <w:t>eine</w:t>
+      </w:r>
+      <w:proofErr w:type="gramEnd"/>
+      <w:r>
+        <w:t xml:space="preserve"> </w:t>
+      </w:r>
+      <w:proofErr w:type="spellStart"/>
+      <w:r>
+        <w:t>Coverage</w:t>
+      </w:r>
+      <w:proofErr w:type="spellEnd"/>
+      <w:r>
+        <w:t xml:space="preserve"> von 73.6% mit 226</w:t>
+      </w:r>
+      <w:r>
+        <w:t xml:space="preserve"> Testfällen erreicht </w:t>
+      </w:r>
+      <w:r>
+        <w:t>werden. Dabei wurde jedes Package</w:t>
+      </w:r>
+      <w:r>
+        <w:t xml:space="preserve"> getestet.</w:t>
+      </w:r>
+    </w:p>
+    <w:p>
+      <w:pPr>
+        <w:rPr>
+          <w:u w:val="single"/>
+        </w:rPr>
+      </w:pPr>
+      <w:r>
+        <w:rPr>
+          <w:u w:val="single"/>
+        </w:rPr>
+        <w:t>Die wichtigsten</w:t>
+      </w:r>
+      <w:r>
+        <w:rPr>
+          <w:u w:val="single"/>
+        </w:rPr>
+        <w:t xml:space="preserve"> Pakete in Ü</w:t>
+      </w:r>
+      <w:r>
+        <w:rPr>
+          <w:u w:val="single"/>
+        </w:rPr>
+        <w:t>berblick</w:t>
+      </w:r>
+      <w:r>
+        <w:rPr>
+          <w:u w:val="single"/>
+        </w:rPr>
+        <w:t>:</w:t>
+      </w:r>
+    </w:p>
+    <w:p>
+      <w:r>
+        <w:t>Package Model wurde fast vollständig getestet, da fast alle anderen Packages darauf aufbauen. Fehler in der Implementierung des Models k</w:t>
+      </w:r>
+      <w:r>
+        <w:t>ön</w:t>
+      </w:r>
+      <w:r>
+        <w:t>n</w:t>
+      </w:r>
+      <w:r>
+        <w:t>en</w:t>
+      </w:r>
+      <w:r>
+        <w:t xml:space="preserve"> zu Konflikten und zusätzlicher Arbeitszeit </w:t>
+      </w:r>
+      <w:r>
+        <w:t>führen</w:t>
+      </w:r>
+      <w:r>
+        <w:t>. Die meisten Tests des Packages Models  wurden vor den ersten Implementierungen durchgeführt.</w:t>
+      </w:r>
+    </w:p>
+    <w:p>
+      <w:r>
+        <w:t xml:space="preserve">Grundfunktionen und besondere Szenarien von </w:t>
+      </w:r>
+      <w:proofErr w:type="spellStart"/>
+      <w:r>
+        <w:t>Billing</w:t>
+      </w:r>
+      <w:proofErr w:type="spellEnd"/>
+      <w:r>
+        <w:t xml:space="preserve">- und </w:t>
+      </w:r>
+      <w:proofErr w:type="spellStart"/>
+      <w:r>
+        <w:t>Analyticsserver</w:t>
+      </w:r>
+      <w:proofErr w:type="spellEnd"/>
+      <w:r>
+        <w:t xml:space="preserve"> wurden </w:t>
+      </w:r>
+      <w:r>
+        <w:t>ebenfalls ausführlich vor d</w:t>
+      </w:r>
+      <w:r>
+        <w:t>em</w:t>
+      </w:r>
+      <w:r>
+        <w:t xml:space="preserve"> Zusammenführen getestet. Es konnten mehrere Bugs behoben und Zeit in der weiteren Implementierung durch Fehlersuche gespart werden. Durch Designfehler ko</w:t>
+      </w:r>
+      <w:r>
+        <w:t>nnten einzelne Bereiche (z</w:t>
+      </w:r>
+      <w:r>
+        <w:t>.</w:t>
+      </w:r>
+      <w:r>
+        <w:t>B. gro</w:t>
+      </w:r>
+      <w:r>
+        <w:t>ße Teile d</w:t>
+      </w:r>
+      <w:r>
+        <w:t>er Main-Methode</w:t>
+      </w:r>
+      <w:r>
+        <w:t xml:space="preserve"> der Packages </w:t>
+      </w:r>
+      <w:proofErr w:type="spellStart"/>
+      <w:r>
+        <w:t>Billing</w:t>
+      </w:r>
+      <w:proofErr w:type="spellEnd"/>
+      <w:r>
+        <w:t xml:space="preserve">- und </w:t>
+      </w:r>
+      <w:proofErr w:type="spellStart"/>
+      <w:r>
+        <w:t>Analyticsserver</w:t>
+      </w:r>
+      <w:proofErr w:type="spellEnd"/>
+      <w:r>
+        <w:t xml:space="preserve"> nicht komplett getestet werden. Hierbei ist zu beachten, dass dies</w:t>
+      </w:r>
+      <w:r>
+        <w:t xml:space="preserve"> keine Relevanz auf Fehleranfälligkeit des vorhandenen Codes hat, da alle Funktionen der Server Packages ausführlich getestet werden konnten.</w:t>
+      </w:r>
+    </w:p>
+    <w:p>
+      <w:r>
+        <w:t xml:space="preserve">Tests des Package </w:t>
+      </w:r>
+      <w:proofErr w:type="spellStart"/>
+      <w:r>
+        <w:t>ManagementClient</w:t>
+      </w:r>
+      <w:proofErr w:type="spellEnd"/>
+      <w:r>
+        <w:t xml:space="preserve"> wurden nach einer Teilimplementie</w:t>
+      </w:r>
+      <w:r>
+        <w:t>rung bearbeitet und hinzugefügt. E</w:t>
+      </w:r>
+      <w:r>
+        <w:t>s</w:t>
+      </w:r>
+      <w:r>
+        <w:t xml:space="preserve"> kam hier</w:t>
+      </w:r>
+      <w:r>
+        <w:t xml:space="preserve"> zu kleinen Än</w:t>
+      </w:r>
+      <w:r>
+        <w:t>derungen in anderen Packages</w:t>
+      </w:r>
+      <w:r>
+        <w:t xml:space="preserve">, was dazu führte, dass sich Teile des Management Clients geändert haben. Trotz </w:t>
+      </w:r>
+      <w:proofErr w:type="gramStart"/>
+      <w:r>
+        <w:t>einer</w:t>
+      </w:r>
+      <w:proofErr w:type="gramEnd"/>
+      <w:r>
+        <w:t xml:space="preserve"> </w:t>
+      </w:r>
+      <w:proofErr w:type="spellStart"/>
+      <w:r>
+        <w:t>Coverage</w:t>
+      </w:r>
+      <w:proofErr w:type="spellEnd"/>
+      <w:r>
+        <w:t xml:space="preserve"> von 78% konnten alle Grundfunktionen und besondere Szenarien getestet werden. </w:t>
+      </w:r>
       <w:bookmarkStart w:id="0" w:name="_GoBack"/>
       <w:bookmarkEnd w:id="0"/>
-      <w:r>
-        <w:t>Insgesamt konnte eine Coverage von 73.6% mit 217 Testfällen erreicht werden. Dabei wurde jedes Packet getestet.</w:t>
-      </w:r>
-    </w:p>
-    <w:p>
-      <w:pPr>
-        <w:rPr>
-          <w:u w:val="single"/>
-        </w:rPr>
-      </w:pPr>
-      <w:r>
-        <w:rPr>
-          <w:u w:val="single"/>
-        </w:rPr>
-        <w:t>Wichtigsten Pakete in Ü</w:t>
-      </w:r>
-      <w:r>
-        <w:rPr>
-          <w:u w:val="single"/>
-        </w:rPr>
-        <w:t>berblick</w:t>
-      </w:r>
-    </w:p>
-    <w:p>
-      <w:r>
-        <w:t>Package Model wurde fast vollständig getestet, da fast alle anderen Packages darauf aufbauen. Fehler in der Implementierung des Models kann zu Konflikten und zusätzlicher Arbeitszeit kommen. Die meisten Tests des Packages Models  wurden vor den ersten Implementierungen durchgeführt.</w:t>
-      </w:r>
-    </w:p>
-    <w:p>
-      <w:r>
-        <w:t xml:space="preserve">Grundfunktionen und besondere Szenarien von </w:t>
-      </w:r>
-      <w:r>
-        <w:t xml:space="preserve">Billing- und Analyticsserver wurden </w:t>
-      </w:r>
-      <w:r>
-        <w:t>ebenfalls ausführlich vor das Zusammenführen getestet. Es konnten mehrere Bugs behoben werden und Zeit in der weiteren Implementierung durch Fehlersuche gespart werden. Durch Designfehler konnten einzelne Bereiche (zB. gorße Teile der main() method) der Packages Billing- und Analyticsserver nicht komplett getestet werden, wobei das keine Relevanz auf Fehleranfälligkeit des vorhandenen Codes hat, da alle Funktionen der Server Packages ausführlich getestet werden konnten.</w:t>
-      </w:r>
-    </w:p>
-    <w:p>
-      <w:r>
-        <w:t xml:space="preserve">Tests des Package ManagementClient wurden nach einer Teilimplementierung bearbeitet und hinzugefügt, da es zu kleinen Änderungen in anderen Packages gab, was dazu führte, dass sich Teile des Management Clients geändert haben. Trotz einer Coverage von 78% konnten alle Grundfunktionen und besondere Szenarien getestet werden. </w:t>
-      </w:r>
-    </w:p>
-    <w:p/>
+    </w:p>
     <w:tbl>
       <w:tblPr>
-        <w:tblStyle w:val="Tabellengitternetz"/>
+        <w:tblStyle w:val="Tabellenraster"/>
         <w:tblW w:w="0" w:type="auto"/>
         <w:jc w:val="center"/>
-        <w:tblLook w:val="04A0"/>
+        <w:tblLook w:val="04A0" w:firstRow="1" w:lastRow="0" w:firstColumn="1" w:lastColumn="0" w:noHBand="0" w:noVBand="1"/>
       </w:tblPr>
       <w:tblGrid>
         <w:gridCol w:w="2518"/>
@@ -1746,8 +2850,16 @@
               <w:rPr>
                 <w:b/>
               </w:rPr>
-              <w:t>Gesamte Coverage</w:t>
+              <w:t xml:space="preserve">Gesamte </w:t>
             </w:r>
+            <w:proofErr w:type="spellStart"/>
+            <w:r>
+              <w:rPr>
+                <w:b/>
+              </w:rPr>
+              <w:t>Coverage</w:t>
+            </w:r>
+            <w:proofErr w:type="spellEnd"/>
             <w:r>
               <w:rPr>
                 <w:b/>
@@ -1791,9 +2903,11 @@
             <w:tcW w:w="2518" w:type="dxa"/>
           </w:tcPr>
           <w:p>
+            <w:proofErr w:type="spellStart"/>
             <w:r>
               <w:t>BillingServer</w:t>
             </w:r>
+            <w:proofErr w:type="spellEnd"/>
           </w:p>
         </w:tc>
         <w:tc>
@@ -1816,9 +2930,11 @@
             <w:tcW w:w="2518" w:type="dxa"/>
           </w:tcPr>
           <w:p>
+            <w:proofErr w:type="spellStart"/>
             <w:r>
               <w:t>ManagementClient</w:t>
             </w:r>
+            <w:proofErr w:type="spellEnd"/>
           </w:p>
         </w:tc>
         <w:tc>
@@ -1841,9 +2957,11 @@
             <w:tcW w:w="2518" w:type="dxa"/>
           </w:tcPr>
           <w:p>
+            <w:proofErr w:type="spellStart"/>
             <w:r>
               <w:t>AnalyticsServer</w:t>
             </w:r>
+            <w:proofErr w:type="spellEnd"/>
           </w:p>
         </w:tc>
         <w:tc>
@@ -1896,6 +3014,9 @@
             <w:r>
               <w:t>73.6</w:t>
             </w:r>
+            <w:r>
+              <w:t>%</w:t>
+            </w:r>
           </w:p>
         </w:tc>
       </w:tr>
@@ -1938,15 +3059,19 @@
           <w:numId w:val="6"/>
         </w:numPr>
       </w:pPr>
+      <w:proofErr w:type="spellStart"/>
       <w:r>
         <w:t>Testing</w:t>
       </w:r>
+      <w:proofErr w:type="spellEnd"/>
       <w:r>
         <w:t xml:space="preserve"> </w:t>
       </w:r>
+      <w:proofErr w:type="spellStart"/>
       <w:r>
         <w:t>Component</w:t>
       </w:r>
+      <w:proofErr w:type="spellEnd"/>
     </w:p>
     <w:p>
       <w:r>
@@ -1957,17 +3082,60 @@
       <w:r>
         <w:t xml:space="preserve">Package </w:t>
       </w:r>
+      <w:proofErr w:type="spellStart"/>
       <w:r>
         <w:t>Testing</w:t>
       </w:r>
+      <w:proofErr w:type="spellEnd"/>
       <w:r>
         <w:t xml:space="preserve"> </w:t>
       </w:r>
+      <w:proofErr w:type="spellStart"/>
       <w:r>
         <w:t>Component</w:t>
       </w:r>
-      <w:r>
-        <w:t xml:space="preserve"> wurde auf Gültigkeit der Testing Szenarien getestet. Eine Höherer Coerage Anteil war nicht nötig. Alle Tests konnten erfolgreich implementiert werden.</w:t>
+      <w:proofErr w:type="spellEnd"/>
+      <w:r>
+        <w:t xml:space="preserve"> wurde auf Gültigkeit der </w:t>
+      </w:r>
+      <w:proofErr w:type="spellStart"/>
+      <w:r>
+        <w:t>Testing</w:t>
+      </w:r>
+      <w:proofErr w:type="spellEnd"/>
+      <w:r>
+        <w:t xml:space="preserve"> Szenarien getestet. Ein </w:t>
+      </w:r>
+      <w:proofErr w:type="gramStart"/>
+      <w:r>
+        <w:t>h</w:t>
+      </w:r>
+      <w:r>
+        <w:t>öherer</w:t>
+      </w:r>
+      <w:proofErr w:type="gramEnd"/>
+      <w:r>
+        <w:t xml:space="preserve"> </w:t>
+      </w:r>
+      <w:proofErr w:type="spellStart"/>
+      <w:r>
+        <w:t>Co</w:t>
+      </w:r>
+      <w:r>
+        <w:t>v</w:t>
+      </w:r>
+      <w:r>
+        <w:t>erage</w:t>
+      </w:r>
+      <w:proofErr w:type="spellEnd"/>
+      <w:r>
+        <w:t xml:space="preserve"> Anteil war</w:t>
+      </w:r>
+      <w:r>
+        <w:t xml:space="preserve"> schlussendlich</w:t>
+      </w:r>
+      <w:r>
+        <w:t xml:space="preserve"> nicht nötig. Alle Tests konnten erfolgreich implementiert werden.</w:t>
       </w:r>
     </w:p>
     <w:p/>
@@ -1982,7 +3150,7 @@
 </file>
 
 <file path=word/numbering.xml><?xml version="1.0" encoding="utf-8"?>
-<w:numbering xmlns:ve="http://schemas.openxmlformats.org/markup-compatibility/2006" xmlns:o="urn:schemas-microsoft-com:office:office" xmlns:r="http://schemas.openxmlformats.org/officeDocument/2006/relationships" xmlns:m="http://schemas.openxmlformats.org/officeDocument/2006/math" xmlns:v="urn:schemas-microsoft-com:vml" xmlns:wp="http://schemas.openxmlformats.org/drawingml/2006/wordprocessingDrawing" xmlns:w10="urn:schemas-microsoft-com:office:word" xmlns:w="http://schemas.openxmlformats.org/wordprocessingml/2006/main" xmlns:wne="http://schemas.microsoft.com/office/word/2006/wordml">
+<w:numbering xmlns:wpc="http://schemas.microsoft.com/office/word/2010/wordprocessingCanvas" xmlns:mc="http://schemas.openxmlformats.org/markup-compatibility/2006" xmlns:o="urn:schemas-microsoft-com:office:office" xmlns:r="http://schemas.openxmlformats.org/officeDocument/2006/relationships" xmlns:m="http://schemas.openxmlformats.org/officeDocument/2006/math" xmlns:v="urn:schemas-microsoft-com:vml" xmlns:wp14="http://schemas.microsoft.com/office/word/2010/wordprocessingDrawing" xmlns:wp="http://schemas.openxmlformats.org/drawingml/2006/wordprocessingDrawing" xmlns:w10="urn:schemas-microsoft-com:office:word" xmlns:w="http://schemas.openxmlformats.org/wordprocessingml/2006/main" xmlns:w14="http://schemas.microsoft.com/office/word/2010/wordml" xmlns:wpg="http://schemas.microsoft.com/office/word/2010/wordprocessingGroup" xmlns:wpi="http://schemas.microsoft.com/office/word/2010/wordprocessingInk" xmlns:wne="http://schemas.microsoft.com/office/word/2006/wordml" xmlns:wps="http://schemas.microsoft.com/office/word/2010/wordprocessingShape" mc:Ignorable="w14 wp14">
   <w:abstractNum w:abstractNumId="0">
     <w:nsid w:val="03BE4F74"/>
     <w:multiLevelType w:val="hybridMultilevel"/>
@@ -2627,7 +3795,7 @@
 </file>
 
 <file path=word/styles.xml><?xml version="1.0" encoding="utf-8"?>
-<w:styles xmlns:r="http://schemas.openxmlformats.org/officeDocument/2006/relationships" xmlns:w="http://schemas.openxmlformats.org/wordprocessingml/2006/main">
+<w:styles xmlns:mc="http://schemas.openxmlformats.org/markup-compatibility/2006" xmlns:r="http://schemas.openxmlformats.org/officeDocument/2006/relationships" xmlns:w="http://schemas.openxmlformats.org/wordprocessingml/2006/main" xmlns:w14="http://schemas.microsoft.com/office/word/2010/wordml" mc:Ignorable="w14">
   <w:docDefaults>
     <w:rPrDefault>
       <w:rPr>
@@ -2798,7 +3966,6 @@
     <w:uiPriority w:val="99"/>
     <w:semiHidden/>
     <w:unhideWhenUsed/>
-    <w:qFormat/>
     <w:tblPr>
       <w:tblInd w:w="0" w:type="dxa"/>
       <w:tblCellMar>
@@ -2826,7 +3993,7 @@
       <w:contextualSpacing/>
     </w:pPr>
   </w:style>
-  <w:style w:type="table" w:styleId="Tabellengitternetz">
+  <w:style w:type="table" w:styleId="Tabellenraster">
     <w:name w:val="Table Grid"/>
     <w:basedOn w:val="NormaleTabelle"/>
     <w:uiPriority w:val="59"/>

</xml_diff>